<commit_message>
Spec Req Update: Setting up formatting
</commit_message>
<xml_diff>
--- a/docs/Specification Requirement.docx
+++ b/docs/Specification Requirement.docx
@@ -4,32 +4,43 @@
   <w:body>
     <w:p>
       <w:pPr>
-        <w:jc w:val="center"/>
-        <w:rPr>
-          <w:sz w:val="48"/>
-        </w:rPr>
-      </w:pPr>
-    </w:p>
-    <w:p>
-      <w:pPr>
         <w:pStyle w:val="Title"/>
       </w:pPr>
       <w:bookmarkStart w:id="0" w:name="_Toc50459724"/>
+    </w:p>
+    <w:p>
+      <w:pPr>
+        <w:pStyle w:val="Title"/>
+      </w:pPr>
+    </w:p>
+    <w:p>
+      <w:pPr>
+        <w:pStyle w:val="Title"/>
+      </w:pPr>
+    </w:p>
+    <w:p>
+      <w:pPr>
+        <w:pStyle w:val="Title"/>
+      </w:pPr>
+      <w:bookmarkStart w:id="1" w:name="_Toc50990187"/>
       <w:r>
         <w:t>Automated Anechoic Chamber</w:t>
       </w:r>
       <w:bookmarkEnd w:id="0"/>
+      <w:bookmarkEnd w:id="1"/>
     </w:p>
     <w:p>
       <w:pPr>
         <w:pStyle w:val="Heading2"/>
         <w:jc w:val="center"/>
       </w:pPr>
-      <w:bookmarkStart w:id="1" w:name="_Toc50459725"/>
+      <w:bookmarkStart w:id="2" w:name="_Toc50459725"/>
+      <w:bookmarkStart w:id="3" w:name="_Toc50990188"/>
       <w:r>
         <w:t>Requirements Specification</w:t>
       </w:r>
-      <w:bookmarkEnd w:id="1"/>
+      <w:bookmarkEnd w:id="2"/>
+      <w:bookmarkEnd w:id="3"/>
     </w:p>
     <w:p>
       <w:pPr>
@@ -125,6 +136,21 @@
       <w:pPr>
         <w:jc w:val="center"/>
       </w:pPr>
+    </w:p>
+    <w:p>
+      <w:pPr>
+        <w:jc w:val="center"/>
+      </w:pPr>
+    </w:p>
+    <w:p>
+      <w:pPr>
+        <w:jc w:val="center"/>
+      </w:pPr>
+    </w:p>
+    <w:p>
+      <w:pPr>
+        <w:jc w:val="center"/>
+      </w:pPr>
       <w:r>
         <w:rPr>
           <w:sz w:val="28"/>
@@ -150,13 +176,7 @@
         <w:jc w:val="center"/>
       </w:pPr>
       <w:r>
-        <w:t xml:space="preserve">Nathan </w:t>
-      </w:r>
-      <w:r>
-        <w:t>Biesterfeld</w:t>
-      </w:r>
-      <w:r>
-        <w:t xml:space="preserve">, Grace Butler, Jimmy Gammell, </w:t>
+        <w:t xml:space="preserve">Nathan Biesterfeld, Grace Butler, Jimmy Gammell, </w:t>
       </w:r>
     </w:p>
     <w:p>
@@ -174,56 +194,6 @@
       <w:r>
         <w:t xml:space="preserve"> Yu</w:t>
       </w:r>
-    </w:p>
-    <w:p>
-      <w:pPr>
-        <w:jc w:val="center"/>
-      </w:pPr>
-    </w:p>
-    <w:p>
-      <w:pPr>
-        <w:jc w:val="center"/>
-      </w:pPr>
-    </w:p>
-    <w:p>
-      <w:pPr>
-        <w:jc w:val="center"/>
-      </w:pPr>
-    </w:p>
-    <w:p>
-      <w:pPr>
-        <w:jc w:val="center"/>
-      </w:pPr>
-    </w:p>
-    <w:p>
-      <w:pPr>
-        <w:jc w:val="center"/>
-      </w:pPr>
-    </w:p>
-    <w:p>
-      <w:pPr>
-        <w:jc w:val="center"/>
-      </w:pPr>
-    </w:p>
-    <w:p>
-      <w:pPr>
-        <w:jc w:val="center"/>
-      </w:pPr>
-    </w:p>
-    <w:p>
-      <w:pPr>
-        <w:jc w:val="center"/>
-      </w:pPr>
-    </w:p>
-    <w:p>
-      <w:pPr>
-        <w:jc w:val="center"/>
-      </w:pPr>
-    </w:p>
-    <w:p>
-      <w:pPr>
-        <w:jc w:val="center"/>
-      </w:pPr>
     </w:p>
     <w:p>
       <w:pPr>
@@ -277,10 +247,7 @@
     </w:p>
     <w:sdt>
       <w:sdtPr>
-        <w:rPr>
-          <w:sz w:val="24"/>
-        </w:rPr>
-        <w:id w:val="-794820206"/>
+        <w:id w:val="-12450641"/>
         <w:docPartObj>
           <w:docPartGallery w:val="Table of Contents"/>
           <w:docPartUnique/>
@@ -291,6 +258,7 @@
           <w:b/>
           <w:bCs/>
           <w:noProof/>
+          <w:sz w:val="24"/>
         </w:rPr>
       </w:sdtEndPr>
       <w:sdtContent>
@@ -298,14 +266,8 @@
           <w:pPr>
             <w:pStyle w:val="TOCHeading"/>
             <w:jc w:val="center"/>
-            <w:rPr>
-              <w:rStyle w:val="TitleChar"/>
-            </w:rPr>
           </w:pPr>
           <w:r>
-            <w:rPr>
-              <w:rStyle w:val="TitleChar"/>
-            </w:rPr>
             <w:t>Table of Contents</w:t>
           </w:r>
         </w:p>
@@ -331,13 +293,13 @@
           <w:r>
             <w:fldChar w:fldCharType="separate"/>
           </w:r>
-          <w:hyperlink w:anchor="_Toc50459724" w:history="1">
+          <w:hyperlink w:anchor="_Toc50990189" w:history="1">
             <w:r>
               <w:rPr>
                 <w:rStyle w:val="Hyperlink"/>
                 <w:noProof/>
               </w:rPr>
-              <w:t>Automated Anechoic Chamber</w:t>
+              <w:t>1. Introduction</w:t>
             </w:r>
             <w:r>
               <w:rPr>
@@ -358,7 +320,7 @@
                 <w:noProof/>
                 <w:webHidden/>
               </w:rPr>
-              <w:instrText xml:space="preserve"> PAGEREF _Toc50459724 \h </w:instrText>
+              <w:instrText xml:space="preserve"> PAGEREF _Toc50990189 \h </w:instrText>
             </w:r>
             <w:r>
               <w:rPr>
@@ -378,7 +340,7 @@
                 <w:noProof/>
                 <w:webHidden/>
               </w:rPr>
-              <w:t>1</w:t>
+              <w:t>2</w:t>
             </w:r>
             <w:r>
               <w:rPr>
@@ -396,16 +358,19 @@
               <w:tab w:val="right" w:leader="dot" w:pos="9350"/>
             </w:tabs>
             <w:rPr>
+              <w:rFonts w:asciiTheme="minorHAnsi" w:eastAsiaTheme="minorEastAsia" w:hAnsiTheme="minorHAnsi" w:cstheme="minorBidi"/>
               <w:noProof/>
+              <w:sz w:val="22"/>
+              <w:szCs w:val="22"/>
             </w:rPr>
           </w:pPr>
-          <w:hyperlink w:anchor="_Toc50459725" w:history="1">
+          <w:hyperlink w:anchor="_Toc50990190" w:history="1">
             <w:r>
               <w:rPr>
                 <w:rStyle w:val="Hyperlink"/>
                 <w:noProof/>
               </w:rPr>
-              <w:t>Requirements Specification</w:t>
+              <w:t>1.1 Purpose</w:t>
             </w:r>
             <w:r>
               <w:rPr>
@@ -426,7 +391,7 @@
                 <w:noProof/>
                 <w:webHidden/>
               </w:rPr>
-              <w:instrText xml:space="preserve"> PAGEREF _Toc50459725 \h </w:instrText>
+              <w:instrText xml:space="preserve"> PAGEREF _Toc50990190 \h </w:instrText>
             </w:r>
             <w:r>
               <w:rPr>
@@ -446,7 +411,291 @@
                 <w:noProof/>
                 <w:webHidden/>
               </w:rPr>
-              <w:t>1</w:t>
+              <w:t>2</w:t>
+            </w:r>
+            <w:r>
+              <w:rPr>
+                <w:noProof/>
+                <w:webHidden/>
+              </w:rPr>
+              <w:fldChar w:fldCharType="end"/>
+            </w:r>
+          </w:hyperlink>
+        </w:p>
+        <w:p>
+          <w:pPr>
+            <w:pStyle w:val="TOC2"/>
+            <w:tabs>
+              <w:tab w:val="right" w:leader="dot" w:pos="9350"/>
+            </w:tabs>
+            <w:rPr>
+              <w:rFonts w:asciiTheme="minorHAnsi" w:eastAsiaTheme="minorEastAsia" w:hAnsiTheme="minorHAnsi" w:cstheme="minorBidi"/>
+              <w:noProof/>
+              <w:sz w:val="22"/>
+              <w:szCs w:val="22"/>
+            </w:rPr>
+          </w:pPr>
+          <w:hyperlink w:anchor="_Toc50990191" w:history="1">
+            <w:r>
+              <w:rPr>
+                <w:rStyle w:val="Hyperlink"/>
+                <w:noProof/>
+              </w:rPr>
+              <w:t>1.2 Scope</w:t>
+            </w:r>
+            <w:r>
+              <w:rPr>
+                <w:noProof/>
+                <w:webHidden/>
+              </w:rPr>
+              <w:tab/>
+            </w:r>
+            <w:r>
+              <w:rPr>
+                <w:noProof/>
+                <w:webHidden/>
+              </w:rPr>
+              <w:fldChar w:fldCharType="begin"/>
+            </w:r>
+            <w:r>
+              <w:rPr>
+                <w:noProof/>
+                <w:webHidden/>
+              </w:rPr>
+              <w:instrText xml:space="preserve"> PAGEREF _Toc50990191 \h </w:instrText>
+            </w:r>
+            <w:r>
+              <w:rPr>
+                <w:noProof/>
+                <w:webHidden/>
+              </w:rPr>
+            </w:r>
+            <w:r>
+              <w:rPr>
+                <w:noProof/>
+                <w:webHidden/>
+              </w:rPr>
+              <w:fldChar w:fldCharType="separate"/>
+            </w:r>
+            <w:r>
+              <w:rPr>
+                <w:noProof/>
+                <w:webHidden/>
+              </w:rPr>
+              <w:t>2</w:t>
+            </w:r>
+            <w:r>
+              <w:rPr>
+                <w:noProof/>
+                <w:webHidden/>
+              </w:rPr>
+              <w:fldChar w:fldCharType="end"/>
+            </w:r>
+          </w:hyperlink>
+        </w:p>
+        <w:p>
+          <w:pPr>
+            <w:pStyle w:val="TOC2"/>
+            <w:tabs>
+              <w:tab w:val="right" w:leader="dot" w:pos="9350"/>
+            </w:tabs>
+            <w:rPr>
+              <w:rFonts w:asciiTheme="minorHAnsi" w:eastAsiaTheme="minorEastAsia" w:hAnsiTheme="minorHAnsi" w:cstheme="minorBidi"/>
+              <w:noProof/>
+              <w:sz w:val="22"/>
+              <w:szCs w:val="22"/>
+            </w:rPr>
+          </w:pPr>
+          <w:hyperlink w:anchor="_Toc50990192" w:history="1">
+            <w:r>
+              <w:rPr>
+                <w:rStyle w:val="Hyperlink"/>
+                <w:noProof/>
+              </w:rPr>
+              <w:t>1.3 Definitions, Acronyms, and Abbreviations</w:t>
+            </w:r>
+            <w:r>
+              <w:rPr>
+                <w:noProof/>
+                <w:webHidden/>
+              </w:rPr>
+              <w:tab/>
+            </w:r>
+            <w:r>
+              <w:rPr>
+                <w:noProof/>
+                <w:webHidden/>
+              </w:rPr>
+              <w:fldChar w:fldCharType="begin"/>
+            </w:r>
+            <w:r>
+              <w:rPr>
+                <w:noProof/>
+                <w:webHidden/>
+              </w:rPr>
+              <w:instrText xml:space="preserve"> PAGEREF _Toc50990192 \h </w:instrText>
+            </w:r>
+            <w:r>
+              <w:rPr>
+                <w:noProof/>
+                <w:webHidden/>
+              </w:rPr>
+            </w:r>
+            <w:r>
+              <w:rPr>
+                <w:noProof/>
+                <w:webHidden/>
+              </w:rPr>
+              <w:fldChar w:fldCharType="separate"/>
+            </w:r>
+            <w:r>
+              <w:rPr>
+                <w:noProof/>
+                <w:webHidden/>
+              </w:rPr>
+              <w:t>2</w:t>
+            </w:r>
+            <w:r>
+              <w:rPr>
+                <w:noProof/>
+                <w:webHidden/>
+              </w:rPr>
+              <w:fldChar w:fldCharType="end"/>
+            </w:r>
+          </w:hyperlink>
+        </w:p>
+        <w:p>
+          <w:pPr>
+            <w:pStyle w:val="TOC2"/>
+            <w:tabs>
+              <w:tab w:val="right" w:leader="dot" w:pos="9350"/>
+            </w:tabs>
+            <w:rPr>
+              <w:rFonts w:asciiTheme="minorHAnsi" w:eastAsiaTheme="minorEastAsia" w:hAnsiTheme="minorHAnsi" w:cstheme="minorBidi"/>
+              <w:noProof/>
+              <w:sz w:val="22"/>
+              <w:szCs w:val="22"/>
+            </w:rPr>
+          </w:pPr>
+          <w:hyperlink w:anchor="_Toc50990193" w:history="1">
+            <w:r>
+              <w:rPr>
+                <w:rStyle w:val="Hyperlink"/>
+                <w:noProof/>
+              </w:rPr>
+              <w:t>1.4 References</w:t>
+            </w:r>
+            <w:r>
+              <w:rPr>
+                <w:noProof/>
+                <w:webHidden/>
+              </w:rPr>
+              <w:tab/>
+            </w:r>
+            <w:r>
+              <w:rPr>
+                <w:noProof/>
+                <w:webHidden/>
+              </w:rPr>
+              <w:fldChar w:fldCharType="begin"/>
+            </w:r>
+            <w:r>
+              <w:rPr>
+                <w:noProof/>
+                <w:webHidden/>
+              </w:rPr>
+              <w:instrText xml:space="preserve"> PAGEREF _Toc50990193 \h </w:instrText>
+            </w:r>
+            <w:r>
+              <w:rPr>
+                <w:noProof/>
+                <w:webHidden/>
+              </w:rPr>
+            </w:r>
+            <w:r>
+              <w:rPr>
+                <w:noProof/>
+                <w:webHidden/>
+              </w:rPr>
+              <w:fldChar w:fldCharType="separate"/>
+            </w:r>
+            <w:r>
+              <w:rPr>
+                <w:noProof/>
+                <w:webHidden/>
+              </w:rPr>
+              <w:t>2</w:t>
+            </w:r>
+            <w:r>
+              <w:rPr>
+                <w:noProof/>
+                <w:webHidden/>
+              </w:rPr>
+              <w:fldChar w:fldCharType="end"/>
+            </w:r>
+          </w:hyperlink>
+        </w:p>
+        <w:p>
+          <w:pPr>
+            <w:pStyle w:val="TOC2"/>
+            <w:tabs>
+              <w:tab w:val="right" w:leader="dot" w:pos="9350"/>
+            </w:tabs>
+            <w:rPr>
+              <w:rFonts w:asciiTheme="minorHAnsi" w:eastAsiaTheme="minorEastAsia" w:hAnsiTheme="minorHAnsi" w:cstheme="minorBidi"/>
+              <w:noProof/>
+              <w:sz w:val="22"/>
+              <w:szCs w:val="22"/>
+            </w:rPr>
+          </w:pPr>
+          <w:hyperlink w:anchor="_Toc50990194" w:history="1">
+            <w:r>
+              <w:rPr>
+                <w:rStyle w:val="Hyperlink"/>
+                <w:noProof/>
+              </w:rPr>
+              <w:t>1.5 Overview</w:t>
+            </w:r>
+            <w:r>
+              <w:rPr>
+                <w:noProof/>
+                <w:webHidden/>
+              </w:rPr>
+              <w:tab/>
+            </w:r>
+            <w:r>
+              <w:rPr>
+                <w:noProof/>
+                <w:webHidden/>
+              </w:rPr>
+              <w:fldChar w:fldCharType="begin"/>
+            </w:r>
+            <w:r>
+              <w:rPr>
+                <w:noProof/>
+                <w:webHidden/>
+              </w:rPr>
+              <w:instrText xml:space="preserve"> PAGEREF _Toc50990194 \h </w:instrText>
+            </w:r>
+            <w:r>
+              <w:rPr>
+                <w:noProof/>
+                <w:webHidden/>
+              </w:rPr>
+            </w:r>
+            <w:r>
+              <w:rPr>
+                <w:noProof/>
+                <w:webHidden/>
+              </w:rPr>
+              <w:fldChar w:fldCharType="separate"/>
+            </w:r>
+            <w:r>
+              <w:rPr>
+                <w:noProof/>
+                <w:webHidden/>
+              </w:rPr>
+              <w:t>2</w:t>
             </w:r>
             <w:r>
               <w:rPr>
@@ -470,13 +719,13 @@
               <w:szCs w:val="22"/>
             </w:rPr>
           </w:pPr>
-          <w:hyperlink w:anchor="_Toc50459726" w:history="1">
+          <w:hyperlink w:anchor="_Toc50990195" w:history="1">
             <w:r>
               <w:rPr>
                 <w:rStyle w:val="Hyperlink"/>
                 <w:noProof/>
               </w:rPr>
-              <w:t>1. Introduction</w:t>
+              <w:t>2. Overall Description</w:t>
             </w:r>
             <w:r>
               <w:rPr>
@@ -497,7 +746,7 @@
                 <w:noProof/>
                 <w:webHidden/>
               </w:rPr>
-              <w:instrText xml:space="preserve"> PAGEREF _Toc50459726 \h </w:instrText>
+              <w:instrText xml:space="preserve"> PAGEREF _Toc50990195 \h </w:instrText>
             </w:r>
             <w:r>
               <w:rPr>
@@ -535,16 +784,19 @@
               <w:tab w:val="right" w:leader="dot" w:pos="9350"/>
             </w:tabs>
             <w:rPr>
+              <w:rFonts w:asciiTheme="minorHAnsi" w:eastAsiaTheme="minorEastAsia" w:hAnsiTheme="minorHAnsi" w:cstheme="minorBidi"/>
               <w:noProof/>
+              <w:sz w:val="22"/>
+              <w:szCs w:val="22"/>
             </w:rPr>
           </w:pPr>
-          <w:hyperlink w:anchor="_Toc50459727" w:history="1">
+          <w:hyperlink w:anchor="_Toc50990196" w:history="1">
             <w:r>
               <w:rPr>
                 <w:rStyle w:val="Hyperlink"/>
                 <w:noProof/>
               </w:rPr>
-              <w:t>1.1 Purpose</w:t>
+              <w:t>2.1 Product Perspective</w:t>
             </w:r>
             <w:r>
               <w:rPr>
@@ -565,7 +817,7 @@
                 <w:noProof/>
                 <w:webHidden/>
               </w:rPr>
-              <w:instrText xml:space="preserve"> PAGEREF _Toc50459727 \h </w:instrText>
+              <w:instrText xml:space="preserve"> PAGEREF _Toc50990196 \h </w:instrText>
             </w:r>
             <w:r>
               <w:rPr>
@@ -603,16 +855,19 @@
               <w:tab w:val="right" w:leader="dot" w:pos="9350"/>
             </w:tabs>
             <w:rPr>
+              <w:rFonts w:asciiTheme="minorHAnsi" w:eastAsiaTheme="minorEastAsia" w:hAnsiTheme="minorHAnsi" w:cstheme="minorBidi"/>
               <w:noProof/>
+              <w:sz w:val="22"/>
+              <w:szCs w:val="22"/>
             </w:rPr>
           </w:pPr>
-          <w:hyperlink w:anchor="_Toc50459728" w:history="1">
+          <w:hyperlink w:anchor="_Toc50990197" w:history="1">
             <w:r>
               <w:rPr>
                 <w:rStyle w:val="Hyperlink"/>
                 <w:noProof/>
               </w:rPr>
-              <w:t>1.2 Scope</w:t>
+              <w:t>2.2 Product Functions</w:t>
             </w:r>
             <w:r>
               <w:rPr>
@@ -633,7 +888,7 @@
                 <w:noProof/>
                 <w:webHidden/>
               </w:rPr>
-              <w:instrText xml:space="preserve"> PAGEREF _Toc50459728 \h </w:instrText>
+              <w:instrText xml:space="preserve"> PAGEREF _Toc50990197 \h </w:instrText>
             </w:r>
             <w:r>
               <w:rPr>
@@ -671,16 +926,19 @@
               <w:tab w:val="right" w:leader="dot" w:pos="9350"/>
             </w:tabs>
             <w:rPr>
+              <w:rFonts w:asciiTheme="minorHAnsi" w:eastAsiaTheme="minorEastAsia" w:hAnsiTheme="minorHAnsi" w:cstheme="minorBidi"/>
               <w:noProof/>
+              <w:sz w:val="22"/>
+              <w:szCs w:val="22"/>
             </w:rPr>
           </w:pPr>
-          <w:hyperlink w:anchor="_Toc50459729" w:history="1">
+          <w:hyperlink w:anchor="_Toc50990198" w:history="1">
             <w:r>
               <w:rPr>
                 <w:rStyle w:val="Hyperlink"/>
                 <w:noProof/>
               </w:rPr>
-              <w:t>1.3 Definitions, Acronyms, and Abbreviations</w:t>
+              <w:t>2.3 User Characteristic</w:t>
             </w:r>
             <w:r>
               <w:rPr>
@@ -701,7 +959,7 @@
                 <w:noProof/>
                 <w:webHidden/>
               </w:rPr>
-              <w:instrText xml:space="preserve"> PAGEREF _Toc50459729 \h </w:instrText>
+              <w:instrText xml:space="preserve"> PAGEREF _Toc50990198 \h </w:instrText>
             </w:r>
             <w:r>
               <w:rPr>
@@ -739,16 +997,19 @@
               <w:tab w:val="right" w:leader="dot" w:pos="9350"/>
             </w:tabs>
             <w:rPr>
+              <w:rFonts w:asciiTheme="minorHAnsi" w:eastAsiaTheme="minorEastAsia" w:hAnsiTheme="minorHAnsi" w:cstheme="minorBidi"/>
               <w:noProof/>
+              <w:sz w:val="22"/>
+              <w:szCs w:val="22"/>
             </w:rPr>
           </w:pPr>
-          <w:hyperlink w:anchor="_Toc50459730" w:history="1">
+          <w:hyperlink w:anchor="_Toc50990199" w:history="1">
             <w:r>
               <w:rPr>
                 <w:rStyle w:val="Hyperlink"/>
                 <w:noProof/>
               </w:rPr>
-              <w:t>1.4 References</w:t>
+              <w:t>2.4 Design Constraints</w:t>
             </w:r>
             <w:r>
               <w:rPr>
@@ -769,7 +1030,7 @@
                 <w:noProof/>
                 <w:webHidden/>
               </w:rPr>
-              <w:instrText xml:space="preserve"> PAGEREF _Toc50459730 \h </w:instrText>
+              <w:instrText xml:space="preserve"> PAGEREF _Toc50990199 \h </w:instrText>
             </w:r>
             <w:r>
               <w:rPr>
@@ -804,43 +1065,32 @@
           <w:pPr>
             <w:pStyle w:val="TOC2"/>
             <w:tabs>
-              <w:tab w:val="left" w:pos="880"/>
               <w:tab w:val="right" w:leader="dot" w:pos="9350"/>
             </w:tabs>
             <w:rPr>
+              <w:rFonts w:asciiTheme="minorHAnsi" w:eastAsiaTheme="minorEastAsia" w:hAnsiTheme="minorHAnsi" w:cstheme="minorBidi"/>
               <w:noProof/>
+              <w:sz w:val="22"/>
+              <w:szCs w:val="22"/>
             </w:rPr>
           </w:pPr>
-          <w:hyperlink w:anchor="_Toc50459731" w:history="1">
+          <w:hyperlink w:anchor="_Toc50990200" w:history="1">
             <w:r>
               <w:rPr>
                 <w:rStyle w:val="Hyperlink"/>
                 <w:noProof/>
               </w:rPr>
-              <w:t>1.5</w:t>
-            </w:r>
-            <w:r>
-              <w:rPr>
-                <w:noProof/>
+              <w:t>2.5 Assumptions and Dependencies</w:t>
+            </w:r>
+            <w:r>
+              <w:rPr>
+                <w:noProof/>
+                <w:webHidden/>
               </w:rPr>
               <w:tab/>
             </w:r>
             <w:r>
               <w:rPr>
-                <w:rStyle w:val="Hyperlink"/>
-                <w:noProof/>
-              </w:rPr>
-              <w:t>Overview</w:t>
-            </w:r>
-            <w:r>
-              <w:rPr>
-                <w:noProof/>
-                <w:webHidden/>
-              </w:rPr>
-              <w:tab/>
-            </w:r>
-            <w:r>
-              <w:rPr>
                 <w:noProof/>
                 <w:webHidden/>
               </w:rPr>
@@ -851,7 +1101,7 @@
                 <w:noProof/>
                 <w:webHidden/>
               </w:rPr>
-              <w:instrText xml:space="preserve"> PAGEREF _Toc50459731 \h </w:instrText>
+              <w:instrText xml:space="preserve"> PAGEREF _Toc50990200 \h </w:instrText>
             </w:r>
             <w:r>
               <w:rPr>
@@ -895,13 +1145,13 @@
               <w:szCs w:val="22"/>
             </w:rPr>
           </w:pPr>
-          <w:hyperlink w:anchor="_Toc50459732" w:history="1">
+          <w:hyperlink w:anchor="_Toc50990201" w:history="1">
             <w:r>
               <w:rPr>
                 <w:rStyle w:val="Hyperlink"/>
                 <w:noProof/>
               </w:rPr>
-              <w:t>2. Overall Description</w:t>
+              <w:t>3. Specific Requirements</w:t>
             </w:r>
             <w:r>
               <w:rPr>
@@ -922,7 +1172,7 @@
                 <w:noProof/>
                 <w:webHidden/>
               </w:rPr>
-              <w:instrText xml:space="preserve"> PAGEREF _Toc50459732 \h </w:instrText>
+              <w:instrText xml:space="preserve"> PAGEREF _Toc50990201 \h </w:instrText>
             </w:r>
             <w:r>
               <w:rPr>
@@ -960,16 +1210,19 @@
               <w:tab w:val="right" w:leader="dot" w:pos="9350"/>
             </w:tabs>
             <w:rPr>
+              <w:rFonts w:asciiTheme="minorHAnsi" w:eastAsiaTheme="minorEastAsia" w:hAnsiTheme="minorHAnsi" w:cstheme="minorBidi"/>
               <w:noProof/>
+              <w:sz w:val="22"/>
+              <w:szCs w:val="22"/>
             </w:rPr>
           </w:pPr>
-          <w:hyperlink w:anchor="_Toc50459733" w:history="1">
+          <w:hyperlink w:anchor="_Toc50990202" w:history="1">
             <w:r>
               <w:rPr>
                 <w:rStyle w:val="Hyperlink"/>
                 <w:noProof/>
               </w:rPr>
-              <w:t>2.1 Product Perspective</w:t>
+              <w:t>3.1 Marketing Requirements</w:t>
             </w:r>
             <w:r>
               <w:rPr>
@@ -990,7 +1243,7 @@
                 <w:noProof/>
                 <w:webHidden/>
               </w:rPr>
-              <w:instrText xml:space="preserve"> PAGEREF _Toc50459733 \h </w:instrText>
+              <w:instrText xml:space="preserve"> PAGEREF _Toc50990202 \h </w:instrText>
             </w:r>
             <w:r>
               <w:rPr>
@@ -1028,16 +1281,19 @@
               <w:tab w:val="right" w:leader="dot" w:pos="9350"/>
             </w:tabs>
             <w:rPr>
+              <w:rFonts w:asciiTheme="minorHAnsi" w:eastAsiaTheme="minorEastAsia" w:hAnsiTheme="minorHAnsi" w:cstheme="minorBidi"/>
               <w:noProof/>
+              <w:sz w:val="22"/>
+              <w:szCs w:val="22"/>
             </w:rPr>
           </w:pPr>
-          <w:hyperlink w:anchor="_Toc50459734" w:history="1">
+          <w:hyperlink w:anchor="_Toc50990203" w:history="1">
             <w:r>
               <w:rPr>
                 <w:rStyle w:val="Hyperlink"/>
                 <w:noProof/>
               </w:rPr>
-              <w:t>2.2 Product Functions</w:t>
+              <w:t>3.2 Engineering Requirements</w:t>
             </w:r>
             <w:r>
               <w:rPr>
@@ -1058,7 +1314,7 @@
                 <w:noProof/>
                 <w:webHidden/>
               </w:rPr>
-              <w:instrText xml:space="preserve"> PAGEREF _Toc50459734 \h </w:instrText>
+              <w:instrText xml:space="preserve"> PAGEREF _Toc50990203 \h </w:instrText>
             </w:r>
             <w:r>
               <w:rPr>
@@ -1079,210 +1335,6 @@
                 <w:webHidden/>
               </w:rPr>
               <w:t>2</w:t>
-            </w:r>
-            <w:r>
-              <w:rPr>
-                <w:noProof/>
-                <w:webHidden/>
-              </w:rPr>
-              <w:fldChar w:fldCharType="end"/>
-            </w:r>
-          </w:hyperlink>
-        </w:p>
-        <w:p>
-          <w:pPr>
-            <w:pStyle w:val="TOC2"/>
-            <w:tabs>
-              <w:tab w:val="right" w:leader="dot" w:pos="9350"/>
-            </w:tabs>
-            <w:rPr>
-              <w:noProof/>
-            </w:rPr>
-          </w:pPr>
-          <w:hyperlink w:anchor="_Toc50459735" w:history="1">
-            <w:r>
-              <w:rPr>
-                <w:rStyle w:val="Hyperlink"/>
-                <w:noProof/>
-              </w:rPr>
-              <w:t>2.3 User Characteristic</w:t>
-            </w:r>
-            <w:r>
-              <w:rPr>
-                <w:noProof/>
-                <w:webHidden/>
-              </w:rPr>
-              <w:tab/>
-            </w:r>
-            <w:r>
-              <w:rPr>
-                <w:noProof/>
-                <w:webHidden/>
-              </w:rPr>
-              <w:fldChar w:fldCharType="begin"/>
-            </w:r>
-            <w:r>
-              <w:rPr>
-                <w:noProof/>
-                <w:webHidden/>
-              </w:rPr>
-              <w:instrText xml:space="preserve"> PAGEREF _Toc50459735 \h </w:instrText>
-            </w:r>
-            <w:r>
-              <w:rPr>
-                <w:noProof/>
-                <w:webHidden/>
-              </w:rPr>
-            </w:r>
-            <w:r>
-              <w:rPr>
-                <w:noProof/>
-                <w:webHidden/>
-              </w:rPr>
-              <w:fldChar w:fldCharType="separate"/>
-            </w:r>
-            <w:r>
-              <w:rPr>
-                <w:noProof/>
-                <w:webHidden/>
-              </w:rPr>
-              <w:t>2</w:t>
-            </w:r>
-            <w:r>
-              <w:rPr>
-                <w:noProof/>
-                <w:webHidden/>
-              </w:rPr>
-              <w:fldChar w:fldCharType="end"/>
-            </w:r>
-          </w:hyperlink>
-        </w:p>
-        <w:p>
-          <w:pPr>
-            <w:pStyle w:val="TOC2"/>
-            <w:tabs>
-              <w:tab w:val="right" w:leader="dot" w:pos="9350"/>
-            </w:tabs>
-            <w:rPr>
-              <w:noProof/>
-            </w:rPr>
-          </w:pPr>
-          <w:hyperlink w:anchor="_Toc50459736" w:history="1">
-            <w:r>
-              <w:rPr>
-                <w:rStyle w:val="Hyperlink"/>
-                <w:noProof/>
-              </w:rPr>
-              <w:t>2.4 Design Constraints</w:t>
-            </w:r>
-            <w:r>
-              <w:rPr>
-                <w:noProof/>
-                <w:webHidden/>
-              </w:rPr>
-              <w:tab/>
-            </w:r>
-            <w:r>
-              <w:rPr>
-                <w:noProof/>
-                <w:webHidden/>
-              </w:rPr>
-              <w:fldChar w:fldCharType="begin"/>
-            </w:r>
-            <w:r>
-              <w:rPr>
-                <w:noProof/>
-                <w:webHidden/>
-              </w:rPr>
-              <w:instrText xml:space="preserve"> PAGEREF _Toc50459736 \h </w:instrText>
-            </w:r>
-            <w:r>
-              <w:rPr>
-                <w:noProof/>
-                <w:webHidden/>
-              </w:rPr>
-            </w:r>
-            <w:r>
-              <w:rPr>
-                <w:noProof/>
-                <w:webHidden/>
-              </w:rPr>
-              <w:fldChar w:fldCharType="separate"/>
-            </w:r>
-            <w:r>
-              <w:rPr>
-                <w:noProof/>
-                <w:webHidden/>
-              </w:rPr>
-              <w:t>2</w:t>
-            </w:r>
-            <w:r>
-              <w:rPr>
-                <w:noProof/>
-                <w:webHidden/>
-              </w:rPr>
-              <w:fldChar w:fldCharType="end"/>
-            </w:r>
-          </w:hyperlink>
-        </w:p>
-        <w:p>
-          <w:pPr>
-            <w:pStyle w:val="TOC2"/>
-            <w:tabs>
-              <w:tab w:val="right" w:leader="dot" w:pos="9350"/>
-            </w:tabs>
-            <w:rPr>
-              <w:noProof/>
-            </w:rPr>
-          </w:pPr>
-          <w:hyperlink w:anchor="_Toc50459737" w:history="1">
-            <w:r>
-              <w:rPr>
-                <w:rStyle w:val="Hyperlink"/>
-                <w:noProof/>
-              </w:rPr>
-              <w:t>2.5 Assumptions and Dependencies</w:t>
-            </w:r>
-            <w:r>
-              <w:rPr>
-                <w:noProof/>
-                <w:webHidden/>
-              </w:rPr>
-              <w:tab/>
-            </w:r>
-            <w:r>
-              <w:rPr>
-                <w:noProof/>
-                <w:webHidden/>
-              </w:rPr>
-              <w:fldChar w:fldCharType="begin"/>
-            </w:r>
-            <w:r>
-              <w:rPr>
-                <w:noProof/>
-                <w:webHidden/>
-              </w:rPr>
-              <w:instrText xml:space="preserve"> PAGEREF _Toc50459737 \h </w:instrText>
-            </w:r>
-            <w:r>
-              <w:rPr>
-                <w:noProof/>
-                <w:webHidden/>
-              </w:rPr>
-            </w:r>
-            <w:r>
-              <w:rPr>
-                <w:noProof/>
-                <w:webHidden/>
-              </w:rPr>
-              <w:fldChar w:fldCharType="separate"/>
-            </w:r>
-            <w:r>
-              <w:rPr>
-                <w:noProof/>
-                <w:webHidden/>
-              </w:rPr>
-              <w:t>3</w:t>
             </w:r>
             <w:r>
               <w:rPr>
@@ -1306,13 +1358,13 @@
               <w:szCs w:val="22"/>
             </w:rPr>
           </w:pPr>
-          <w:hyperlink w:anchor="_Toc50459738" w:history="1">
+          <w:hyperlink w:anchor="_Toc50990204" w:history="1">
             <w:r>
               <w:rPr>
                 <w:rStyle w:val="Hyperlink"/>
                 <w:noProof/>
               </w:rPr>
-              <w:t>3. Specific Requirements</w:t>
+              <w:t>4. Use Cases</w:t>
             </w:r>
             <w:r>
               <w:rPr>
@@ -1333,7 +1385,7 @@
                 <w:noProof/>
                 <w:webHidden/>
               </w:rPr>
-              <w:instrText xml:space="preserve"> PAGEREF _Toc50459738 \h </w:instrText>
+              <w:instrText xml:space="preserve"> PAGEREF _Toc50990204 \h </w:instrText>
             </w:r>
             <w:r>
               <w:rPr>
@@ -1366,7 +1418,7 @@
         </w:p>
         <w:p>
           <w:pPr>
-            <w:pStyle w:val="TOC1"/>
+            <w:pStyle w:val="TOC3"/>
             <w:tabs>
               <w:tab w:val="right" w:leader="dot" w:pos="9350"/>
             </w:tabs>
@@ -1377,13 +1429,13 @@
               <w:szCs w:val="22"/>
             </w:rPr>
           </w:pPr>
-          <w:hyperlink w:anchor="_Toc50459739" w:history="1">
+          <w:hyperlink w:anchor="_Toc50990205" w:history="1">
             <w:r>
               <w:rPr>
                 <w:rStyle w:val="Hyperlink"/>
                 <w:noProof/>
               </w:rPr>
-              <w:t>4. Use Cases</w:t>
+              <w:t>4.0.1 UC1: System Initialization</w:t>
             </w:r>
             <w:r>
               <w:rPr>
@@ -1404,7 +1456,7 @@
                 <w:noProof/>
                 <w:webHidden/>
               </w:rPr>
-              <w:instrText xml:space="preserve"> PAGEREF _Toc50459739 \h </w:instrText>
+              <w:instrText xml:space="preserve"> PAGEREF _Toc50990205 \h </w:instrText>
             </w:r>
             <w:r>
               <w:rPr>
@@ -1425,6 +1477,219 @@
                 <w:webHidden/>
               </w:rPr>
               <w:t>3</w:t>
+            </w:r>
+            <w:r>
+              <w:rPr>
+                <w:noProof/>
+                <w:webHidden/>
+              </w:rPr>
+              <w:fldChar w:fldCharType="end"/>
+            </w:r>
+          </w:hyperlink>
+        </w:p>
+        <w:p>
+          <w:pPr>
+            <w:pStyle w:val="TOC3"/>
+            <w:tabs>
+              <w:tab w:val="right" w:leader="dot" w:pos="9350"/>
+            </w:tabs>
+            <w:rPr>
+              <w:rFonts w:asciiTheme="minorHAnsi" w:eastAsiaTheme="minorEastAsia" w:hAnsiTheme="minorHAnsi" w:cstheme="minorBidi"/>
+              <w:noProof/>
+              <w:sz w:val="22"/>
+              <w:szCs w:val="22"/>
+            </w:rPr>
+          </w:pPr>
+          <w:hyperlink w:anchor="_Toc50990206" w:history="1">
+            <w:r>
+              <w:rPr>
+                <w:rStyle w:val="Hyperlink"/>
+                <w:noProof/>
+              </w:rPr>
+              <w:t>4.0.2 UC2: Creation of Custom Scripts</w:t>
+            </w:r>
+            <w:r>
+              <w:rPr>
+                <w:noProof/>
+                <w:webHidden/>
+              </w:rPr>
+              <w:tab/>
+            </w:r>
+            <w:r>
+              <w:rPr>
+                <w:noProof/>
+                <w:webHidden/>
+              </w:rPr>
+              <w:fldChar w:fldCharType="begin"/>
+            </w:r>
+            <w:r>
+              <w:rPr>
+                <w:noProof/>
+                <w:webHidden/>
+              </w:rPr>
+              <w:instrText xml:space="preserve"> PAGEREF _Toc50990206 \h </w:instrText>
+            </w:r>
+            <w:r>
+              <w:rPr>
+                <w:noProof/>
+                <w:webHidden/>
+              </w:rPr>
+            </w:r>
+            <w:r>
+              <w:rPr>
+                <w:noProof/>
+                <w:webHidden/>
+              </w:rPr>
+              <w:fldChar w:fldCharType="separate"/>
+            </w:r>
+            <w:r>
+              <w:rPr>
+                <w:noProof/>
+                <w:webHidden/>
+              </w:rPr>
+              <w:t>4</w:t>
+            </w:r>
+            <w:r>
+              <w:rPr>
+                <w:noProof/>
+                <w:webHidden/>
+              </w:rPr>
+              <w:fldChar w:fldCharType="end"/>
+            </w:r>
+          </w:hyperlink>
+        </w:p>
+        <w:p>
+          <w:pPr>
+            <w:pStyle w:val="TOC3"/>
+            <w:tabs>
+              <w:tab w:val="right" w:leader="dot" w:pos="9350"/>
+            </w:tabs>
+            <w:rPr>
+              <w:rFonts w:asciiTheme="minorHAnsi" w:eastAsiaTheme="minorEastAsia" w:hAnsiTheme="minorHAnsi" w:cstheme="minorBidi"/>
+              <w:noProof/>
+              <w:sz w:val="22"/>
+              <w:szCs w:val="22"/>
+            </w:rPr>
+          </w:pPr>
+          <w:hyperlink w:anchor="_Toc50990207" w:history="1">
+            <w:r>
+              <w:rPr>
+                <w:rStyle w:val="Hyperlink"/>
+                <w:noProof/>
+              </w:rPr>
+              <w:t>4.0.3 UC3: Run Automated Scripts</w:t>
+            </w:r>
+            <w:r>
+              <w:rPr>
+                <w:noProof/>
+                <w:webHidden/>
+              </w:rPr>
+              <w:tab/>
+            </w:r>
+            <w:r>
+              <w:rPr>
+                <w:noProof/>
+                <w:webHidden/>
+              </w:rPr>
+              <w:fldChar w:fldCharType="begin"/>
+            </w:r>
+            <w:r>
+              <w:rPr>
+                <w:noProof/>
+                <w:webHidden/>
+              </w:rPr>
+              <w:instrText xml:space="preserve"> PAGEREF _Toc50990207 \h </w:instrText>
+            </w:r>
+            <w:r>
+              <w:rPr>
+                <w:noProof/>
+                <w:webHidden/>
+              </w:rPr>
+            </w:r>
+            <w:r>
+              <w:rPr>
+                <w:noProof/>
+                <w:webHidden/>
+              </w:rPr>
+              <w:fldChar w:fldCharType="separate"/>
+            </w:r>
+            <w:r>
+              <w:rPr>
+                <w:noProof/>
+                <w:webHidden/>
+              </w:rPr>
+              <w:t>5</w:t>
+            </w:r>
+            <w:r>
+              <w:rPr>
+                <w:noProof/>
+                <w:webHidden/>
+              </w:rPr>
+              <w:fldChar w:fldCharType="end"/>
+            </w:r>
+          </w:hyperlink>
+        </w:p>
+        <w:p>
+          <w:pPr>
+            <w:pStyle w:val="TOC3"/>
+            <w:tabs>
+              <w:tab w:val="right" w:leader="dot" w:pos="9350"/>
+            </w:tabs>
+            <w:rPr>
+              <w:rFonts w:asciiTheme="minorHAnsi" w:eastAsiaTheme="minorEastAsia" w:hAnsiTheme="minorHAnsi" w:cstheme="minorBidi"/>
+              <w:noProof/>
+              <w:sz w:val="22"/>
+              <w:szCs w:val="22"/>
+            </w:rPr>
+          </w:pPr>
+          <w:hyperlink w:anchor="_Toc50990208" w:history="1">
+            <w:r>
+              <w:rPr>
+                <w:rStyle w:val="Hyperlink"/>
+                <w:noProof/>
+              </w:rPr>
+              <w:t>4.0.4 UC4: Power Off</w:t>
+            </w:r>
+            <w:r>
+              <w:rPr>
+                <w:noProof/>
+                <w:webHidden/>
+              </w:rPr>
+              <w:tab/>
+            </w:r>
+            <w:r>
+              <w:rPr>
+                <w:noProof/>
+                <w:webHidden/>
+              </w:rPr>
+              <w:fldChar w:fldCharType="begin"/>
+            </w:r>
+            <w:r>
+              <w:rPr>
+                <w:noProof/>
+                <w:webHidden/>
+              </w:rPr>
+              <w:instrText xml:space="preserve"> PAGEREF _Toc50990208 \h </w:instrText>
+            </w:r>
+            <w:r>
+              <w:rPr>
+                <w:noProof/>
+                <w:webHidden/>
+              </w:rPr>
+            </w:r>
+            <w:r>
+              <w:rPr>
+                <w:noProof/>
+                <w:webHidden/>
+              </w:rPr>
+              <w:fldChar w:fldCharType="separate"/>
+            </w:r>
+            <w:r>
+              <w:rPr>
+                <w:noProof/>
+                <w:webHidden/>
+              </w:rPr>
+              <w:t>6</w:t>
             </w:r>
             <w:r>
               <w:rPr>
@@ -1447,6 +1712,8 @@
         </w:p>
       </w:sdtContent>
     </w:sdt>
+    <w:p/>
+    <w:p/>
     <w:p>
       <w:pPr>
         <w:spacing w:after="160" w:line="259" w:lineRule="auto"/>
@@ -1459,7 +1726,8 @@
       <w:pPr>
         <w:pStyle w:val="Heading1"/>
       </w:pPr>
-      <w:bookmarkStart w:id="2" w:name="_Toc50459726"/>
+      <w:bookmarkStart w:id="4" w:name="_Toc50989893"/>
+      <w:bookmarkStart w:id="5" w:name="_Toc50990189"/>
       <w:r>
         <w:lastRenderedPageBreak/>
         <w:t xml:space="preserve">1. </w:t>
@@ -1467,20 +1735,23 @@
       <w:r>
         <w:t>Introduction</w:t>
       </w:r>
-      <w:bookmarkEnd w:id="2"/>
+      <w:bookmarkEnd w:id="4"/>
+      <w:bookmarkEnd w:id="5"/>
     </w:p>
     <w:p>
       <w:pPr>
         <w:pStyle w:val="Heading2"/>
       </w:pPr>
-      <w:bookmarkStart w:id="3" w:name="_Toc50459727"/>
+      <w:bookmarkStart w:id="6" w:name="_Toc50989894"/>
+      <w:bookmarkStart w:id="7" w:name="_Toc50990190"/>
       <w:r>
         <w:t xml:space="preserve">1.1 </w:t>
       </w:r>
       <w:r>
         <w:t>Purpose</w:t>
       </w:r>
-      <w:bookmarkEnd w:id="3"/>
+      <w:bookmarkEnd w:id="6"/>
+      <w:bookmarkEnd w:id="7"/>
       <w:r>
         <w:t xml:space="preserve"> </w:t>
       </w:r>
@@ -1489,96 +1760,112 @@
       <w:pPr>
         <w:pStyle w:val="Heading2"/>
       </w:pPr>
-      <w:bookmarkStart w:id="4" w:name="_Toc50459728"/>
+      <w:bookmarkStart w:id="8" w:name="_Toc50989895"/>
+      <w:bookmarkStart w:id="9" w:name="_Toc50990191"/>
       <w:r>
         <w:t xml:space="preserve">1.2 </w:t>
       </w:r>
       <w:r>
         <w:t>Scope</w:t>
       </w:r>
-      <w:bookmarkEnd w:id="4"/>
+      <w:bookmarkEnd w:id="8"/>
+      <w:bookmarkEnd w:id="9"/>
     </w:p>
     <w:p>
       <w:pPr>
         <w:pStyle w:val="Heading2"/>
       </w:pPr>
-      <w:bookmarkStart w:id="5" w:name="_Toc50459729"/>
+      <w:bookmarkStart w:id="10" w:name="_Toc50989896"/>
+      <w:bookmarkStart w:id="11" w:name="_Toc50990192"/>
       <w:r>
         <w:t xml:space="preserve">1.3 </w:t>
       </w:r>
       <w:r>
         <w:t>Definitions, Acronyms, and Abbreviations</w:t>
       </w:r>
-      <w:bookmarkEnd w:id="5"/>
+      <w:bookmarkEnd w:id="10"/>
+      <w:bookmarkEnd w:id="11"/>
     </w:p>
     <w:p>
       <w:pPr>
         <w:pStyle w:val="Heading2"/>
       </w:pPr>
-      <w:bookmarkStart w:id="6" w:name="_Toc50459730"/>
+      <w:bookmarkStart w:id="12" w:name="_Toc50989897"/>
+      <w:bookmarkStart w:id="13" w:name="_Toc50990193"/>
       <w:r>
         <w:t xml:space="preserve">1.4 </w:t>
       </w:r>
       <w:r>
         <w:t>References</w:t>
       </w:r>
-      <w:bookmarkEnd w:id="6"/>
+      <w:bookmarkEnd w:id="12"/>
+      <w:bookmarkEnd w:id="13"/>
     </w:p>
     <w:p>
       <w:pPr>
         <w:pStyle w:val="Heading2"/>
       </w:pPr>
-      <w:bookmarkStart w:id="7" w:name="_Toc50459731"/>
+      <w:bookmarkStart w:id="14" w:name="_Toc50989898"/>
+      <w:bookmarkStart w:id="15" w:name="_Toc50990194"/>
       <w:r>
         <w:t xml:space="preserve">1.5 </w:t>
       </w:r>
       <w:r>
         <w:t>Overview</w:t>
       </w:r>
-      <w:bookmarkEnd w:id="7"/>
+      <w:bookmarkEnd w:id="14"/>
+      <w:bookmarkEnd w:id="15"/>
     </w:p>
     <w:p>
       <w:pPr>
         <w:pStyle w:val="Heading1"/>
       </w:pPr>
-      <w:bookmarkStart w:id="8" w:name="_Toc50459732"/>
+      <w:bookmarkStart w:id="16" w:name="_Toc50989899"/>
+      <w:bookmarkStart w:id="17" w:name="_Toc50990195"/>
       <w:r>
         <w:t xml:space="preserve">2. </w:t>
       </w:r>
       <w:r>
         <w:t>Overall Description</w:t>
       </w:r>
-      <w:bookmarkEnd w:id="8"/>
+      <w:bookmarkEnd w:id="16"/>
+      <w:bookmarkEnd w:id="17"/>
     </w:p>
     <w:p>
       <w:pPr>
         <w:pStyle w:val="Heading2"/>
       </w:pPr>
-      <w:bookmarkStart w:id="9" w:name="_Toc50459733"/>
+      <w:bookmarkStart w:id="18" w:name="_Toc50989900"/>
+      <w:bookmarkStart w:id="19" w:name="_Toc50990196"/>
       <w:r>
         <w:t>2.1 Product Perspective</w:t>
       </w:r>
-      <w:bookmarkEnd w:id="9"/>
+      <w:bookmarkEnd w:id="18"/>
+      <w:bookmarkEnd w:id="19"/>
     </w:p>
     <w:p>
       <w:pPr>
         <w:pStyle w:val="Heading2"/>
       </w:pPr>
-      <w:bookmarkStart w:id="10" w:name="_Toc50459734"/>
+      <w:bookmarkStart w:id="20" w:name="_Toc50989901"/>
+      <w:bookmarkStart w:id="21" w:name="_Toc50990197"/>
       <w:r>
         <w:t>2.2 Product Functions</w:t>
       </w:r>
-      <w:bookmarkEnd w:id="10"/>
+      <w:bookmarkEnd w:id="20"/>
+      <w:bookmarkEnd w:id="21"/>
     </w:p>
     <w:p>
       <w:pPr>
         <w:pStyle w:val="Heading2"/>
       </w:pPr>
-      <w:bookmarkStart w:id="11" w:name="_Toc50459735"/>
+      <w:bookmarkStart w:id="22" w:name="_Toc50989902"/>
+      <w:bookmarkStart w:id="23" w:name="_Toc50990198"/>
       <w:r>
         <w:t>2.3 User Characteristic</w:t>
       </w:r>
-      <w:bookmarkEnd w:id="11"/>
+      <w:bookmarkEnd w:id="22"/>
+      <w:bookmarkEnd w:id="23"/>
       <w:r>
         <w:t xml:space="preserve"> </w:t>
       </w:r>
@@ -1587,40 +1874,50 @@
       <w:pPr>
         <w:pStyle w:val="Heading2"/>
       </w:pPr>
-      <w:bookmarkStart w:id="12" w:name="_Toc50459736"/>
+      <w:bookmarkStart w:id="24" w:name="_Toc50989903"/>
+      <w:bookmarkStart w:id="25" w:name="_Toc50990199"/>
       <w:r>
         <w:t>2.4 Design Constraints</w:t>
       </w:r>
-      <w:bookmarkEnd w:id="12"/>
+      <w:bookmarkEnd w:id="24"/>
+      <w:bookmarkEnd w:id="25"/>
     </w:p>
     <w:p>
       <w:pPr>
         <w:pStyle w:val="Heading2"/>
       </w:pPr>
-      <w:bookmarkStart w:id="13" w:name="_Toc50459737"/>
+      <w:bookmarkStart w:id="26" w:name="_Toc50989904"/>
+      <w:bookmarkStart w:id="27" w:name="_Toc50990200"/>
       <w:r>
         <w:t>2.5 Assumptions and Dependencies</w:t>
       </w:r>
-      <w:bookmarkEnd w:id="13"/>
+      <w:bookmarkEnd w:id="26"/>
+      <w:bookmarkEnd w:id="27"/>
     </w:p>
     <w:p>
       <w:pPr>
         <w:pStyle w:val="Heading1"/>
       </w:pPr>
-      <w:bookmarkStart w:id="14" w:name="_Toc50459738"/>
+      <w:bookmarkStart w:id="28" w:name="_Toc50989905"/>
+      <w:bookmarkStart w:id="29" w:name="_Toc50990201"/>
       <w:r>
         <w:t>3. Specific Requirements</w:t>
       </w:r>
-      <w:bookmarkEnd w:id="14"/>
+      <w:bookmarkEnd w:id="28"/>
+      <w:bookmarkEnd w:id="29"/>
     </w:p>
     <w:p>
       <w:pPr>
         <w:pStyle w:val="Heading2"/>
-        <w:ind w:firstLine="360"/>
-      </w:pPr>
+        <w:ind w:left="720"/>
+      </w:pPr>
+      <w:bookmarkStart w:id="30" w:name="_Toc50989906"/>
+      <w:bookmarkStart w:id="31" w:name="_Toc50990202"/>
       <w:r>
         <w:t>3.1 Marketing Requirements</w:t>
       </w:r>
+      <w:bookmarkEnd w:id="30"/>
+      <w:bookmarkEnd w:id="31"/>
     </w:p>
     <w:p>
       <w:pPr>
@@ -1708,18 +2005,17 @@
     </w:p>
     <w:p>
       <w:pPr>
-        <w:pStyle w:val="ListParagraph"/>
-      </w:pPr>
-    </w:p>
-    <w:p>
-      <w:pPr>
         <w:pStyle w:val="Heading2"/>
-      </w:pPr>
+        <w:ind w:left="720"/>
+      </w:pPr>
+      <w:bookmarkStart w:id="32" w:name="_Toc50989907"/>
+      <w:bookmarkStart w:id="33" w:name="_Toc50990203"/>
       <w:r>
         <w:t>3.2 Engineering Requirements</w:t>
       </w:r>
-    </w:p>
-    <w:p/>
+      <w:bookmarkEnd w:id="32"/>
+      <w:bookmarkEnd w:id="33"/>
+    </w:p>
     <w:tbl>
       <w:tblPr>
         <w:tblStyle w:val="TableGrid"/>
@@ -1774,54 +2070,7 @@
           <w:tcPr>
             <w:tcW w:w="3117" w:type="dxa"/>
           </w:tcPr>
-          <w:p>
-            <w:r>
-              <w:t>Use an antenna mount that can hold varying types</w:t>
-            </w:r>
-            <w:r>
-              <w:rPr>
-                <w:rStyle w:val="FootnoteReference"/>
-              </w:rPr>
-              <w:footnoteReference w:id="1"/>
-            </w:r>
-            <w:r>
-              <w:t xml:space="preserve"> </w:t>
-            </w:r>
-            <w:r>
-              <w:t>of standard antennas</w:t>
-            </w:r>
-            <w:r>
-              <w:t xml:space="preserve">. </w:t>
-            </w:r>
-          </w:p>
-        </w:tc>
-        <w:tc>
-          <w:tcPr>
-            <w:tcW w:w="3117" w:type="dxa"/>
-          </w:tcPr>
-          <w:p>
-            <w:r>
-              <w:t>The product needs to be able to test a variety of antennas to accommodate the research of our sponsors.</w:t>
-            </w:r>
-          </w:p>
-        </w:tc>
-      </w:tr>
-      <w:tr>
-        <w:tc>
-          <w:tcPr>
-            <w:tcW w:w="3116" w:type="dxa"/>
-          </w:tcPr>
           <w:p/>
-        </w:tc>
-        <w:tc>
-          <w:tcPr>
-            <w:tcW w:w="3117" w:type="dxa"/>
-          </w:tcPr>
-          <w:p>
-            <w:r>
-              <w:t>The actual position of the antenna is within 1 degree of set position.</w:t>
-            </w:r>
-          </w:p>
         </w:tc>
         <w:tc>
           <w:tcPr>
@@ -1861,39 +2110,1161 @@
           <w:tcPr>
             <w:tcW w:w="3117" w:type="dxa"/>
           </w:tcPr>
-          <w:p>
-            <w:r>
-              <w:t>All components must not interfere with accurate RF measurement in 2-20 GHz range.</w:t>
-            </w:r>
-          </w:p>
+          <w:p/>
         </w:tc>
         <w:tc>
           <w:tcPr>
             <w:tcW w:w="3117" w:type="dxa"/>
           </w:tcPr>
-          <w:p>
-            <w:r>
-              <w:t>This range is specified by the design of the anechoic chamber.</w:t>
-            </w:r>
-          </w:p>
+          <w:p/>
+        </w:tc>
+      </w:tr>
+      <w:tr>
+        <w:tc>
+          <w:tcPr>
+            <w:tcW w:w="3116" w:type="dxa"/>
+          </w:tcPr>
+          <w:p/>
+        </w:tc>
+        <w:tc>
+          <w:tcPr>
+            <w:tcW w:w="3117" w:type="dxa"/>
+          </w:tcPr>
+          <w:p/>
+        </w:tc>
+        <w:tc>
+          <w:tcPr>
+            <w:tcW w:w="3117" w:type="dxa"/>
+          </w:tcPr>
+          <w:p/>
         </w:tc>
       </w:tr>
     </w:tbl>
     <w:p/>
     <w:p>
       <w:pPr>
+        <w:spacing w:after="160" w:line="259" w:lineRule="auto"/>
+      </w:pPr>
+      <w:r>
+        <w:br w:type="page"/>
+      </w:r>
+    </w:p>
+    <w:p>
+      <w:pPr>
         <w:pStyle w:val="Heading1"/>
       </w:pPr>
-      <w:bookmarkStart w:id="15" w:name="_Toc50459739"/>
-      <w:r>
+      <w:bookmarkStart w:id="34" w:name="_Toc50989908"/>
+      <w:bookmarkStart w:id="35" w:name="_Toc50990204"/>
+      <w:r>
+        <w:lastRenderedPageBreak/>
         <w:t>4. Use Cases</w:t>
       </w:r>
-      <w:bookmarkEnd w:id="15"/>
-    </w:p>
+      <w:bookmarkEnd w:id="34"/>
+      <w:bookmarkEnd w:id="35"/>
+    </w:p>
+    <w:p>
+      <w:pPr>
+        <w:pStyle w:val="Heading3"/>
+      </w:pPr>
+      <w:bookmarkStart w:id="36" w:name="_Toc50989909"/>
+      <w:bookmarkStart w:id="37" w:name="_Toc50990205"/>
+      <w:r>
+        <w:t>4.0.1 UC1: System Initialization</w:t>
+      </w:r>
+      <w:bookmarkEnd w:id="36"/>
+      <w:bookmarkEnd w:id="37"/>
+    </w:p>
+    <w:p>
+      <w:pPr>
+        <w:pStyle w:val="ListParagraph"/>
+        <w:numPr>
+          <w:ilvl w:val="0"/>
+          <w:numId w:val="11"/>
+        </w:numPr>
+      </w:pPr>
+      <w:r>
+        <w:rPr>
+          <w:b/>
+          <w:bCs/>
+        </w:rPr>
+        <w:t>Primary Actor</w:t>
+      </w:r>
+      <w:r>
+        <w:t>: User (Researcher)</w:t>
+      </w:r>
+    </w:p>
+    <w:p>
+      <w:pPr>
+        <w:pStyle w:val="ListParagraph"/>
+        <w:numPr>
+          <w:ilvl w:val="0"/>
+          <w:numId w:val="11"/>
+        </w:numPr>
+      </w:pPr>
+      <w:r>
+        <w:rPr>
+          <w:b/>
+          <w:bCs/>
+        </w:rPr>
+        <w:t>Stakeholders/Interests</w:t>
+      </w:r>
+      <w:r>
+        <w:t xml:space="preserve">: </w:t>
+      </w:r>
+    </w:p>
+    <w:p>
+      <w:pPr>
+        <w:pStyle w:val="ListParagraph"/>
+        <w:numPr>
+          <w:ilvl w:val="1"/>
+          <w:numId w:val="11"/>
+        </w:numPr>
+      </w:pPr>
+      <w:r>
+        <w:rPr>
+          <w:i/>
+          <w:iCs/>
+        </w:rPr>
+        <w:t>User</w:t>
+      </w:r>
+      <w:r>
+        <w:t>: Wants to be able to begin using the system and receive clear indication when the device is ready to use.</w:t>
+      </w:r>
+    </w:p>
+    <w:p>
+      <w:pPr>
+        <w:pStyle w:val="ListParagraph"/>
+        <w:numPr>
+          <w:ilvl w:val="1"/>
+          <w:numId w:val="11"/>
+        </w:numPr>
+      </w:pPr>
+      <w:r>
+        <w:rPr>
+          <w:i/>
+          <w:iCs/>
+        </w:rPr>
+        <w:t>Measurement Equipment</w:t>
+      </w:r>
+      <w:r>
+        <w:t xml:space="preserve">: Needs to be powered on without damaging itself or the DUT. </w:t>
+      </w:r>
+    </w:p>
+    <w:p>
+      <w:pPr>
+        <w:pStyle w:val="ListParagraph"/>
+        <w:numPr>
+          <w:ilvl w:val="1"/>
+          <w:numId w:val="11"/>
+        </w:numPr>
+      </w:pPr>
+      <w:r>
+        <w:rPr>
+          <w:i/>
+          <w:iCs/>
+        </w:rPr>
+        <w:t>Anechoic Chamber</w:t>
+      </w:r>
+      <w:r>
+        <w:t xml:space="preserve">: Measuring equipment [Could we say startup </w:t>
+      </w:r>
+      <w:proofErr w:type="gramStart"/>
+      <w:r>
+        <w:t>won’t</w:t>
+      </w:r>
+      <w:proofErr w:type="gramEnd"/>
+      <w:r>
+        <w:t xml:space="preserve"> damage chamber?]</w:t>
+      </w:r>
+    </w:p>
+    <w:p>
+      <w:pPr>
+        <w:pStyle w:val="ListParagraph"/>
+        <w:numPr>
+          <w:ilvl w:val="0"/>
+          <w:numId w:val="11"/>
+        </w:numPr>
+        <w:rPr>
+          <w:b/>
+          <w:bCs/>
+        </w:rPr>
+      </w:pPr>
+      <w:r>
+        <w:rPr>
+          <w:b/>
+          <w:bCs/>
+        </w:rPr>
+        <w:t xml:space="preserve">Preconditions: </w:t>
+      </w:r>
+    </w:p>
+    <w:p>
+      <w:pPr>
+        <w:pStyle w:val="ListParagraph"/>
+        <w:numPr>
+          <w:ilvl w:val="1"/>
+          <w:numId w:val="11"/>
+        </w:numPr>
+      </w:pPr>
+      <w:r>
+        <w:t>User has basic knowledge of the use of lab equipment and anechoic chamber access.</w:t>
+      </w:r>
+    </w:p>
+    <w:p>
+      <w:pPr>
+        <w:pStyle w:val="ListParagraph"/>
+        <w:numPr>
+          <w:ilvl w:val="1"/>
+          <w:numId w:val="11"/>
+        </w:numPr>
+      </w:pPr>
+      <w:r>
+        <w:t>Antenna is not mounted already</w:t>
+      </w:r>
+    </w:p>
+    <w:p>
+      <w:pPr>
+        <w:pStyle w:val="ListParagraph"/>
+        <w:numPr>
+          <w:ilvl w:val="1"/>
+          <w:numId w:val="11"/>
+        </w:numPr>
+      </w:pPr>
+      <w:r>
+        <w:t xml:space="preserve">Measuring equipment is already configured and connected to power sources. </w:t>
+      </w:r>
+    </w:p>
+    <w:p>
+      <w:pPr>
+        <w:pStyle w:val="ListParagraph"/>
+        <w:numPr>
+          <w:ilvl w:val="0"/>
+          <w:numId w:val="11"/>
+        </w:numPr>
+      </w:pPr>
+      <w:r>
+        <w:rPr>
+          <w:b/>
+          <w:bCs/>
+        </w:rPr>
+        <w:t>Success Guarantee</w:t>
+      </w:r>
+      <w:r>
+        <w:t xml:space="preserve">: </w:t>
+      </w:r>
+    </w:p>
+    <w:p>
+      <w:pPr>
+        <w:pStyle w:val="ListParagraph"/>
+        <w:numPr>
+          <w:ilvl w:val="1"/>
+          <w:numId w:val="11"/>
+        </w:numPr>
+      </w:pPr>
+      <w:r>
+        <w:t xml:space="preserve">All required equipment’s indicator light is turned on and both antennas are securely mounted. </w:t>
+      </w:r>
+    </w:p>
+    <w:p>
+      <w:pPr>
+        <w:pStyle w:val="ListParagraph"/>
+        <w:numPr>
+          <w:ilvl w:val="0"/>
+          <w:numId w:val="11"/>
+        </w:numPr>
+      </w:pPr>
+      <w:r>
+        <w:rPr>
+          <w:b/>
+          <w:bCs/>
+        </w:rPr>
+        <w:t>Main Success Scenario</w:t>
+      </w:r>
+      <w:r>
+        <w:t>:</w:t>
+      </w:r>
+    </w:p>
+    <w:p>
+      <w:pPr>
+        <w:pStyle w:val="ListParagraph"/>
+        <w:numPr>
+          <w:ilvl w:val="1"/>
+          <w:numId w:val="12"/>
+        </w:numPr>
+      </w:pPr>
+      <w:r>
+        <w:t xml:space="preserve">User places the selected antenna to test and reference the antenna on corresponding to the antenna mount. </w:t>
+      </w:r>
+    </w:p>
+    <w:p>
+      <w:pPr>
+        <w:pStyle w:val="ListParagraph"/>
+        <w:numPr>
+          <w:ilvl w:val="1"/>
+          <w:numId w:val="12"/>
+        </w:numPr>
+      </w:pPr>
+      <w:r>
+        <w:t xml:space="preserve">User turns on the motor controller system. </w:t>
+      </w:r>
+    </w:p>
+    <w:p>
+      <w:pPr>
+        <w:pStyle w:val="ListParagraph"/>
+        <w:numPr>
+          <w:ilvl w:val="1"/>
+          <w:numId w:val="12"/>
+        </w:numPr>
+      </w:pPr>
+      <w:r>
+        <w:t>User turns on the function generator.</w:t>
+      </w:r>
+    </w:p>
+    <w:p>
+      <w:pPr>
+        <w:pStyle w:val="ListParagraph"/>
+        <w:numPr>
+          <w:ilvl w:val="1"/>
+          <w:numId w:val="12"/>
+        </w:numPr>
+      </w:pPr>
+      <w:r>
+        <w:t>User turns on the receiving power measurement device.</w:t>
+      </w:r>
+    </w:p>
+    <w:p>
+      <w:pPr>
+        <w:pStyle w:val="ListParagraph"/>
+        <w:numPr>
+          <w:ilvl w:val="1"/>
+          <w:numId w:val="12"/>
+        </w:numPr>
+      </w:pPr>
+      <w:r>
+        <w:t xml:space="preserve">User turns on the connected computer. </w:t>
+      </w:r>
+    </w:p>
+    <w:p>
+      <w:pPr>
+        <w:pStyle w:val="ListParagraph"/>
+        <w:numPr>
+          <w:ilvl w:val="0"/>
+          <w:numId w:val="11"/>
+        </w:numPr>
+        <w:rPr>
+          <w:b/>
+          <w:bCs/>
+        </w:rPr>
+      </w:pPr>
+      <w:r>
+        <w:rPr>
+          <w:b/>
+          <w:bCs/>
+        </w:rPr>
+        <w:t>Extensions:</w:t>
+      </w:r>
+    </w:p>
+    <w:p>
+      <w:r>
+        <w:t xml:space="preserve">                 1a. The antenna cannot be mounted onto the device.</w:t>
+      </w:r>
+    </w:p>
+    <w:p>
+      <w:pPr>
+        <w:pStyle w:val="ListParagraph"/>
+        <w:numPr>
+          <w:ilvl w:val="2"/>
+          <w:numId w:val="11"/>
+        </w:numPr>
+      </w:pPr>
+      <w:r>
+        <w:t>The antenna cannot be tested.</w:t>
+      </w:r>
+    </w:p>
+    <w:p>
+      <w:pPr>
+        <w:pStyle w:val="ListParagraph"/>
+        <w:numPr>
+          <w:ilvl w:val="2"/>
+          <w:numId w:val="11"/>
+        </w:numPr>
+      </w:pPr>
+      <w:r>
+        <w:t>User switches the antenna that fits the antenna mount.</w:t>
+      </w:r>
+    </w:p>
+    <w:p>
+      <w:r>
+        <w:t xml:space="preserve">                  2-5a. Measurement equipment does not have power.</w:t>
+      </w:r>
+    </w:p>
+    <w:p>
+      <w:pPr>
+        <w:pStyle w:val="ListParagraph"/>
+        <w:numPr>
+          <w:ilvl w:val="2"/>
+          <w:numId w:val="11"/>
+        </w:numPr>
+      </w:pPr>
+      <w:r>
+        <w:t xml:space="preserve">User plugs in equipment to an appropriate power source or outlet.  </w:t>
+      </w:r>
+    </w:p>
+    <w:p>
+      <w:pPr>
+        <w:pStyle w:val="ListParagraph"/>
+        <w:numPr>
+          <w:ilvl w:val="0"/>
+          <w:numId w:val="11"/>
+        </w:numPr>
+      </w:pPr>
+      <w:r>
+        <w:rPr>
+          <w:b/>
+          <w:bCs/>
+        </w:rPr>
+        <w:t>Special Requirements</w:t>
+      </w:r>
+      <w:r>
+        <w:t>: N/A</w:t>
+      </w:r>
+    </w:p>
+    <w:p>
+      <w:pPr>
+        <w:pStyle w:val="ListParagraph"/>
+        <w:numPr>
+          <w:ilvl w:val="0"/>
+          <w:numId w:val="11"/>
+        </w:numPr>
+      </w:pPr>
+      <w:r>
+        <w:rPr>
+          <w:b/>
+          <w:bCs/>
+        </w:rPr>
+        <w:t>Open Issues</w:t>
+      </w:r>
+      <w:r>
+        <w:t>: N/A</w:t>
+      </w:r>
+    </w:p>
+    <w:p>
+      <w:pPr>
+        <w:spacing w:after="160" w:line="259" w:lineRule="auto"/>
+        <w:rPr>
+          <w:sz w:val="32"/>
+          <w:szCs w:val="32"/>
+        </w:rPr>
+      </w:pPr>
+      <w:r>
+        <w:br w:type="page"/>
+      </w:r>
+    </w:p>
+    <w:p>
+      <w:pPr>
+        <w:pStyle w:val="Heading3"/>
+      </w:pPr>
+      <w:bookmarkStart w:id="38" w:name="_Toc50989910"/>
+      <w:bookmarkStart w:id="39" w:name="_Toc50990206"/>
+      <w:r>
+        <w:lastRenderedPageBreak/>
+        <w:t>4.0.2 UC2: Creation of Custom Scripts</w:t>
+      </w:r>
+      <w:bookmarkEnd w:id="38"/>
+      <w:bookmarkEnd w:id="39"/>
+    </w:p>
+    <w:p>
+      <w:pPr>
+        <w:pStyle w:val="ListParagraph"/>
+        <w:numPr>
+          <w:ilvl w:val="0"/>
+          <w:numId w:val="11"/>
+        </w:numPr>
+      </w:pPr>
+      <w:r>
+        <w:rPr>
+          <w:b/>
+          <w:bCs/>
+        </w:rPr>
+        <w:t>Primary Actor</w:t>
+      </w:r>
+      <w:r>
+        <w:t>: User (Researcher)</w:t>
+      </w:r>
+    </w:p>
+    <w:p>
+      <w:pPr>
+        <w:pStyle w:val="ListParagraph"/>
+        <w:numPr>
+          <w:ilvl w:val="0"/>
+          <w:numId w:val="11"/>
+        </w:numPr>
+      </w:pPr>
+      <w:r>
+        <w:rPr>
+          <w:b/>
+          <w:bCs/>
+        </w:rPr>
+        <w:t>Stakeholders/Interests</w:t>
+      </w:r>
+      <w:r>
+        <w:t xml:space="preserve">: </w:t>
+      </w:r>
+    </w:p>
+    <w:p>
+      <w:pPr>
+        <w:pStyle w:val="ListParagraph"/>
+        <w:numPr>
+          <w:ilvl w:val="1"/>
+          <w:numId w:val="11"/>
+        </w:numPr>
+      </w:pPr>
+      <w:r>
+        <w:t>Fill out</w:t>
+      </w:r>
+    </w:p>
+    <w:p>
+      <w:pPr>
+        <w:pStyle w:val="ListParagraph"/>
+        <w:numPr>
+          <w:ilvl w:val="0"/>
+          <w:numId w:val="11"/>
+        </w:numPr>
+        <w:rPr>
+          <w:b/>
+          <w:bCs/>
+        </w:rPr>
+      </w:pPr>
+      <w:r>
+        <w:rPr>
+          <w:b/>
+          <w:bCs/>
+        </w:rPr>
+        <w:t xml:space="preserve">Preconditions: </w:t>
+      </w:r>
+    </w:p>
+    <w:p>
+      <w:pPr>
+        <w:pStyle w:val="ListParagraph"/>
+        <w:numPr>
+          <w:ilvl w:val="1"/>
+          <w:numId w:val="11"/>
+        </w:numPr>
+      </w:pPr>
+      <w:r>
+        <w:t>Fill out</w:t>
+      </w:r>
+    </w:p>
+    <w:p>
+      <w:pPr>
+        <w:pStyle w:val="ListParagraph"/>
+        <w:numPr>
+          <w:ilvl w:val="0"/>
+          <w:numId w:val="11"/>
+        </w:numPr>
+      </w:pPr>
+      <w:r>
+        <w:rPr>
+          <w:b/>
+          <w:bCs/>
+        </w:rPr>
+        <w:t>Success Guarantee</w:t>
+      </w:r>
+      <w:r>
+        <w:t xml:space="preserve">: </w:t>
+      </w:r>
+    </w:p>
+    <w:p>
+      <w:pPr>
+        <w:pStyle w:val="ListParagraph"/>
+        <w:numPr>
+          <w:ilvl w:val="1"/>
+          <w:numId w:val="11"/>
+        </w:numPr>
+      </w:pPr>
+      <w:r>
+        <w:t>Fill out</w:t>
+      </w:r>
+    </w:p>
+    <w:p>
+      <w:pPr>
+        <w:pStyle w:val="ListParagraph"/>
+        <w:numPr>
+          <w:ilvl w:val="0"/>
+          <w:numId w:val="11"/>
+        </w:numPr>
+      </w:pPr>
+      <w:r>
+        <w:rPr>
+          <w:b/>
+          <w:bCs/>
+        </w:rPr>
+        <w:t>Main Success Scenario</w:t>
+      </w:r>
+      <w:r>
+        <w:t>:</w:t>
+      </w:r>
+    </w:p>
+    <w:p>
+      <w:pPr>
+        <w:pStyle w:val="ListParagraph"/>
+        <w:numPr>
+          <w:ilvl w:val="0"/>
+          <w:numId w:val="15"/>
+        </w:numPr>
+      </w:pPr>
+      <w:r>
+        <w:t>Fill out</w:t>
+      </w:r>
+    </w:p>
+    <w:p>
+      <w:pPr>
+        <w:pStyle w:val="ListParagraph"/>
+        <w:numPr>
+          <w:ilvl w:val="0"/>
+          <w:numId w:val="11"/>
+        </w:numPr>
+        <w:rPr>
+          <w:b/>
+          <w:bCs/>
+        </w:rPr>
+      </w:pPr>
+      <w:r>
+        <w:rPr>
+          <w:b/>
+          <w:bCs/>
+        </w:rPr>
+        <w:t>Extensions:</w:t>
+      </w:r>
+    </w:p>
+    <w:p>
+      <w:pPr>
+        <w:pStyle w:val="ListParagraph"/>
+        <w:numPr>
+          <w:ilvl w:val="0"/>
+          <w:numId w:val="11"/>
+        </w:numPr>
+      </w:pPr>
+      <w:r>
+        <w:rPr>
+          <w:b/>
+          <w:bCs/>
+        </w:rPr>
+        <w:t>Special Requirements</w:t>
+      </w:r>
+      <w:r>
+        <w:t>: N/A</w:t>
+      </w:r>
+    </w:p>
+    <w:p>
+      <w:pPr>
+        <w:pStyle w:val="ListParagraph"/>
+        <w:numPr>
+          <w:ilvl w:val="0"/>
+          <w:numId w:val="11"/>
+        </w:numPr>
+      </w:pPr>
+      <w:r>
+        <w:rPr>
+          <w:b/>
+          <w:bCs/>
+        </w:rPr>
+        <w:t>Open Issues</w:t>
+      </w:r>
+      <w:r>
+        <w:t>: N/A</w:t>
+      </w:r>
+    </w:p>
+    <w:p>
+      <w:pPr>
+        <w:spacing w:after="160" w:line="259" w:lineRule="auto"/>
+        <w:rPr>
+          <w:sz w:val="32"/>
+          <w:szCs w:val="32"/>
+        </w:rPr>
+      </w:pPr>
+      <w:r>
+        <w:br w:type="page"/>
+      </w:r>
+    </w:p>
+    <w:p>
+      <w:pPr>
+        <w:pStyle w:val="Heading3"/>
+      </w:pPr>
+      <w:bookmarkStart w:id="40" w:name="_Toc50989911"/>
+      <w:bookmarkStart w:id="41" w:name="_Toc50990207"/>
+      <w:r>
+        <w:lastRenderedPageBreak/>
+        <w:t>4.0.</w:t>
+      </w:r>
+      <w:r>
+        <w:t>3</w:t>
+      </w:r>
+      <w:r>
+        <w:t xml:space="preserve"> UC</w:t>
+      </w:r>
+      <w:r>
+        <w:t>3</w:t>
+      </w:r>
+      <w:r>
+        <w:t xml:space="preserve">: </w:t>
+      </w:r>
+      <w:r>
+        <w:t>Run Automated Scripts</w:t>
+      </w:r>
+      <w:bookmarkEnd w:id="40"/>
+      <w:bookmarkEnd w:id="41"/>
+    </w:p>
+    <w:p>
+      <w:pPr>
+        <w:pStyle w:val="ListParagraph"/>
+        <w:numPr>
+          <w:ilvl w:val="0"/>
+          <w:numId w:val="11"/>
+        </w:numPr>
+      </w:pPr>
+      <w:r>
+        <w:rPr>
+          <w:b/>
+          <w:bCs/>
+        </w:rPr>
+        <w:t>Primary Actor</w:t>
+      </w:r>
+      <w:r>
+        <w:t>: User (Researcher)</w:t>
+      </w:r>
+    </w:p>
+    <w:p>
+      <w:pPr>
+        <w:pStyle w:val="ListParagraph"/>
+        <w:numPr>
+          <w:ilvl w:val="0"/>
+          <w:numId w:val="11"/>
+        </w:numPr>
+      </w:pPr>
+      <w:r>
+        <w:rPr>
+          <w:b/>
+          <w:bCs/>
+        </w:rPr>
+        <w:t>Stakeholders/Interests</w:t>
+      </w:r>
+      <w:r>
+        <w:t xml:space="preserve">: </w:t>
+      </w:r>
+    </w:p>
+    <w:p>
+      <w:pPr>
+        <w:pStyle w:val="ListParagraph"/>
+        <w:numPr>
+          <w:ilvl w:val="1"/>
+          <w:numId w:val="11"/>
+        </w:numPr>
+      </w:pPr>
+      <w:r>
+        <w:t>Fill out</w:t>
+      </w:r>
+    </w:p>
+    <w:p>
+      <w:pPr>
+        <w:pStyle w:val="ListParagraph"/>
+        <w:numPr>
+          <w:ilvl w:val="0"/>
+          <w:numId w:val="11"/>
+        </w:numPr>
+        <w:rPr>
+          <w:b/>
+          <w:bCs/>
+        </w:rPr>
+      </w:pPr>
+      <w:r>
+        <w:rPr>
+          <w:b/>
+          <w:bCs/>
+        </w:rPr>
+        <w:t xml:space="preserve">Preconditions: </w:t>
+      </w:r>
+    </w:p>
+    <w:p>
+      <w:pPr>
+        <w:pStyle w:val="ListParagraph"/>
+        <w:numPr>
+          <w:ilvl w:val="1"/>
+          <w:numId w:val="11"/>
+        </w:numPr>
+      </w:pPr>
+      <w:r>
+        <w:t>Fill out</w:t>
+      </w:r>
+    </w:p>
+    <w:p>
+      <w:pPr>
+        <w:pStyle w:val="ListParagraph"/>
+        <w:numPr>
+          <w:ilvl w:val="0"/>
+          <w:numId w:val="11"/>
+        </w:numPr>
+      </w:pPr>
+      <w:r>
+        <w:rPr>
+          <w:b/>
+          <w:bCs/>
+        </w:rPr>
+        <w:t>Success Guarantee</w:t>
+      </w:r>
+      <w:r>
+        <w:t xml:space="preserve">: </w:t>
+      </w:r>
+    </w:p>
+    <w:p>
+      <w:pPr>
+        <w:pStyle w:val="ListParagraph"/>
+        <w:numPr>
+          <w:ilvl w:val="1"/>
+          <w:numId w:val="11"/>
+        </w:numPr>
+      </w:pPr>
+      <w:r>
+        <w:t>Fill out</w:t>
+      </w:r>
+    </w:p>
+    <w:p>
+      <w:pPr>
+        <w:pStyle w:val="ListParagraph"/>
+        <w:numPr>
+          <w:ilvl w:val="0"/>
+          <w:numId w:val="11"/>
+        </w:numPr>
+      </w:pPr>
+      <w:r>
+        <w:rPr>
+          <w:b/>
+          <w:bCs/>
+        </w:rPr>
+        <w:t>Main Success Scenario</w:t>
+      </w:r>
+      <w:r>
+        <w:t>:</w:t>
+      </w:r>
+    </w:p>
+    <w:p>
+      <w:pPr>
+        <w:pStyle w:val="ListParagraph"/>
+        <w:numPr>
+          <w:ilvl w:val="0"/>
+          <w:numId w:val="14"/>
+        </w:numPr>
+      </w:pPr>
+      <w:r>
+        <w:t>Fill out</w:t>
+      </w:r>
+    </w:p>
+    <w:p>
+      <w:pPr>
+        <w:pStyle w:val="ListParagraph"/>
+        <w:numPr>
+          <w:ilvl w:val="0"/>
+          <w:numId w:val="11"/>
+        </w:numPr>
+        <w:rPr>
+          <w:b/>
+          <w:bCs/>
+        </w:rPr>
+      </w:pPr>
+      <w:r>
+        <w:rPr>
+          <w:b/>
+          <w:bCs/>
+        </w:rPr>
+        <w:t>Extensions:</w:t>
+      </w:r>
+    </w:p>
+    <w:p>
+      <w:pPr>
+        <w:pStyle w:val="ListParagraph"/>
+        <w:numPr>
+          <w:ilvl w:val="0"/>
+          <w:numId w:val="11"/>
+        </w:numPr>
+      </w:pPr>
+      <w:r>
+        <w:rPr>
+          <w:b/>
+          <w:bCs/>
+        </w:rPr>
+        <w:t>Special Requirements</w:t>
+      </w:r>
+      <w:r>
+        <w:t>: N/A</w:t>
+      </w:r>
+    </w:p>
+    <w:p>
+      <w:pPr>
+        <w:pStyle w:val="ListParagraph"/>
+        <w:numPr>
+          <w:ilvl w:val="0"/>
+          <w:numId w:val="11"/>
+        </w:numPr>
+      </w:pPr>
+      <w:r>
+        <w:rPr>
+          <w:b/>
+          <w:bCs/>
+        </w:rPr>
+        <w:t>Open Issues</w:t>
+      </w:r>
+      <w:r>
+        <w:t>: N/A</w:t>
+      </w:r>
+    </w:p>
+    <w:p>
+      <w:pPr>
+        <w:spacing w:after="160" w:line="259" w:lineRule="auto"/>
+        <w:rPr>
+          <w:sz w:val="32"/>
+          <w:szCs w:val="32"/>
+        </w:rPr>
+      </w:pPr>
+      <w:r>
+        <w:br w:type="page"/>
+      </w:r>
+    </w:p>
+    <w:p>
+      <w:pPr>
+        <w:pStyle w:val="Heading3"/>
+      </w:pPr>
+      <w:bookmarkStart w:id="42" w:name="_Toc50989912"/>
+      <w:bookmarkStart w:id="43" w:name="_Toc50990208"/>
+      <w:r>
+        <w:lastRenderedPageBreak/>
+        <w:t>4.0.</w:t>
+      </w:r>
+      <w:r>
+        <w:t>4</w:t>
+      </w:r>
+      <w:r>
+        <w:t xml:space="preserve"> UC</w:t>
+      </w:r>
+      <w:r>
+        <w:t>4</w:t>
+      </w:r>
+      <w:r>
+        <w:t xml:space="preserve">: </w:t>
+      </w:r>
+      <w:r>
+        <w:t>Power Off</w:t>
+      </w:r>
+      <w:bookmarkEnd w:id="42"/>
+      <w:bookmarkEnd w:id="43"/>
+    </w:p>
+    <w:p>
+      <w:pPr>
+        <w:pStyle w:val="ListParagraph"/>
+        <w:numPr>
+          <w:ilvl w:val="0"/>
+          <w:numId w:val="11"/>
+        </w:numPr>
+      </w:pPr>
+      <w:r>
+        <w:rPr>
+          <w:b/>
+          <w:bCs/>
+        </w:rPr>
+        <w:t>Primary Actor</w:t>
+      </w:r>
+      <w:r>
+        <w:t>: User (Researcher)</w:t>
+      </w:r>
+    </w:p>
+    <w:p>
+      <w:pPr>
+        <w:pStyle w:val="ListParagraph"/>
+        <w:numPr>
+          <w:ilvl w:val="0"/>
+          <w:numId w:val="11"/>
+        </w:numPr>
+      </w:pPr>
+      <w:r>
+        <w:rPr>
+          <w:b/>
+          <w:bCs/>
+        </w:rPr>
+        <w:t>Stakeholders/Interests</w:t>
+      </w:r>
+      <w:r>
+        <w:t xml:space="preserve">: </w:t>
+      </w:r>
+    </w:p>
+    <w:p>
+      <w:pPr>
+        <w:pStyle w:val="ListParagraph"/>
+        <w:numPr>
+          <w:ilvl w:val="1"/>
+          <w:numId w:val="11"/>
+        </w:numPr>
+      </w:pPr>
+      <w:r>
+        <w:t>Fill out</w:t>
+      </w:r>
+    </w:p>
+    <w:p>
+      <w:pPr>
+        <w:pStyle w:val="ListParagraph"/>
+        <w:numPr>
+          <w:ilvl w:val="0"/>
+          <w:numId w:val="11"/>
+        </w:numPr>
+        <w:rPr>
+          <w:b/>
+          <w:bCs/>
+        </w:rPr>
+      </w:pPr>
+      <w:r>
+        <w:rPr>
+          <w:b/>
+          <w:bCs/>
+        </w:rPr>
+        <w:t xml:space="preserve">Preconditions: </w:t>
+      </w:r>
+    </w:p>
+    <w:p>
+      <w:pPr>
+        <w:pStyle w:val="ListParagraph"/>
+        <w:numPr>
+          <w:ilvl w:val="1"/>
+          <w:numId w:val="11"/>
+        </w:numPr>
+      </w:pPr>
+      <w:r>
+        <w:t>Fill out</w:t>
+      </w:r>
+    </w:p>
+    <w:p>
+      <w:pPr>
+        <w:pStyle w:val="ListParagraph"/>
+        <w:numPr>
+          <w:ilvl w:val="0"/>
+          <w:numId w:val="11"/>
+        </w:numPr>
+      </w:pPr>
+      <w:r>
+        <w:rPr>
+          <w:b/>
+          <w:bCs/>
+        </w:rPr>
+        <w:t>Success Guarantee</w:t>
+      </w:r>
+      <w:r>
+        <w:t xml:space="preserve">: </w:t>
+      </w:r>
+    </w:p>
+    <w:p>
+      <w:pPr>
+        <w:pStyle w:val="ListParagraph"/>
+        <w:numPr>
+          <w:ilvl w:val="1"/>
+          <w:numId w:val="11"/>
+        </w:numPr>
+      </w:pPr>
+      <w:r>
+        <w:t>Fill out</w:t>
+      </w:r>
+    </w:p>
+    <w:p>
+      <w:pPr>
+        <w:pStyle w:val="ListParagraph"/>
+        <w:numPr>
+          <w:ilvl w:val="0"/>
+          <w:numId w:val="11"/>
+        </w:numPr>
+      </w:pPr>
+      <w:r>
+        <w:rPr>
+          <w:b/>
+          <w:bCs/>
+        </w:rPr>
+        <w:t>Main Success Scenario</w:t>
+      </w:r>
+      <w:r>
+        <w:t>:</w:t>
+      </w:r>
+    </w:p>
+    <w:p>
+      <w:pPr>
+        <w:pStyle w:val="ListParagraph"/>
+        <w:numPr>
+          <w:ilvl w:val="0"/>
+          <w:numId w:val="13"/>
+        </w:numPr>
+      </w:pPr>
+      <w:r>
+        <w:t>Fill out</w:t>
+      </w:r>
+    </w:p>
+    <w:p>
+      <w:pPr>
+        <w:pStyle w:val="ListParagraph"/>
+        <w:numPr>
+          <w:ilvl w:val="0"/>
+          <w:numId w:val="11"/>
+        </w:numPr>
+        <w:rPr>
+          <w:b/>
+          <w:bCs/>
+        </w:rPr>
+      </w:pPr>
+      <w:r>
+        <w:rPr>
+          <w:b/>
+          <w:bCs/>
+        </w:rPr>
+        <w:t>Extensions:</w:t>
+      </w:r>
+    </w:p>
+    <w:p>
+      <w:pPr>
+        <w:pStyle w:val="ListParagraph"/>
+        <w:numPr>
+          <w:ilvl w:val="0"/>
+          <w:numId w:val="11"/>
+        </w:numPr>
+      </w:pPr>
+      <w:r>
+        <w:rPr>
+          <w:b/>
+          <w:bCs/>
+        </w:rPr>
+        <w:t>Special Requirements</w:t>
+      </w:r>
+      <w:r>
+        <w:t>: N/A</w:t>
+      </w:r>
+    </w:p>
+    <w:p>
+      <w:pPr>
+        <w:pStyle w:val="ListParagraph"/>
+        <w:numPr>
+          <w:ilvl w:val="0"/>
+          <w:numId w:val="11"/>
+        </w:numPr>
+      </w:pPr>
+      <w:r>
+        <w:rPr>
+          <w:b/>
+          <w:bCs/>
+        </w:rPr>
+        <w:t>Open Issues</w:t>
+      </w:r>
+      <w:r>
+        <w:t>: N/A</w:t>
+      </w:r>
+    </w:p>
+    <w:p/>
     <w:sectPr>
       <w:pgSz w:w="12240" w:h="15840"/>
       <w:pgMar w:top="1440" w:right="1440" w:bottom="1440" w:left="1440" w:header="720" w:footer="720" w:gutter="0"/>
+      <w:pgNumType w:start="0"/>
       <w:cols w:space="720"/>
+      <w:titlePg/>
       <w:docGrid w:linePitch="360"/>
     </w:sectPr>
   </w:body>
@@ -1932,22 +3303,6 @@
     <w:p>
       <w:r>
         <w:continuationSeparator/>
-      </w:r>
-    </w:p>
-  </w:footnote>
-  <w:footnote w:id="1">
-    <w:p>
-      <w:pPr>
-        <w:pStyle w:val="FootnoteText"/>
-      </w:pPr>
-      <w:r>
-        <w:rPr>
-          <w:rStyle w:val="FootnoteReference"/>
-        </w:rPr>
-        <w:footnoteRef/>
-      </w:r>
-      <w:r>
-        <w:t xml:space="preserve"> To be specified later. </w:t>
       </w:r>
     </w:p>
   </w:footnote>
@@ -2272,6 +3627,92 @@
     </w:lvl>
   </w:abstractNum>
   <w:abstractNum w:abstractNumId="3" w15:restartNumberingAfterBreak="0">
+    <w:nsid w:val="1F6C2948"/>
+    <w:multiLevelType w:val="hybridMultilevel"/>
+    <w:tmpl w:val="D6341916"/>
+    <w:lvl w:ilvl="0" w:tplc="0409000F">
+      <w:start w:val="1"/>
+      <w:numFmt w:val="decimal"/>
+      <w:lvlText w:val="%1."/>
+      <w:lvlJc w:val="left"/>
+      <w:pPr>
+        <w:ind w:left="1440" w:hanging="360"/>
+      </w:pPr>
+    </w:lvl>
+    <w:lvl w:ilvl="1" w:tplc="04090019" w:tentative="1">
+      <w:start w:val="1"/>
+      <w:numFmt w:val="lowerLetter"/>
+      <w:lvlText w:val="%2."/>
+      <w:lvlJc w:val="left"/>
+      <w:pPr>
+        <w:ind w:left="2160" w:hanging="360"/>
+      </w:pPr>
+    </w:lvl>
+    <w:lvl w:ilvl="2" w:tplc="0409001B" w:tentative="1">
+      <w:start w:val="1"/>
+      <w:numFmt w:val="lowerRoman"/>
+      <w:lvlText w:val="%3."/>
+      <w:lvlJc w:val="right"/>
+      <w:pPr>
+        <w:ind w:left="2880" w:hanging="180"/>
+      </w:pPr>
+    </w:lvl>
+    <w:lvl w:ilvl="3" w:tplc="0409000F" w:tentative="1">
+      <w:start w:val="1"/>
+      <w:numFmt w:val="decimal"/>
+      <w:lvlText w:val="%4."/>
+      <w:lvlJc w:val="left"/>
+      <w:pPr>
+        <w:ind w:left="3600" w:hanging="360"/>
+      </w:pPr>
+    </w:lvl>
+    <w:lvl w:ilvl="4" w:tplc="04090019" w:tentative="1">
+      <w:start w:val="1"/>
+      <w:numFmt w:val="lowerLetter"/>
+      <w:lvlText w:val="%5."/>
+      <w:lvlJc w:val="left"/>
+      <w:pPr>
+        <w:ind w:left="4320" w:hanging="360"/>
+      </w:pPr>
+    </w:lvl>
+    <w:lvl w:ilvl="5" w:tplc="0409001B" w:tentative="1">
+      <w:start w:val="1"/>
+      <w:numFmt w:val="lowerRoman"/>
+      <w:lvlText w:val="%6."/>
+      <w:lvlJc w:val="right"/>
+      <w:pPr>
+        <w:ind w:left="5040" w:hanging="180"/>
+      </w:pPr>
+    </w:lvl>
+    <w:lvl w:ilvl="6" w:tplc="0409000F" w:tentative="1">
+      <w:start w:val="1"/>
+      <w:numFmt w:val="decimal"/>
+      <w:lvlText w:val="%7."/>
+      <w:lvlJc w:val="left"/>
+      <w:pPr>
+        <w:ind w:left="5760" w:hanging="360"/>
+      </w:pPr>
+    </w:lvl>
+    <w:lvl w:ilvl="7" w:tplc="04090019" w:tentative="1">
+      <w:start w:val="1"/>
+      <w:numFmt w:val="lowerLetter"/>
+      <w:lvlText w:val="%8."/>
+      <w:lvlJc w:val="left"/>
+      <w:pPr>
+        <w:ind w:left="6480" w:hanging="360"/>
+      </w:pPr>
+    </w:lvl>
+    <w:lvl w:ilvl="8" w:tplc="0409001B" w:tentative="1">
+      <w:start w:val="1"/>
+      <w:numFmt w:val="lowerRoman"/>
+      <w:lvlText w:val="%9."/>
+      <w:lvlJc w:val="right"/>
+      <w:pPr>
+        <w:ind w:left="7200" w:hanging="180"/>
+      </w:pPr>
+    </w:lvl>
+  </w:abstractNum>
+  <w:abstractNum w:abstractNumId="4" w15:restartNumberingAfterBreak="0">
     <w:nsid w:val="28E2321C"/>
     <w:multiLevelType w:val="multilevel"/>
     <w:tmpl w:val="4306B17C"/>
@@ -2384,7 +3825,7 @@
       </w:rPr>
     </w:lvl>
   </w:abstractNum>
-  <w:abstractNum w:abstractNumId="4" w15:restartNumberingAfterBreak="0">
+  <w:abstractNum w:abstractNumId="5" w15:restartNumberingAfterBreak="0">
     <w:nsid w:val="36436FE6"/>
     <w:multiLevelType w:val="multilevel"/>
     <w:tmpl w:val="3216F3A8"/>
@@ -2497,7 +3938,7 @@
       </w:rPr>
     </w:lvl>
   </w:abstractNum>
-  <w:abstractNum w:abstractNumId="5" w15:restartNumberingAfterBreak="0">
+  <w:abstractNum w:abstractNumId="6" w15:restartNumberingAfterBreak="0">
     <w:nsid w:val="45714253"/>
     <w:multiLevelType w:val="multilevel"/>
     <w:tmpl w:val="42C27C34"/>
@@ -2610,7 +4051,7 @@
       </w:rPr>
     </w:lvl>
   </w:abstractNum>
-  <w:abstractNum w:abstractNumId="6" w15:restartNumberingAfterBreak="0">
+  <w:abstractNum w:abstractNumId="7" w15:restartNumberingAfterBreak="0">
     <w:nsid w:val="4F792120"/>
     <w:multiLevelType w:val="hybridMultilevel"/>
     <w:tmpl w:val="A38A5826"/>
@@ -2699,7 +4140,7 @@
       </w:pPr>
     </w:lvl>
   </w:abstractNum>
-  <w:abstractNum w:abstractNumId="7" w15:restartNumberingAfterBreak="0">
+  <w:abstractNum w:abstractNumId="8" w15:restartNumberingAfterBreak="0">
     <w:nsid w:val="54586C08"/>
     <w:multiLevelType w:val="hybridMultilevel"/>
     <w:tmpl w:val="66E26790"/>
@@ -2709,7 +4150,7 @@
       <w:lvlText w:val="%1."/>
       <w:lvlJc w:val="left"/>
       <w:pPr>
-        <w:ind w:left="1080" w:hanging="360"/>
+        <w:ind w:left="1440" w:hanging="360"/>
       </w:pPr>
     </w:lvl>
     <w:lvl w:ilvl="1" w:tplc="04090019" w:tentative="1">
@@ -2718,7 +4159,7 @@
       <w:lvlText w:val="%2."/>
       <w:lvlJc w:val="left"/>
       <w:pPr>
-        <w:ind w:left="1800" w:hanging="360"/>
+        <w:ind w:left="2160" w:hanging="360"/>
       </w:pPr>
     </w:lvl>
     <w:lvl w:ilvl="2" w:tplc="0409001B" w:tentative="1">
@@ -2727,7 +4168,7 @@
       <w:lvlText w:val="%3."/>
       <w:lvlJc w:val="right"/>
       <w:pPr>
-        <w:ind w:left="2520" w:hanging="180"/>
+        <w:ind w:left="2880" w:hanging="180"/>
       </w:pPr>
     </w:lvl>
     <w:lvl w:ilvl="3" w:tplc="0409000F" w:tentative="1">
@@ -2736,7 +4177,7 @@
       <w:lvlText w:val="%4."/>
       <w:lvlJc w:val="left"/>
       <w:pPr>
-        <w:ind w:left="3240" w:hanging="360"/>
+        <w:ind w:left="3600" w:hanging="360"/>
       </w:pPr>
     </w:lvl>
     <w:lvl w:ilvl="4" w:tplc="04090019" w:tentative="1">
@@ -2745,7 +4186,7 @@
       <w:lvlText w:val="%5."/>
       <w:lvlJc w:val="left"/>
       <w:pPr>
-        <w:ind w:left="3960" w:hanging="360"/>
+        <w:ind w:left="4320" w:hanging="360"/>
       </w:pPr>
     </w:lvl>
     <w:lvl w:ilvl="5" w:tplc="0409001B" w:tentative="1">
@@ -2754,7 +4195,7 @@
       <w:lvlText w:val="%6."/>
       <w:lvlJc w:val="right"/>
       <w:pPr>
-        <w:ind w:left="4680" w:hanging="180"/>
+        <w:ind w:left="5040" w:hanging="180"/>
       </w:pPr>
     </w:lvl>
     <w:lvl w:ilvl="6" w:tplc="0409000F" w:tentative="1">
@@ -2763,7 +4204,7 @@
       <w:lvlText w:val="%7."/>
       <w:lvlJc w:val="left"/>
       <w:pPr>
-        <w:ind w:left="5400" w:hanging="360"/>
+        <w:ind w:left="5760" w:hanging="360"/>
       </w:pPr>
     </w:lvl>
     <w:lvl w:ilvl="7" w:tplc="04090019" w:tentative="1">
@@ -2772,7 +4213,7 @@
       <w:lvlText w:val="%8."/>
       <w:lvlJc w:val="left"/>
       <w:pPr>
-        <w:ind w:left="6120" w:hanging="360"/>
+        <w:ind w:left="6480" w:hanging="360"/>
       </w:pPr>
     </w:lvl>
     <w:lvl w:ilvl="8" w:tplc="0409001B" w:tentative="1">
@@ -2781,11 +4222,296 @@
       <w:lvlText w:val="%9."/>
       <w:lvlJc w:val="right"/>
       <w:pPr>
-        <w:ind w:left="6840" w:hanging="180"/>
+        <w:ind w:left="7200" w:hanging="180"/>
       </w:pPr>
     </w:lvl>
   </w:abstractNum>
-  <w:abstractNum w:abstractNumId="8" w15:restartNumberingAfterBreak="0">
+  <w:abstractNum w:abstractNumId="9" w15:restartNumberingAfterBreak="0">
+    <w:nsid w:val="5BA47AD3"/>
+    <w:multiLevelType w:val="hybridMultilevel"/>
+    <w:tmpl w:val="686A34D6"/>
+    <w:lvl w:ilvl="0" w:tplc="0409000F">
+      <w:start w:val="1"/>
+      <w:numFmt w:val="decimal"/>
+      <w:lvlText w:val="%1."/>
+      <w:lvlJc w:val="left"/>
+      <w:pPr>
+        <w:ind w:left="1440" w:hanging="360"/>
+      </w:pPr>
+    </w:lvl>
+    <w:lvl w:ilvl="1" w:tplc="04090019" w:tentative="1">
+      <w:start w:val="1"/>
+      <w:numFmt w:val="lowerLetter"/>
+      <w:lvlText w:val="%2."/>
+      <w:lvlJc w:val="left"/>
+      <w:pPr>
+        <w:ind w:left="2160" w:hanging="360"/>
+      </w:pPr>
+    </w:lvl>
+    <w:lvl w:ilvl="2" w:tplc="0409001B" w:tentative="1">
+      <w:start w:val="1"/>
+      <w:numFmt w:val="lowerRoman"/>
+      <w:lvlText w:val="%3."/>
+      <w:lvlJc w:val="right"/>
+      <w:pPr>
+        <w:ind w:left="2880" w:hanging="180"/>
+      </w:pPr>
+    </w:lvl>
+    <w:lvl w:ilvl="3" w:tplc="0409000F" w:tentative="1">
+      <w:start w:val="1"/>
+      <w:numFmt w:val="decimal"/>
+      <w:lvlText w:val="%4."/>
+      <w:lvlJc w:val="left"/>
+      <w:pPr>
+        <w:ind w:left="3600" w:hanging="360"/>
+      </w:pPr>
+    </w:lvl>
+    <w:lvl w:ilvl="4" w:tplc="04090019" w:tentative="1">
+      <w:start w:val="1"/>
+      <w:numFmt w:val="lowerLetter"/>
+      <w:lvlText w:val="%5."/>
+      <w:lvlJc w:val="left"/>
+      <w:pPr>
+        <w:ind w:left="4320" w:hanging="360"/>
+      </w:pPr>
+    </w:lvl>
+    <w:lvl w:ilvl="5" w:tplc="0409001B" w:tentative="1">
+      <w:start w:val="1"/>
+      <w:numFmt w:val="lowerRoman"/>
+      <w:lvlText w:val="%6."/>
+      <w:lvlJc w:val="right"/>
+      <w:pPr>
+        <w:ind w:left="5040" w:hanging="180"/>
+      </w:pPr>
+    </w:lvl>
+    <w:lvl w:ilvl="6" w:tplc="0409000F" w:tentative="1">
+      <w:start w:val="1"/>
+      <w:numFmt w:val="decimal"/>
+      <w:lvlText w:val="%7."/>
+      <w:lvlJc w:val="left"/>
+      <w:pPr>
+        <w:ind w:left="5760" w:hanging="360"/>
+      </w:pPr>
+    </w:lvl>
+    <w:lvl w:ilvl="7" w:tplc="04090019" w:tentative="1">
+      <w:start w:val="1"/>
+      <w:numFmt w:val="lowerLetter"/>
+      <w:lvlText w:val="%8."/>
+      <w:lvlJc w:val="left"/>
+      <w:pPr>
+        <w:ind w:left="6480" w:hanging="360"/>
+      </w:pPr>
+    </w:lvl>
+    <w:lvl w:ilvl="8" w:tplc="0409001B" w:tentative="1">
+      <w:start w:val="1"/>
+      <w:numFmt w:val="lowerRoman"/>
+      <w:lvlText w:val="%9."/>
+      <w:lvlJc w:val="right"/>
+      <w:pPr>
+        <w:ind w:left="7200" w:hanging="180"/>
+      </w:pPr>
+    </w:lvl>
+  </w:abstractNum>
+  <w:abstractNum w:abstractNumId="10" w15:restartNumberingAfterBreak="0">
+    <w:nsid w:val="62D12673"/>
+    <w:multiLevelType w:val="hybridMultilevel"/>
+    <w:tmpl w:val="65C23D94"/>
+    <w:lvl w:ilvl="0" w:tplc="0409000F">
+      <w:start w:val="1"/>
+      <w:numFmt w:val="decimal"/>
+      <w:lvlText w:val="%1."/>
+      <w:lvlJc w:val="left"/>
+      <w:pPr>
+        <w:ind w:left="1440" w:hanging="360"/>
+      </w:pPr>
+    </w:lvl>
+    <w:lvl w:ilvl="1" w:tplc="04090019" w:tentative="1">
+      <w:start w:val="1"/>
+      <w:numFmt w:val="lowerLetter"/>
+      <w:lvlText w:val="%2."/>
+      <w:lvlJc w:val="left"/>
+      <w:pPr>
+        <w:ind w:left="2160" w:hanging="360"/>
+      </w:pPr>
+    </w:lvl>
+    <w:lvl w:ilvl="2" w:tplc="0409001B" w:tentative="1">
+      <w:start w:val="1"/>
+      <w:numFmt w:val="lowerRoman"/>
+      <w:lvlText w:val="%3."/>
+      <w:lvlJc w:val="right"/>
+      <w:pPr>
+        <w:ind w:left="2880" w:hanging="180"/>
+      </w:pPr>
+    </w:lvl>
+    <w:lvl w:ilvl="3" w:tplc="0409000F" w:tentative="1">
+      <w:start w:val="1"/>
+      <w:numFmt w:val="decimal"/>
+      <w:lvlText w:val="%4."/>
+      <w:lvlJc w:val="left"/>
+      <w:pPr>
+        <w:ind w:left="3600" w:hanging="360"/>
+      </w:pPr>
+    </w:lvl>
+    <w:lvl w:ilvl="4" w:tplc="04090019" w:tentative="1">
+      <w:start w:val="1"/>
+      <w:numFmt w:val="lowerLetter"/>
+      <w:lvlText w:val="%5."/>
+      <w:lvlJc w:val="left"/>
+      <w:pPr>
+        <w:ind w:left="4320" w:hanging="360"/>
+      </w:pPr>
+    </w:lvl>
+    <w:lvl w:ilvl="5" w:tplc="0409001B" w:tentative="1">
+      <w:start w:val="1"/>
+      <w:numFmt w:val="lowerRoman"/>
+      <w:lvlText w:val="%6."/>
+      <w:lvlJc w:val="right"/>
+      <w:pPr>
+        <w:ind w:left="5040" w:hanging="180"/>
+      </w:pPr>
+    </w:lvl>
+    <w:lvl w:ilvl="6" w:tplc="0409000F" w:tentative="1">
+      <w:start w:val="1"/>
+      <w:numFmt w:val="decimal"/>
+      <w:lvlText w:val="%7."/>
+      <w:lvlJc w:val="left"/>
+      <w:pPr>
+        <w:ind w:left="5760" w:hanging="360"/>
+      </w:pPr>
+    </w:lvl>
+    <w:lvl w:ilvl="7" w:tplc="04090019" w:tentative="1">
+      <w:start w:val="1"/>
+      <w:numFmt w:val="lowerLetter"/>
+      <w:lvlText w:val="%8."/>
+      <w:lvlJc w:val="left"/>
+      <w:pPr>
+        <w:ind w:left="6480" w:hanging="360"/>
+      </w:pPr>
+    </w:lvl>
+    <w:lvl w:ilvl="8" w:tplc="0409001B" w:tentative="1">
+      <w:start w:val="1"/>
+      <w:numFmt w:val="lowerRoman"/>
+      <w:lvlText w:val="%9."/>
+      <w:lvlJc w:val="right"/>
+      <w:pPr>
+        <w:ind w:left="7200" w:hanging="180"/>
+      </w:pPr>
+    </w:lvl>
+  </w:abstractNum>
+  <w:abstractNum w:abstractNumId="11" w15:restartNumberingAfterBreak="0">
+    <w:nsid w:val="67BE2D1F"/>
+    <w:multiLevelType w:val="hybridMultilevel"/>
+    <w:tmpl w:val="7ECA70CA"/>
+    <w:lvl w:ilvl="0" w:tplc="04090001">
+      <w:start w:val="1"/>
+      <w:numFmt w:val="bullet"/>
+      <w:lvlText w:val=""/>
+      <w:lvlJc w:val="left"/>
+      <w:pPr>
+        <w:ind w:left="720" w:hanging="360"/>
+      </w:pPr>
+      <w:rPr>
+        <w:rFonts w:ascii="Symbol" w:hAnsi="Symbol" w:hint="default"/>
+      </w:rPr>
+    </w:lvl>
+    <w:lvl w:ilvl="1" w:tplc="0409000F">
+      <w:start w:val="1"/>
+      <w:numFmt w:val="decimal"/>
+      <w:lvlText w:val="%2."/>
+      <w:lvlJc w:val="left"/>
+      <w:pPr>
+        <w:ind w:left="1440" w:hanging="360"/>
+      </w:pPr>
+      <w:rPr>
+        <w:rFonts w:hint="default"/>
+      </w:rPr>
+    </w:lvl>
+    <w:lvl w:ilvl="2" w:tplc="04090005" w:tentative="1">
+      <w:start w:val="1"/>
+      <w:numFmt w:val="bullet"/>
+      <w:lvlText w:val=""/>
+      <w:lvlJc w:val="left"/>
+      <w:pPr>
+        <w:ind w:left="2160" w:hanging="360"/>
+      </w:pPr>
+      <w:rPr>
+        <w:rFonts w:ascii="Wingdings" w:hAnsi="Wingdings" w:hint="default"/>
+      </w:rPr>
+    </w:lvl>
+    <w:lvl w:ilvl="3" w:tplc="04090001" w:tentative="1">
+      <w:start w:val="1"/>
+      <w:numFmt w:val="bullet"/>
+      <w:lvlText w:val=""/>
+      <w:lvlJc w:val="left"/>
+      <w:pPr>
+        <w:ind w:left="2880" w:hanging="360"/>
+      </w:pPr>
+      <w:rPr>
+        <w:rFonts w:ascii="Symbol" w:hAnsi="Symbol" w:hint="default"/>
+      </w:rPr>
+    </w:lvl>
+    <w:lvl w:ilvl="4" w:tplc="04090003" w:tentative="1">
+      <w:start w:val="1"/>
+      <w:numFmt w:val="bullet"/>
+      <w:lvlText w:val="o"/>
+      <w:lvlJc w:val="left"/>
+      <w:pPr>
+        <w:ind w:left="3600" w:hanging="360"/>
+      </w:pPr>
+      <w:rPr>
+        <w:rFonts w:ascii="Courier New" w:hAnsi="Courier New" w:cs="Courier New" w:hint="default"/>
+      </w:rPr>
+    </w:lvl>
+    <w:lvl w:ilvl="5" w:tplc="04090005" w:tentative="1">
+      <w:start w:val="1"/>
+      <w:numFmt w:val="bullet"/>
+      <w:lvlText w:val=""/>
+      <w:lvlJc w:val="left"/>
+      <w:pPr>
+        <w:ind w:left="4320" w:hanging="360"/>
+      </w:pPr>
+      <w:rPr>
+        <w:rFonts w:ascii="Wingdings" w:hAnsi="Wingdings" w:hint="default"/>
+      </w:rPr>
+    </w:lvl>
+    <w:lvl w:ilvl="6" w:tplc="04090001" w:tentative="1">
+      <w:start w:val="1"/>
+      <w:numFmt w:val="bullet"/>
+      <w:lvlText w:val=""/>
+      <w:lvlJc w:val="left"/>
+      <w:pPr>
+        <w:ind w:left="5040" w:hanging="360"/>
+      </w:pPr>
+      <w:rPr>
+        <w:rFonts w:ascii="Symbol" w:hAnsi="Symbol" w:hint="default"/>
+      </w:rPr>
+    </w:lvl>
+    <w:lvl w:ilvl="7" w:tplc="04090003" w:tentative="1">
+      <w:start w:val="1"/>
+      <w:numFmt w:val="bullet"/>
+      <w:lvlText w:val="o"/>
+      <w:lvlJc w:val="left"/>
+      <w:pPr>
+        <w:ind w:left="5760" w:hanging="360"/>
+      </w:pPr>
+      <w:rPr>
+        <w:rFonts w:ascii="Courier New" w:hAnsi="Courier New" w:cs="Courier New" w:hint="default"/>
+      </w:rPr>
+    </w:lvl>
+    <w:lvl w:ilvl="8" w:tplc="04090005" w:tentative="1">
+      <w:start w:val="1"/>
+      <w:numFmt w:val="bullet"/>
+      <w:lvlText w:val=""/>
+      <w:lvlJc w:val="left"/>
+      <w:pPr>
+        <w:ind w:left="6480" w:hanging="360"/>
+      </w:pPr>
+      <w:rPr>
+        <w:rFonts w:ascii="Wingdings" w:hAnsi="Wingdings" w:hint="default"/>
+      </w:rPr>
+    </w:lvl>
+  </w:abstractNum>
+  <w:abstractNum w:abstractNumId="12" w15:restartNumberingAfterBreak="0">
     <w:nsid w:val="6E2F6055"/>
     <w:multiLevelType w:val="multilevel"/>
     <w:tmpl w:val="C2D4EED0"/>
@@ -2906,7 +4632,7 @@
       </w:rPr>
     </w:lvl>
   </w:abstractNum>
-  <w:abstractNum w:abstractNumId="9" w15:restartNumberingAfterBreak="0">
+  <w:abstractNum w:abstractNumId="13" w15:restartNumberingAfterBreak="0">
     <w:nsid w:val="7B3E4F7F"/>
     <w:multiLevelType w:val="multilevel"/>
     <w:tmpl w:val="E09425B6"/>
@@ -3019,14 +4745,127 @@
       </w:rPr>
     </w:lvl>
   </w:abstractNum>
+  <w:abstractNum w:abstractNumId="14" w15:restartNumberingAfterBreak="0">
+    <w:nsid w:val="7CE831B4"/>
+    <w:multiLevelType w:val="hybridMultilevel"/>
+    <w:tmpl w:val="FF96B9CA"/>
+    <w:lvl w:ilvl="0" w:tplc="04090001">
+      <w:start w:val="1"/>
+      <w:numFmt w:val="bullet"/>
+      <w:lvlText w:val=""/>
+      <w:lvlJc w:val="left"/>
+      <w:pPr>
+        <w:ind w:left="720" w:hanging="360"/>
+      </w:pPr>
+      <w:rPr>
+        <w:rFonts w:ascii="Symbol" w:hAnsi="Symbol" w:hint="default"/>
+      </w:rPr>
+    </w:lvl>
+    <w:lvl w:ilvl="1" w:tplc="04090003">
+      <w:start w:val="1"/>
+      <w:numFmt w:val="bullet"/>
+      <w:lvlText w:val="o"/>
+      <w:lvlJc w:val="left"/>
+      <w:pPr>
+        <w:ind w:left="1440" w:hanging="360"/>
+      </w:pPr>
+      <w:rPr>
+        <w:rFonts w:ascii="Courier New" w:hAnsi="Courier New" w:cs="Courier New" w:hint="default"/>
+      </w:rPr>
+    </w:lvl>
+    <w:lvl w:ilvl="2" w:tplc="04090005">
+      <w:start w:val="1"/>
+      <w:numFmt w:val="bullet"/>
+      <w:lvlText w:val=""/>
+      <w:lvlJc w:val="left"/>
+      <w:pPr>
+        <w:ind w:left="2160" w:hanging="360"/>
+      </w:pPr>
+      <w:rPr>
+        <w:rFonts w:ascii="Wingdings" w:hAnsi="Wingdings" w:hint="default"/>
+      </w:rPr>
+    </w:lvl>
+    <w:lvl w:ilvl="3" w:tplc="04090001" w:tentative="1">
+      <w:start w:val="1"/>
+      <w:numFmt w:val="bullet"/>
+      <w:lvlText w:val=""/>
+      <w:lvlJc w:val="left"/>
+      <w:pPr>
+        <w:ind w:left="2880" w:hanging="360"/>
+      </w:pPr>
+      <w:rPr>
+        <w:rFonts w:ascii="Symbol" w:hAnsi="Symbol" w:hint="default"/>
+      </w:rPr>
+    </w:lvl>
+    <w:lvl w:ilvl="4" w:tplc="04090003" w:tentative="1">
+      <w:start w:val="1"/>
+      <w:numFmt w:val="bullet"/>
+      <w:lvlText w:val="o"/>
+      <w:lvlJc w:val="left"/>
+      <w:pPr>
+        <w:ind w:left="3600" w:hanging="360"/>
+      </w:pPr>
+      <w:rPr>
+        <w:rFonts w:ascii="Courier New" w:hAnsi="Courier New" w:cs="Courier New" w:hint="default"/>
+      </w:rPr>
+    </w:lvl>
+    <w:lvl w:ilvl="5" w:tplc="04090005" w:tentative="1">
+      <w:start w:val="1"/>
+      <w:numFmt w:val="bullet"/>
+      <w:lvlText w:val=""/>
+      <w:lvlJc w:val="left"/>
+      <w:pPr>
+        <w:ind w:left="4320" w:hanging="360"/>
+      </w:pPr>
+      <w:rPr>
+        <w:rFonts w:ascii="Wingdings" w:hAnsi="Wingdings" w:hint="default"/>
+      </w:rPr>
+    </w:lvl>
+    <w:lvl w:ilvl="6" w:tplc="04090001" w:tentative="1">
+      <w:start w:val="1"/>
+      <w:numFmt w:val="bullet"/>
+      <w:lvlText w:val=""/>
+      <w:lvlJc w:val="left"/>
+      <w:pPr>
+        <w:ind w:left="5040" w:hanging="360"/>
+      </w:pPr>
+      <w:rPr>
+        <w:rFonts w:ascii="Symbol" w:hAnsi="Symbol" w:hint="default"/>
+      </w:rPr>
+    </w:lvl>
+    <w:lvl w:ilvl="7" w:tplc="04090003" w:tentative="1">
+      <w:start w:val="1"/>
+      <w:numFmt w:val="bullet"/>
+      <w:lvlText w:val="o"/>
+      <w:lvlJc w:val="left"/>
+      <w:pPr>
+        <w:ind w:left="5760" w:hanging="360"/>
+      </w:pPr>
+      <w:rPr>
+        <w:rFonts w:ascii="Courier New" w:hAnsi="Courier New" w:cs="Courier New" w:hint="default"/>
+      </w:rPr>
+    </w:lvl>
+    <w:lvl w:ilvl="8" w:tplc="04090005" w:tentative="1">
+      <w:start w:val="1"/>
+      <w:numFmt w:val="bullet"/>
+      <w:lvlText w:val=""/>
+      <w:lvlJc w:val="left"/>
+      <w:pPr>
+        <w:ind w:left="6480" w:hanging="360"/>
+      </w:pPr>
+      <w:rPr>
+        <w:rFonts w:ascii="Wingdings" w:hAnsi="Wingdings" w:hint="default"/>
+      </w:rPr>
+    </w:lvl>
+  </w:abstractNum>
   <w:num w:numId="1">
-    <w:abstractNumId w:val="6"/>
+    <w:abstractNumId w:val="7"/>
   </w:num>
   <w:num w:numId="2">
-    <w:abstractNumId w:val="9"/>
+    <w:abstractNumId w:val="13"/>
   </w:num>
   <w:num w:numId="3">
-    <w:abstractNumId w:val="8"/>
+    <w:abstractNumId w:val="12"/>
   </w:num>
   <w:num w:numId="4">
     <w:abstractNumId w:val="2"/>
@@ -3035,19 +4874,34 @@
     <w:abstractNumId w:val="1"/>
   </w:num>
   <w:num w:numId="6">
-    <w:abstractNumId w:val="3"/>
+    <w:abstractNumId w:val="4"/>
   </w:num>
   <w:num w:numId="7">
-    <w:abstractNumId w:val="4"/>
+    <w:abstractNumId w:val="5"/>
   </w:num>
   <w:num w:numId="8">
-    <w:abstractNumId w:val="5"/>
+    <w:abstractNumId w:val="6"/>
   </w:num>
   <w:num w:numId="9">
     <w:abstractNumId w:val="0"/>
   </w:num>
   <w:num w:numId="10">
-    <w:abstractNumId w:val="7"/>
+    <w:abstractNumId w:val="8"/>
+  </w:num>
+  <w:num w:numId="11">
+    <w:abstractNumId w:val="14"/>
+  </w:num>
+  <w:num w:numId="12">
+    <w:abstractNumId w:val="11"/>
+  </w:num>
+  <w:num w:numId="13">
+    <w:abstractNumId w:val="10"/>
+  </w:num>
+  <w:num w:numId="14">
+    <w:abstractNumId w:val="9"/>
+  </w:num>
+  <w:num w:numId="15">
+    <w:abstractNumId w:val="3"/>
   </w:num>
 </w:numbering>
 </file>
@@ -3715,6 +5569,94 @@
       <w:vertAlign w:val="superscript"/>
     </w:rPr>
   </w:style>
+  <w:style w:type="paragraph" w:styleId="Header">
+    <w:name w:val="header"/>
+    <w:basedOn w:val="Normal"/>
+    <w:link w:val="HeaderChar"/>
+    <w:uiPriority w:val="99"/>
+    <w:unhideWhenUsed/>
+    <w:rsid w:val="00F2015A"/>
+    <w:pPr>
+      <w:tabs>
+        <w:tab w:val="center" w:pos="4680"/>
+        <w:tab w:val="right" w:pos="9360"/>
+      </w:tabs>
+    </w:pPr>
+  </w:style>
+  <w:style w:type="character" w:customStyle="1" w:styleId="HeaderChar">
+    <w:name w:val="Header Char"/>
+    <w:basedOn w:val="DefaultParagraphFont"/>
+    <w:link w:val="Header"/>
+    <w:uiPriority w:val="99"/>
+    <w:rsid w:val="00F2015A"/>
+    <w:rPr>
+      <w:rFonts w:ascii="Times New Roman" w:eastAsia="Times New Roman" w:hAnsi="Times New Roman" w:cs="Times New Roman"/>
+      <w:sz w:val="24"/>
+      <w:szCs w:val="24"/>
+    </w:rPr>
+  </w:style>
+  <w:style w:type="paragraph" w:styleId="Footer">
+    <w:name w:val="footer"/>
+    <w:basedOn w:val="Normal"/>
+    <w:link w:val="FooterChar"/>
+    <w:uiPriority w:val="99"/>
+    <w:unhideWhenUsed/>
+    <w:rsid w:val="00F2015A"/>
+    <w:pPr>
+      <w:tabs>
+        <w:tab w:val="center" w:pos="4680"/>
+        <w:tab w:val="right" w:pos="9360"/>
+      </w:tabs>
+    </w:pPr>
+  </w:style>
+  <w:style w:type="character" w:customStyle="1" w:styleId="FooterChar">
+    <w:name w:val="Footer Char"/>
+    <w:basedOn w:val="DefaultParagraphFont"/>
+    <w:link w:val="Footer"/>
+    <w:uiPriority w:val="99"/>
+    <w:rsid w:val="00F2015A"/>
+    <w:rPr>
+      <w:rFonts w:ascii="Times New Roman" w:eastAsia="Times New Roman" w:hAnsi="Times New Roman" w:cs="Times New Roman"/>
+      <w:sz w:val="24"/>
+      <w:szCs w:val="24"/>
+    </w:rPr>
+  </w:style>
+  <w:style w:type="paragraph" w:styleId="NoSpacing">
+    <w:name w:val="No Spacing"/>
+    <w:link w:val="NoSpacingChar"/>
+    <w:uiPriority w:val="1"/>
+    <w:qFormat/>
+    <w:rsid w:val="00E1240D"/>
+    <w:pPr>
+      <w:spacing w:after="0" w:line="240" w:lineRule="auto"/>
+    </w:pPr>
+    <w:rPr>
+      <w:rFonts w:eastAsiaTheme="minorEastAsia"/>
+    </w:rPr>
+  </w:style>
+  <w:style w:type="character" w:customStyle="1" w:styleId="NoSpacingChar">
+    <w:name w:val="No Spacing Char"/>
+    <w:basedOn w:val="DefaultParagraphFont"/>
+    <w:link w:val="NoSpacing"/>
+    <w:uiPriority w:val="1"/>
+    <w:rsid w:val="00E1240D"/>
+    <w:rPr>
+      <w:rFonts w:eastAsiaTheme="minorEastAsia"/>
+    </w:rPr>
+  </w:style>
+  <w:style w:type="paragraph" w:styleId="TOC3">
+    <w:name w:val="toc 3"/>
+    <w:basedOn w:val="Normal"/>
+    <w:next w:val="Normal"/>
+    <w:autoRedefine/>
+    <w:uiPriority w:val="39"/>
+    <w:unhideWhenUsed/>
+    <w:rsid w:val="00E1240D"/>
+    <w:pPr>
+      <w:spacing w:after="100"/>
+      <w:ind w:left="480"/>
+    </w:pPr>
+  </w:style>
 </w:styles>
 </file>
 

</xml_diff>

<commit_message>
Spec Req: Added all componets for word doc
</commit_message>
<xml_diff>
--- a/docs/Specification Requirement.docx
+++ b/docs/Specification Requirement.docx
@@ -247,6 +247,9 @@
     </w:p>
     <w:sdt>
       <w:sdtPr>
+        <w:rPr>
+          <w:sz w:val="24"/>
+        </w:rPr>
         <w:id w:val="-12450641"/>
         <w:docPartObj>
           <w:docPartGallery w:val="Table of Contents"/>
@@ -258,7 +261,6 @@
           <w:b/>
           <w:bCs/>
           <w:noProof/>
-          <w:sz w:val="24"/>
         </w:rPr>
       </w:sdtEndPr>
       <w:sdtContent>
@@ -1896,11 +1898,23 @@
     </w:p>
     <w:p>
       <w:pPr>
-        <w:pStyle w:val="Heading1"/>
+        <w:spacing w:after="160" w:line="259" w:lineRule="auto"/>
+        <w:rPr>
+          <w:sz w:val="48"/>
+        </w:rPr>
       </w:pPr>
       <w:bookmarkStart w:id="28" w:name="_Toc50989905"/>
       <w:bookmarkStart w:id="29" w:name="_Toc50990201"/>
       <w:r>
+        <w:br w:type="page"/>
+      </w:r>
+    </w:p>
+    <w:p>
+      <w:pPr>
+        <w:pStyle w:val="Heading1"/>
+      </w:pPr>
+      <w:r>
+        <w:lastRenderedPageBreak/>
         <w:t>3. Specific Requirements</w:t>
       </w:r>
       <w:bookmarkEnd w:id="28"/>
@@ -1921,95 +1935,158 @@
     </w:p>
     <w:p>
       <w:pPr>
-        <w:pStyle w:val="ListParagraph"/>
+        <w:pStyle w:val="Heading2"/>
         <w:numPr>
           <w:ilvl w:val="0"/>
-          <w:numId w:val="10"/>
-        </w:numPr>
-      </w:pPr>
-      <w:r>
-        <w:t>Product will position antennas in an anechoic chamber to automate RF research.</w:t>
-      </w:r>
-    </w:p>
-    <w:p>
-      <w:pPr>
-        <w:pStyle w:val="ListParagraph"/>
-        <w:numPr>
-          <w:ilvl w:val="0"/>
-          <w:numId w:val="10"/>
-        </w:numPr>
-      </w:pPr>
-      <w:r>
-        <w:t>Product will be user friendly.</w:t>
-      </w:r>
-    </w:p>
-    <w:p>
-      <w:pPr>
-        <w:pStyle w:val="ListParagraph"/>
-        <w:numPr>
-          <w:ilvl w:val="0"/>
-          <w:numId w:val="10"/>
-        </w:numPr>
-      </w:pPr>
-      <w:r>
-        <w:t>Product will be low cost.</w:t>
-      </w:r>
-    </w:p>
-    <w:p>
-      <w:pPr>
-        <w:pStyle w:val="ListParagraph"/>
-        <w:numPr>
-          <w:ilvl w:val="0"/>
-          <w:numId w:val="10"/>
-        </w:numPr>
-      </w:pPr>
-      <w:r>
-        <w:t xml:space="preserve">Product will be able to test a variety of different antennas. </w:t>
-      </w:r>
-    </w:p>
-    <w:p>
-      <w:pPr>
-        <w:pStyle w:val="ListParagraph"/>
-        <w:numPr>
-          <w:ilvl w:val="0"/>
-          <w:numId w:val="10"/>
-        </w:numPr>
-      </w:pPr>
-      <w:r>
-        <w:t>Product will enable different measurement modalities.</w:t>
-      </w:r>
-    </w:p>
-    <w:p>
-      <w:pPr>
-        <w:pStyle w:val="ListParagraph"/>
-        <w:numPr>
-          <w:ilvl w:val="0"/>
-          <w:numId w:val="10"/>
-        </w:numPr>
-      </w:pPr>
-      <w:r>
-        <w:t xml:space="preserve">Product will be easily maintainable. </w:t>
-      </w:r>
-    </w:p>
-    <w:p>
-      <w:pPr>
-        <w:pStyle w:val="ListParagraph"/>
-        <w:numPr>
-          <w:ilvl w:val="0"/>
-          <w:numId w:val="10"/>
-        </w:numPr>
-      </w:pPr>
-      <w:r>
-        <w:t>Product is modular and expandable to additional functionality.</w:t>
-      </w:r>
-    </w:p>
-    <w:p>
-      <w:pPr>
-        <w:pStyle w:val="Heading2"/>
-        <w:ind w:left="720"/>
+          <w:numId w:val="16"/>
+        </w:numPr>
+        <w:rPr>
+          <w:sz w:val="24"/>
+        </w:rPr>
       </w:pPr>
       <w:bookmarkStart w:id="32" w:name="_Toc50989907"/>
       <w:bookmarkStart w:id="33" w:name="_Toc50990203"/>
+      <w:r>
+        <w:rPr>
+          <w:sz w:val="24"/>
+        </w:rPr>
+        <w:t>Product will position antennas in an anechoic chamber to automate RF research.</w:t>
+      </w:r>
+    </w:p>
+    <w:p>
+      <w:pPr>
+        <w:pStyle w:val="Heading2"/>
+        <w:numPr>
+          <w:ilvl w:val="0"/>
+          <w:numId w:val="16"/>
+        </w:numPr>
+        <w:rPr>
+          <w:sz w:val="24"/>
+        </w:rPr>
+      </w:pPr>
+      <w:r>
+        <w:rPr>
+          <w:sz w:val="24"/>
+        </w:rPr>
+        <w:t>Product will be user friendly.</w:t>
+      </w:r>
+    </w:p>
+    <w:p>
+      <w:pPr>
+        <w:pStyle w:val="Heading2"/>
+        <w:numPr>
+          <w:ilvl w:val="0"/>
+          <w:numId w:val="16"/>
+        </w:numPr>
+        <w:rPr>
+          <w:sz w:val="24"/>
+        </w:rPr>
+      </w:pPr>
+      <w:r>
+        <w:rPr>
+          <w:sz w:val="24"/>
+        </w:rPr>
+        <w:t>Product will be low cost.</w:t>
+      </w:r>
+    </w:p>
+    <w:p>
+      <w:pPr>
+        <w:pStyle w:val="Heading2"/>
+        <w:numPr>
+          <w:ilvl w:val="0"/>
+          <w:numId w:val="16"/>
+        </w:numPr>
+        <w:rPr>
+          <w:sz w:val="24"/>
+        </w:rPr>
+      </w:pPr>
+      <w:r>
+        <w:rPr>
+          <w:sz w:val="24"/>
+        </w:rPr>
+        <w:t xml:space="preserve">Product will be able to test a variety of different antennas. </w:t>
+      </w:r>
+    </w:p>
+    <w:p>
+      <w:pPr>
+        <w:pStyle w:val="Heading2"/>
+        <w:numPr>
+          <w:ilvl w:val="0"/>
+          <w:numId w:val="16"/>
+        </w:numPr>
+        <w:rPr>
+          <w:sz w:val="24"/>
+        </w:rPr>
+      </w:pPr>
+      <w:r>
+        <w:rPr>
+          <w:sz w:val="24"/>
+        </w:rPr>
+        <w:t>Product will enable flexible measurement protocols.</w:t>
+      </w:r>
+    </w:p>
+    <w:p>
+      <w:pPr>
+        <w:pStyle w:val="Heading2"/>
+        <w:numPr>
+          <w:ilvl w:val="0"/>
+          <w:numId w:val="16"/>
+        </w:numPr>
+        <w:rPr>
+          <w:sz w:val="24"/>
+        </w:rPr>
+      </w:pPr>
+      <w:r>
+        <w:rPr>
+          <w:sz w:val="24"/>
+        </w:rPr>
+        <w:t xml:space="preserve">Product will be easily maintainable. </w:t>
+      </w:r>
+    </w:p>
+    <w:p>
+      <w:pPr>
+        <w:pStyle w:val="Heading2"/>
+        <w:numPr>
+          <w:ilvl w:val="0"/>
+          <w:numId w:val="16"/>
+        </w:numPr>
+        <w:rPr>
+          <w:sz w:val="24"/>
+        </w:rPr>
+      </w:pPr>
+      <w:r>
+        <w:rPr>
+          <w:sz w:val="24"/>
+        </w:rPr>
+        <w:t>Product is modular and expandable to additional functionality.</w:t>
+      </w:r>
+    </w:p>
+    <w:p>
+      <w:pPr>
+        <w:pStyle w:val="Heading2"/>
+        <w:numPr>
+          <w:ilvl w:val="0"/>
+          <w:numId w:val="16"/>
+        </w:numPr>
+        <w:rPr>
+          <w:sz w:val="24"/>
+        </w:rPr>
+      </w:pPr>
+      <w:r>
+        <w:rPr>
+          <w:sz w:val="24"/>
+        </w:rPr>
+        <w:t xml:space="preserve">Product will produce reliable measurements.  </w:t>
+      </w:r>
+    </w:p>
+    <w:p>
+      <w:pPr>
+        <w:pStyle w:val="Heading2"/>
+        <w:ind w:firstLine="720"/>
+        <w:rPr>
+          <w:sz w:val="24"/>
+        </w:rPr>
+      </w:pPr>
       <w:r>
         <w:t>3.2 Engineering Requirements</w:t>
       </w:r>
@@ -2023,18 +2100,28 @@
         <w:tblLook w:val="04A0" w:firstRow="1" w:lastRow="0" w:firstColumn="1" w:lastColumn="0" w:noHBand="0" w:noVBand="1"/>
       </w:tblPr>
       <w:tblGrid>
-        <w:gridCol w:w="3116"/>
-        <w:gridCol w:w="3117"/>
+        <w:gridCol w:w="2695"/>
+        <w:gridCol w:w="3538"/>
         <w:gridCol w:w="3117"/>
       </w:tblGrid>
       <w:tr>
         <w:tc>
           <w:tcPr>
-            <w:tcW w:w="3116" w:type="dxa"/>
+            <w:tcW w:w="2695" w:type="dxa"/>
           </w:tcPr>
           <w:p>
             <w:r>
               <w:t>Marketing Requirements</w:t>
+            </w:r>
+          </w:p>
+        </w:tc>
+        <w:tc>
+          <w:tcPr>
+            <w:tcW w:w="3538" w:type="dxa"/>
+          </w:tcPr>
+          <w:p>
+            <w:r>
+              <w:t xml:space="preserve">Engineering Requirement </w:t>
             </w:r>
           </w:p>
         </w:tc>
@@ -2044,7 +2131,41 @@
           </w:tcPr>
           <w:p>
             <w:r>
-              <w:t xml:space="preserve">Engineering Requirement </w:t>
+              <w:t>Justification</w:t>
+            </w:r>
+          </w:p>
+        </w:tc>
+      </w:tr>
+      <w:tr>
+        <w:tc>
+          <w:tcPr>
+            <w:tcW w:w="2695" w:type="dxa"/>
+          </w:tcPr>
+          <w:p>
+            <w:r>
+              <w:t>1,</w:t>
+            </w:r>
+            <w:r>
+              <w:t xml:space="preserve"> </w:t>
+            </w:r>
+            <w:r>
+              <w:t>2,</w:t>
+            </w:r>
+            <w:r>
+              <w:t xml:space="preserve"> </w:t>
+            </w:r>
+            <w:r>
+              <w:t>4</w:t>
+            </w:r>
+          </w:p>
+        </w:tc>
+        <w:tc>
+          <w:tcPr>
+            <w:tcW w:w="3538" w:type="dxa"/>
+          </w:tcPr>
+          <w:p>
+            <w:r>
+              <w:t>Use an antenna mount that will hold varying types of standard antennas</w:t>
             </w:r>
           </w:p>
         </w:tc>
@@ -2054,7 +2175,7 @@
           </w:tcPr>
           <w:p>
             <w:r>
-              <w:t>Justification</w:t>
+              <w:t>The product needs to be able to test a variety of antennas to accommodate the research of our sponsors.</w:t>
             </w:r>
           </w:p>
         </w:tc>
@@ -2062,81 +2183,569 @@
       <w:tr>
         <w:tc>
           <w:tcPr>
-            <w:tcW w:w="3116" w:type="dxa"/>
+            <w:tcW w:w="2695" w:type="dxa"/>
           </w:tcPr>
-          <w:p/>
+          <w:p>
+            <w:r>
+              <w:t>1,</w:t>
+            </w:r>
+            <w:r>
+              <w:t xml:space="preserve"> </w:t>
+            </w:r>
+            <w:r>
+              <w:t>8</w:t>
+            </w:r>
+          </w:p>
+        </w:tc>
+        <w:tc>
+          <w:tcPr>
+            <w:tcW w:w="3538" w:type="dxa"/>
+          </w:tcPr>
+          <w:p>
+            <w:r>
+              <w:t>The actual orientation of the antenna is within one degree of the set orientation.</w:t>
+            </w:r>
+          </w:p>
         </w:tc>
         <w:tc>
           <w:tcPr>
             <w:tcW w:w="3117" w:type="dxa"/>
           </w:tcPr>
-          <w:p/>
+          <w:p>
+            <w:r>
+              <w:t>The antennas being tested by our sponsors do not have significant directivity variation in one degree steps.</w:t>
+            </w:r>
+          </w:p>
+        </w:tc>
+      </w:tr>
+      <w:tr>
+        <w:tc>
+          <w:tcPr>
+            <w:tcW w:w="2695" w:type="dxa"/>
+          </w:tcPr>
+          <w:p>
+            <w:r>
+              <w:t>1, 5</w:t>
+            </w:r>
+          </w:p>
+        </w:tc>
+        <w:tc>
+          <w:tcPr>
+            <w:tcW w:w="3538" w:type="dxa"/>
+          </w:tcPr>
+          <w:p>
+            <w:r>
+              <w:t>Motorized antenna mount should have a spherical range of motion.</w:t>
+            </w:r>
+          </w:p>
         </w:tc>
         <w:tc>
           <w:tcPr>
             <w:tcW w:w="3117" w:type="dxa"/>
           </w:tcPr>
-          <w:p/>
+          <w:p>
+            <w:r>
+              <w:t xml:space="preserve">The product needs to provide a wide range of motion to generate complete 3D radiation patterns and be able to support the antenna  in each direction.  </w:t>
+            </w:r>
+          </w:p>
         </w:tc>
       </w:tr>
       <w:tr>
         <w:tc>
           <w:tcPr>
-            <w:tcW w:w="3116" w:type="dxa"/>
+            <w:tcW w:w="2695" w:type="dxa"/>
           </w:tcPr>
-          <w:p/>
+          <w:p>
+            <w:r>
+              <w:t>1,</w:t>
+            </w:r>
+            <w:r>
+              <w:t xml:space="preserve"> </w:t>
+            </w:r>
+            <w:r>
+              <w:t>4,</w:t>
+            </w:r>
+            <w:r>
+              <w:t xml:space="preserve"> </w:t>
+            </w:r>
+            <w:r>
+              <w:t>7</w:t>
+            </w:r>
+          </w:p>
+        </w:tc>
+        <w:tc>
+          <w:tcPr>
+            <w:tcW w:w="3538" w:type="dxa"/>
+          </w:tcPr>
+          <w:p>
+            <w:r>
+              <w:t>Motorized antenna mount will support antennas with a maximum mass of 2 kg and dimensions less than those of a 50 cm cube.</w:t>
+            </w:r>
+          </w:p>
         </w:tc>
         <w:tc>
           <w:tcPr>
             <w:tcW w:w="3117" w:type="dxa"/>
           </w:tcPr>
-          <w:p/>
+          <w:p>
+            <w:r>
+              <w:t>The product needs to support the variety of antenna types tested by researchers at CU.</w:t>
+            </w:r>
+          </w:p>
+        </w:tc>
+      </w:tr>
+      <w:tr>
+        <w:tc>
+          <w:tcPr>
+            <w:tcW w:w="2695" w:type="dxa"/>
+          </w:tcPr>
+          <w:p>
+            <w:r>
+              <w:t>1,</w:t>
+            </w:r>
+            <w:r>
+              <w:t xml:space="preserve"> </w:t>
+            </w:r>
+            <w:r>
+              <w:t>8</w:t>
+            </w:r>
+          </w:p>
+        </w:tc>
+        <w:tc>
+          <w:tcPr>
+            <w:tcW w:w="3538" w:type="dxa"/>
+          </w:tcPr>
+          <w:p>
+            <w:r>
+              <w:t>All components must not interfere with the transmitted electromagnetic waves in the 2-20 GHz range.</w:t>
+            </w:r>
+          </w:p>
         </w:tc>
         <w:tc>
           <w:tcPr>
             <w:tcW w:w="3117" w:type="dxa"/>
           </w:tcPr>
-          <w:p/>
+          <w:p>
+            <w:r>
+              <w:t>Electromagnetic magnetic interference could alter the measured power.</w:t>
+            </w:r>
+            <w:r>
+              <w:t xml:space="preserve"> </w:t>
+            </w:r>
+            <w:r>
+              <w:t>This range is specified by the design of the anechoic chamber.</w:t>
+            </w:r>
+          </w:p>
         </w:tc>
       </w:tr>
       <w:tr>
         <w:tc>
           <w:tcPr>
-            <w:tcW w:w="3116" w:type="dxa"/>
+            <w:tcW w:w="2695" w:type="dxa"/>
           </w:tcPr>
-          <w:p/>
+          <w:p>
+            <w:r>
+              <w:t>1,</w:t>
+            </w:r>
+            <w:r>
+              <w:t xml:space="preserve"> </w:t>
+            </w:r>
+            <w:r>
+              <w:t>5,</w:t>
+            </w:r>
+            <w:r>
+              <w:t xml:space="preserve"> </w:t>
+            </w:r>
+            <w:r>
+              <w:t>8</w:t>
+            </w:r>
+          </w:p>
+        </w:tc>
+        <w:tc>
+          <w:tcPr>
+            <w:tcW w:w="3538" w:type="dxa"/>
+          </w:tcPr>
+          <w:p>
+            <w:r>
+              <w:t xml:space="preserve">The product will measure the power at the receiving antenna with a dynamic range of at least 60 </w:t>
+            </w:r>
+            <w:proofErr w:type="spellStart"/>
+            <w:r>
+              <w:t>dB.</w:t>
+            </w:r>
+            <w:proofErr w:type="spellEnd"/>
+          </w:p>
         </w:tc>
         <w:tc>
           <w:tcPr>
             <w:tcW w:w="3117" w:type="dxa"/>
           </w:tcPr>
-          <w:p/>
+          <w:p>
+            <w:r>
+              <w:t>Researchers need to measure received power to compute directivity and plot radiation patterns.</w:t>
+            </w:r>
+          </w:p>
+        </w:tc>
+      </w:tr>
+      <w:tr>
+        <w:tc>
+          <w:tcPr>
+            <w:tcW w:w="2695" w:type="dxa"/>
+          </w:tcPr>
+          <w:p>
+            <w:r>
+              <w:t>3,</w:t>
+            </w:r>
+            <w:r>
+              <w:t xml:space="preserve"> </w:t>
+            </w:r>
+            <w:r>
+              <w:t>6</w:t>
+            </w:r>
+          </w:p>
+        </w:tc>
+        <w:tc>
+          <w:tcPr>
+            <w:tcW w:w="3538" w:type="dxa"/>
+          </w:tcPr>
+          <w:p>
+            <w:r>
+              <w:t>Cost of material should be under $3,000.</w:t>
+            </w:r>
+          </w:p>
         </w:tc>
         <w:tc>
           <w:tcPr>
             <w:tcW w:w="3117" w:type="dxa"/>
           </w:tcPr>
-          <w:p/>
+          <w:p>
+            <w:r>
+              <w:t>This is the budget of CU researchers.</w:t>
+            </w:r>
+          </w:p>
+        </w:tc>
+      </w:tr>
+    </w:tbl>
+    <w:p>
+      <w:r>
+        <w:br w:type="page"/>
+      </w:r>
+    </w:p>
+    <w:tbl>
+      <w:tblPr>
+        <w:tblStyle w:val="TableGrid"/>
+        <w:tblW w:w="0" w:type="auto"/>
+        <w:tblLook w:val="04A0" w:firstRow="1" w:lastRow="0" w:firstColumn="1" w:lastColumn="0" w:noHBand="0" w:noVBand="1"/>
+      </w:tblPr>
+      <w:tblGrid>
+        <w:gridCol w:w="2695"/>
+        <w:gridCol w:w="3538"/>
+        <w:gridCol w:w="3117"/>
+      </w:tblGrid>
+      <w:tr>
+        <w:tc>
+          <w:tcPr>
+            <w:tcW w:w="2695" w:type="dxa"/>
+          </w:tcPr>
+          <w:p>
+            <w:r>
+              <w:lastRenderedPageBreak/>
+              <w:t>2,</w:t>
+            </w:r>
+            <w:r>
+              <w:t xml:space="preserve"> </w:t>
+            </w:r>
+            <w:r>
+              <w:t>5,</w:t>
+            </w:r>
+            <w:r>
+              <w:t xml:space="preserve"> </w:t>
+            </w:r>
+            <w:r>
+              <w:t>6,</w:t>
+            </w:r>
+            <w:r>
+              <w:t xml:space="preserve"> </w:t>
+            </w:r>
+            <w:r>
+              <w:t>7</w:t>
+            </w:r>
+          </w:p>
+        </w:tc>
+        <w:tc>
+          <w:tcPr>
+            <w:tcW w:w="3538" w:type="dxa"/>
+          </w:tcPr>
+          <w:p>
+            <w:r>
+              <w:t>Output measurement data format is standard and easily-parsable.</w:t>
+            </w:r>
+          </w:p>
+        </w:tc>
+        <w:tc>
+          <w:tcPr>
+            <w:tcW w:w="3117" w:type="dxa"/>
+          </w:tcPr>
+          <w:p>
+            <w:r>
+              <w:t>The user needs to easily manipulate the data to interface with external software.</w:t>
+            </w:r>
+          </w:p>
         </w:tc>
       </w:tr>
       <w:tr>
         <w:tc>
           <w:tcPr>
-            <w:tcW w:w="3116" w:type="dxa"/>
+            <w:tcW w:w="2695" w:type="dxa"/>
           </w:tcPr>
-          <w:p/>
+          <w:p>
+            <w:r>
+              <w:t>2,</w:t>
+            </w:r>
+            <w:r>
+              <w:t xml:space="preserve"> </w:t>
+            </w:r>
+            <w:r>
+              <w:t>4,</w:t>
+            </w:r>
+            <w:r>
+              <w:t xml:space="preserve"> </w:t>
+            </w:r>
+            <w:r>
+              <w:t>7</w:t>
+            </w:r>
+          </w:p>
+        </w:tc>
+        <w:tc>
+          <w:tcPr>
+            <w:tcW w:w="3538" w:type="dxa"/>
+          </w:tcPr>
+          <w:p>
+            <w:r>
+              <w:t>Product will test a custom antenna built by DIRECRF capstone team.</w:t>
+            </w:r>
+          </w:p>
         </w:tc>
         <w:tc>
           <w:tcPr>
             <w:tcW w:w="3117" w:type="dxa"/>
           </w:tcPr>
-          <w:p/>
+          <w:p>
+            <w:r>
+              <w:t>Sponsors want DIRECRF team members to gain a well-rounded understanding of antennas.</w:t>
+            </w:r>
+          </w:p>
+        </w:tc>
+      </w:tr>
+      <w:tr>
+        <w:tc>
+          <w:tcPr>
+            <w:tcW w:w="2695" w:type="dxa"/>
+          </w:tcPr>
+          <w:p>
+            <w:r>
+              <w:br w:type="page"/>
+            </w:r>
+            <w:r>
+              <w:t>1,</w:t>
+            </w:r>
+            <w:r>
+              <w:t xml:space="preserve"> </w:t>
+            </w:r>
+            <w:r>
+              <w:t>2</w:t>
+            </w:r>
+          </w:p>
+        </w:tc>
+        <w:tc>
+          <w:tcPr>
+            <w:tcW w:w="3538" w:type="dxa"/>
+          </w:tcPr>
+          <w:p>
+            <w:r>
+              <w:t>Product must take measurements while antenna is in motion.</w:t>
+            </w:r>
+          </w:p>
         </w:tc>
         <w:tc>
           <w:tcPr>
             <w:tcW w:w="3117" w:type="dxa"/>
           </w:tcPr>
-          <w:p/>
+          <w:p>
+            <w:r>
+              <w:t>This will allow for faster data collection.</w:t>
+            </w:r>
+          </w:p>
+        </w:tc>
+      </w:tr>
+      <w:tr>
+        <w:tc>
+          <w:tcPr>
+            <w:tcW w:w="2695" w:type="dxa"/>
+          </w:tcPr>
+          <w:p>
+            <w:r>
+              <w:t>2,</w:t>
+            </w:r>
+            <w:r>
+              <w:t xml:space="preserve"> </w:t>
+            </w:r>
+            <w:r>
+              <w:t>7,</w:t>
+            </w:r>
+            <w:r>
+              <w:t xml:space="preserve"> </w:t>
+            </w:r>
+            <w:r>
+              <w:t>8</w:t>
+            </w:r>
+          </w:p>
+        </w:tc>
+        <w:tc>
+          <w:tcPr>
+            <w:tcW w:w="3538" w:type="dxa"/>
+          </w:tcPr>
+          <w:p>
+            <w:r>
+              <w:t>Motors on receiving antenna will adjust for polarization.</w:t>
+            </w:r>
+          </w:p>
+        </w:tc>
+        <w:tc>
+          <w:tcPr>
+            <w:tcW w:w="3117" w:type="dxa"/>
+          </w:tcPr>
+          <w:p>
+            <w:r>
+              <w:t>This will allow for more accurate power measurement and eliminate the need to cancel polarization error post-process.</w:t>
+            </w:r>
+          </w:p>
+        </w:tc>
+      </w:tr>
+      <w:tr>
+        <w:tc>
+          <w:tcPr>
+            <w:tcW w:w="2695" w:type="dxa"/>
+          </w:tcPr>
+          <w:p>
+            <w:r>
+              <w:t>1,</w:t>
+            </w:r>
+            <w:r>
+              <w:t xml:space="preserve"> </w:t>
+            </w:r>
+            <w:r>
+              <w:t>2,</w:t>
+            </w:r>
+            <w:r>
+              <w:t xml:space="preserve"> </w:t>
+            </w:r>
+            <w:r>
+              <w:t>4,</w:t>
+            </w:r>
+            <w:r>
+              <w:t xml:space="preserve"> </w:t>
+            </w:r>
+            <w:r>
+              <w:t>5,</w:t>
+            </w:r>
+            <w:r>
+              <w:t xml:space="preserve"> </w:t>
+            </w:r>
+            <w:r>
+              <w:t>7</w:t>
+            </w:r>
+          </w:p>
+        </w:tc>
+        <w:tc>
+          <w:tcPr>
+            <w:tcW w:w="3538" w:type="dxa"/>
+          </w:tcPr>
+          <w:p>
+            <w:r>
+              <w:t>Measurement system will be able to symmetrically test transmit and receive functionality on both antennas.</w:t>
+            </w:r>
+          </w:p>
+        </w:tc>
+        <w:tc>
+          <w:tcPr>
+            <w:tcW w:w="3117" w:type="dxa"/>
+          </w:tcPr>
+          <w:p>
+            <w:r>
+              <w:t>This will allow researchers to test both the transmit and receive characteristics of antennas without moving them.</w:t>
+            </w:r>
+          </w:p>
+        </w:tc>
+      </w:tr>
+      <w:tr>
+        <w:tc>
+          <w:tcPr>
+            <w:tcW w:w="2695" w:type="dxa"/>
+          </w:tcPr>
+          <w:p>
+            <w:r>
+              <w:t>1, 2, 8</w:t>
+            </w:r>
+          </w:p>
+        </w:tc>
+        <w:tc>
+          <w:tcPr>
+            <w:tcW w:w="3538" w:type="dxa"/>
+          </w:tcPr>
+          <w:p>
+            <w:r>
+              <w:t>The product will provide the user feedback when an error has occurred.</w:t>
+            </w:r>
+          </w:p>
+        </w:tc>
+        <w:tc>
+          <w:tcPr>
+            <w:tcW w:w="3117" w:type="dxa"/>
+          </w:tcPr>
+          <w:p>
+            <w:r>
+              <w:t>This will ensure that the system is running properly.</w:t>
+            </w:r>
+          </w:p>
+        </w:tc>
+      </w:tr>
+      <w:tr>
+        <w:tc>
+          <w:tcPr>
+            <w:tcW w:w="2695" w:type="dxa"/>
+          </w:tcPr>
+          <w:p>
+            <w:r>
+              <w:t>3,</w:t>
+            </w:r>
+            <w:r>
+              <w:t xml:space="preserve"> </w:t>
+            </w:r>
+            <w:r>
+              <w:t>6</w:t>
+            </w:r>
+          </w:p>
+        </w:tc>
+        <w:tc>
+          <w:tcPr>
+            <w:tcW w:w="3538" w:type="dxa"/>
+          </w:tcPr>
+          <w:p>
+            <w:r>
+              <w:t>The mounts will be made from easy to acquire and assemble parts.</w:t>
+            </w:r>
+          </w:p>
+        </w:tc>
+        <w:tc>
+          <w:tcPr>
+            <w:tcW w:w="3117" w:type="dxa"/>
+          </w:tcPr>
+          <w:p>
+            <w:r>
+              <w:t>This will ensure they are easily replaceable and inexpensive.</w:t>
+            </w:r>
+          </w:p>
         </w:tc>
       </w:tr>
     </w:tbl>
@@ -2190,7 +2799,10 @@
         <w:t>Primary Actor</w:t>
       </w:r>
       <w:r>
-        <w:t>: User (Researcher)</w:t>
+        <w:t xml:space="preserve">: </w:t>
+      </w:r>
+      <w:r>
+        <w:t>User</w:t>
       </w:r>
     </w:p>
     <w:p>
@@ -2219,62 +2831,20 @@
           <w:ilvl w:val="1"/>
           <w:numId w:val="11"/>
         </w:numPr>
-      </w:pPr>
-      <w:r>
         <w:rPr>
           <w:i/>
           <w:iCs/>
         </w:rPr>
-        <w:t>User</w:t>
-      </w:r>
-      <w:r>
-        <w:t>: Wants to be able to begin using the system and receive clear indication when the device is ready to use.</w:t>
-      </w:r>
-    </w:p>
-    <w:p>
-      <w:pPr>
-        <w:pStyle w:val="ListParagraph"/>
-        <w:numPr>
-          <w:ilvl w:val="1"/>
-          <w:numId w:val="11"/>
-        </w:numPr>
       </w:pPr>
       <w:r>
         <w:rPr>
           <w:i/>
           <w:iCs/>
         </w:rPr>
-        <w:t>Measurement Equipment</w:t>
-      </w:r>
-      <w:r>
-        <w:t xml:space="preserve">: Needs to be powered on without damaging itself or the DUT. </w:t>
-      </w:r>
-    </w:p>
-    <w:p>
-      <w:pPr>
-        <w:pStyle w:val="ListParagraph"/>
-        <w:numPr>
-          <w:ilvl w:val="1"/>
-          <w:numId w:val="11"/>
-        </w:numPr>
-      </w:pPr>
-      <w:r>
-        <w:rPr>
-          <w:i/>
-          <w:iCs/>
-        </w:rPr>
-        <w:t>Anechoic Chamber</w:t>
-      </w:r>
-      <w:r>
-        <w:t xml:space="preserve">: Measuring equipment [Could we say startup </w:t>
-      </w:r>
-      <w:proofErr w:type="gramStart"/>
-      <w:r>
-        <w:t>won’t</w:t>
-      </w:r>
-      <w:proofErr w:type="gramEnd"/>
-      <w:r>
-        <w:t xml:space="preserve"> damage chamber?]</w:t>
+        <w:t xml:space="preserve">User: </w:t>
+      </w:r>
+      <w:r>
+        <w:t>Wants to be able to begin using the system and receive clear indication when the system is ready to use.</w:t>
       </w:r>
     </w:p>
     <w:p>
@@ -2306,7 +2876,7 @@
         </w:numPr>
       </w:pPr>
       <w:r>
-        <w:t>User has basic knowledge of the use of lab equipment and anechoic chamber access.</w:t>
+        <w:t>The user has basic knowledge of how to use lab equipment and has access to the anechoic chamber.</w:t>
       </w:r>
     </w:p>
     <w:p>
@@ -2318,7 +2888,7 @@
         </w:numPr>
       </w:pPr>
       <w:r>
-        <w:t>Antenna is not mounted already</w:t>
+        <w:t xml:space="preserve">The antennas have not yet been mounted. </w:t>
       </w:r>
     </w:p>
     <w:p>
@@ -2330,7 +2900,7 @@
         </w:numPr>
       </w:pPr>
       <w:r>
-        <w:t xml:space="preserve">Measuring equipment is already configured and connected to power sources. </w:t>
+        <w:t xml:space="preserve">The measuring equipment is plugged in to the appropriate power sources. </w:t>
       </w:r>
     </w:p>
     <w:p>
@@ -2361,7 +2931,7 @@
         </w:numPr>
       </w:pPr>
       <w:r>
-        <w:t xml:space="preserve">All required equipment’s indicator light is turned on and both antennas are securely mounted. </w:t>
+        <w:t xml:space="preserve">All required equipment’s indicator lights are turned on and both antennas are securely mounted. </w:t>
       </w:r>
     </w:p>
     <w:p>
@@ -2388,11 +2958,11 @@
         <w:pStyle w:val="ListParagraph"/>
         <w:numPr>
           <w:ilvl w:val="1"/>
-          <w:numId w:val="12"/>
-        </w:numPr>
-      </w:pPr>
-      <w:r>
-        <w:t xml:space="preserve">User places the selected antenna to test and reference the antenna on corresponding to the antenna mount. </w:t>
+          <w:numId w:val="17"/>
+        </w:numPr>
+      </w:pPr>
+      <w:r>
+        <w:t>User places the selected antenna on the antenna mount.</w:t>
       </w:r>
     </w:p>
     <w:p>
@@ -2400,11 +2970,11 @@
         <w:pStyle w:val="ListParagraph"/>
         <w:numPr>
           <w:ilvl w:val="1"/>
-          <w:numId w:val="12"/>
-        </w:numPr>
-      </w:pPr>
-      <w:r>
-        <w:t xml:space="preserve">User turns on the motor controller system. </w:t>
+          <w:numId w:val="17"/>
+        </w:numPr>
+      </w:pPr>
+      <w:r>
+        <w:t xml:space="preserve">User turns on the motor control system. </w:t>
       </w:r>
     </w:p>
     <w:p>
@@ -2412,7 +2982,7 @@
         <w:pStyle w:val="ListParagraph"/>
         <w:numPr>
           <w:ilvl w:val="1"/>
-          <w:numId w:val="12"/>
+          <w:numId w:val="17"/>
         </w:numPr>
       </w:pPr>
       <w:r>
@@ -2424,7 +2994,7 @@
         <w:pStyle w:val="ListParagraph"/>
         <w:numPr>
           <w:ilvl w:val="1"/>
-          <w:numId w:val="12"/>
+          <w:numId w:val="17"/>
         </w:numPr>
       </w:pPr>
       <w:r>
@@ -2436,7 +3006,7 @@
         <w:pStyle w:val="ListParagraph"/>
         <w:numPr>
           <w:ilvl w:val="1"/>
-          <w:numId w:val="12"/>
+          <w:numId w:val="17"/>
         </w:numPr>
       </w:pPr>
       <w:r>
@@ -2464,8 +3034,11 @@
       </w:r>
     </w:p>
     <w:p>
-      <w:r>
-        <w:t xml:space="preserve">                 1a. The antenna cannot be mounted onto the device.</w:t>
+      <w:pPr>
+        <w:ind w:left="360"/>
+      </w:pPr>
+      <w:r>
+        <w:t xml:space="preserve">                  2-5a. Measurement equipment does not have power.</w:t>
       </w:r>
     </w:p>
     <w:p>
@@ -2475,35 +3048,7 @@
           <w:ilvl w:val="2"/>
           <w:numId w:val="11"/>
         </w:numPr>
-      </w:pPr>
-      <w:r>
-        <w:t>The antenna cannot be tested.</w:t>
-      </w:r>
-    </w:p>
-    <w:p>
-      <w:pPr>
-        <w:pStyle w:val="ListParagraph"/>
-        <w:numPr>
-          <w:ilvl w:val="2"/>
-          <w:numId w:val="11"/>
-        </w:numPr>
-      </w:pPr>
-      <w:r>
-        <w:t>User switches the antenna that fits the antenna mount.</w:t>
-      </w:r>
-    </w:p>
-    <w:p>
-      <w:r>
-        <w:t xml:space="preserve">                  2-5a. Measurement equipment does not have power.</w:t>
-      </w:r>
-    </w:p>
-    <w:p>
-      <w:pPr>
-        <w:pStyle w:val="ListParagraph"/>
-        <w:numPr>
-          <w:ilvl w:val="2"/>
-          <w:numId w:val="11"/>
-        </w:numPr>
+        <w:ind w:left="2520"/>
       </w:pPr>
       <w:r>
         <w:t xml:space="preserve">User plugs in equipment to an appropriate power source or outlet.  </w:t>
@@ -2588,7 +3133,7 @@
         <w:t>Primary Actor</w:t>
       </w:r>
       <w:r>
-        <w:t>: User (Researcher)</w:t>
+        <w:t>: User</w:t>
       </w:r>
     </w:p>
     <w:p>
@@ -2619,7 +3164,14 @@
         </w:numPr>
       </w:pPr>
       <w:r>
-        <w:t>Fill out</w:t>
+        <w:rPr>
+          <w:i/>
+          <w:iCs/>
+        </w:rPr>
+        <w:t>User:</w:t>
+      </w:r>
+      <w:r>
+        <w:t xml:space="preserve"> Wants to easily create a highly customizable script. </w:t>
       </w:r>
     </w:p>
     <w:p>
@@ -2651,7 +3203,7 @@
         </w:numPr>
       </w:pPr>
       <w:r>
-        <w:t>Fill out</w:t>
+        <w:t>The user knows how to use the same programming language as the pre-written functions.</w:t>
       </w:r>
     </w:p>
     <w:p>
@@ -2682,7 +3234,7 @@
         </w:numPr>
       </w:pPr>
       <w:r>
-        <w:t>Fill out</w:t>
+        <w:t>The custom script, made by custom and existing function blocks, is successfully uploaded to the routine repository.</w:t>
       </w:r>
     </w:p>
     <w:p>
@@ -2709,11 +3261,59 @@
         <w:pStyle w:val="ListParagraph"/>
         <w:numPr>
           <w:ilvl w:val="0"/>
-          <w:numId w:val="15"/>
-        </w:numPr>
-      </w:pPr>
-      <w:r>
-        <w:t>Fill out</w:t>
+          <w:numId w:val="18"/>
+        </w:numPr>
+      </w:pPr>
+      <w:r>
+        <w:t>User adds a positioning calibration command to the script by implementing existing calibration function blocks.</w:t>
+      </w:r>
+    </w:p>
+    <w:p>
+      <w:pPr>
+        <w:pStyle w:val="ListParagraph"/>
+        <w:numPr>
+          <w:ilvl w:val="0"/>
+          <w:numId w:val="18"/>
+        </w:numPr>
+      </w:pPr>
+      <w:r>
+        <w:t>User adds a power check command to the script by implementing existing calibration function blocks.</w:t>
+      </w:r>
+    </w:p>
+    <w:p>
+      <w:pPr>
+        <w:pStyle w:val="ListParagraph"/>
+        <w:numPr>
+          <w:ilvl w:val="0"/>
+          <w:numId w:val="18"/>
+        </w:numPr>
+      </w:pPr>
+      <w:r>
+        <w:t>User adds a positioning command to the script by implementing existing positioning function blocks.</w:t>
+      </w:r>
+    </w:p>
+    <w:p>
+      <w:pPr>
+        <w:pStyle w:val="ListParagraph"/>
+        <w:numPr>
+          <w:ilvl w:val="0"/>
+          <w:numId w:val="18"/>
+        </w:numPr>
+      </w:pPr>
+      <w:r>
+        <w:t>User adds a measuring command to the script by implementing existing measuring function blocks.</w:t>
+      </w:r>
+    </w:p>
+    <w:p>
+      <w:pPr>
+        <w:pStyle w:val="ListParagraph"/>
+        <w:numPr>
+          <w:ilvl w:val="0"/>
+          <w:numId w:val="18"/>
+        </w:numPr>
+      </w:pPr>
+      <w:r>
+        <w:t>Repeat steps 3-4 as many times as the user’s test routine requires.</w:t>
       </w:r>
     </w:p>
     <w:p>
@@ -2739,6 +3339,54 @@
     <w:p>
       <w:pPr>
         <w:pStyle w:val="ListParagraph"/>
+        <w:ind w:left="1440"/>
+      </w:pPr>
+      <w:r>
+        <w:t xml:space="preserve">*a. User may choose to create their own functions by writing a variant of an existing function or writing a new function in the same language as the pre-written functions. </w:t>
+      </w:r>
+    </w:p>
+    <w:p>
+      <w:pPr>
+        <w:pStyle w:val="ListParagraph"/>
+        <w:ind w:left="1440"/>
+      </w:pPr>
+    </w:p>
+    <w:p>
+      <w:pPr>
+        <w:pStyle w:val="ListParagraph"/>
+        <w:ind w:left="1440"/>
+      </w:pPr>
+      <w:r>
+        <w:t xml:space="preserve">*b. User may choose to write their own script in which they communicate directly with the connected devices, rather than using pre-written functions. </w:t>
+      </w:r>
+    </w:p>
+    <w:p>
+      <w:pPr>
+        <w:pStyle w:val="ListParagraph"/>
+        <w:ind w:left="1440"/>
+      </w:pPr>
+    </w:p>
+    <w:p>
+      <w:pPr>
+        <w:pStyle w:val="ListParagraph"/>
+        <w:ind w:left="1440"/>
+      </w:pPr>
+      <w:r>
+        <w:t>4a. User wants to make several measurements at one orientation.</w:t>
+      </w:r>
+    </w:p>
+    <w:p>
+      <w:pPr>
+        <w:pStyle w:val="ListParagraph"/>
+        <w:ind w:left="1440"/>
+      </w:pPr>
+      <w:r>
+        <w:t>After the positioning command is written in the script, the user can write as many measuring commands as they desire before writing another positioning command to send the antenna to the next orientation.</w:t>
+      </w:r>
+    </w:p>
+    <w:p>
+      <w:pPr>
+        <w:pStyle w:val="ListParagraph"/>
         <w:numPr>
           <w:ilvl w:val="0"/>
           <w:numId w:val="11"/>
@@ -2752,7 +3400,31 @@
         <w:t>Special Requirements</w:t>
       </w:r>
       <w:r>
-        <w:t>: N/A</w:t>
+        <w:t xml:space="preserve">: </w:t>
+      </w:r>
+    </w:p>
+    <w:p>
+      <w:pPr>
+        <w:pStyle w:val="ListParagraph"/>
+        <w:numPr>
+          <w:ilvl w:val="1"/>
+          <w:numId w:val="11"/>
+        </w:numPr>
+      </w:pPr>
+      <w:r>
+        <w:t xml:space="preserve">The custom script is written using the same programming language as the pre-existing functions. </w:t>
+      </w:r>
+    </w:p>
+    <w:p>
+      <w:pPr>
+        <w:pStyle w:val="ListParagraph"/>
+        <w:numPr>
+          <w:ilvl w:val="1"/>
+          <w:numId w:val="11"/>
+        </w:numPr>
+      </w:pPr>
+      <w:r>
+        <w:t xml:space="preserve">The custom script must be compatible with the main software script. </w:t>
       </w:r>
     </w:p>
     <w:p>
@@ -2800,16 +3472,7 @@
         <w:t>3</w:t>
       </w:r>
       <w:r>
-        <w:t xml:space="preserve"> UC</w:t>
-      </w:r>
-      <w:r>
-        <w:t>3</w:t>
-      </w:r>
-      <w:r>
-        <w:t xml:space="preserve">: </w:t>
-      </w:r>
-      <w:r>
-        <w:t>Run Automated Scripts</w:t>
+        <w:t xml:space="preserve"> UC3: Run Automated Scripts</w:t>
       </w:r>
       <w:bookmarkEnd w:id="40"/>
       <w:bookmarkEnd w:id="41"/>
@@ -2830,7 +3493,10 @@
         <w:t>Primary Actor</w:t>
       </w:r>
       <w:r>
-        <w:t>: User (Researcher)</w:t>
+        <w:t xml:space="preserve">: </w:t>
+      </w:r>
+      <w:r>
+        <w:t>User</w:t>
       </w:r>
     </w:p>
     <w:p>
@@ -2861,7 +3527,14 @@
         </w:numPr>
       </w:pPr>
       <w:r>
-        <w:t>Fill out</w:t>
+        <w:rPr>
+          <w:i/>
+          <w:iCs/>
+        </w:rPr>
+        <w:t>User:</w:t>
+      </w:r>
+      <w:r>
+        <w:t xml:space="preserve"> Wants the ability to easily automate antenna test procedures and interface with system error checking.</w:t>
       </w:r>
     </w:p>
     <w:p>
@@ -2893,7 +3566,19 @@
         </w:numPr>
       </w:pPr>
       <w:r>
-        <w:t>Fill out</w:t>
+        <w:t xml:space="preserve">The user has completed the System Initialization use case.  </w:t>
+      </w:r>
+    </w:p>
+    <w:p>
+      <w:pPr>
+        <w:pStyle w:val="ListParagraph"/>
+        <w:numPr>
+          <w:ilvl w:val="1"/>
+          <w:numId w:val="11"/>
+        </w:numPr>
+      </w:pPr>
+      <w:r>
+        <w:t>The desired measurement routine has been pre-programmed as either a provided or custom script.</w:t>
       </w:r>
     </w:p>
     <w:p>
@@ -2924,7 +3609,7 @@
         </w:numPr>
       </w:pPr>
       <w:r>
-        <w:t>Fill out</w:t>
+        <w:t>Automated script generates files with the measurements at each orientation specified by the selected routine.</w:t>
       </w:r>
     </w:p>
     <w:p>
@@ -2950,12 +3635,72 @@
       <w:pPr>
         <w:pStyle w:val="ListParagraph"/>
         <w:numPr>
-          <w:ilvl w:val="0"/>
-          <w:numId w:val="14"/>
-        </w:numPr>
-      </w:pPr>
-      <w:r>
-        <w:t>Fill out</w:t>
+          <w:ilvl w:val="1"/>
+          <w:numId w:val="19"/>
+        </w:numPr>
+      </w:pPr>
+      <w:r>
+        <w:t>User selects a predefined routine of antenna orientations and measurements.</w:t>
+      </w:r>
+    </w:p>
+    <w:p>
+      <w:pPr>
+        <w:pStyle w:val="ListParagraph"/>
+        <w:numPr>
+          <w:ilvl w:val="1"/>
+          <w:numId w:val="19"/>
+        </w:numPr>
+      </w:pPr>
+      <w:r>
+        <w:t>System runs a calibration routine to calibrate the antenna starting orientation.</w:t>
+      </w:r>
+    </w:p>
+    <w:p>
+      <w:pPr>
+        <w:pStyle w:val="ListParagraph"/>
+        <w:numPr>
+          <w:ilvl w:val="1"/>
+          <w:numId w:val="19"/>
+        </w:numPr>
+      </w:pPr>
+      <w:r>
+        <w:t>System orients antenna to next orientation in routine and waits for antenna to stabilize.</w:t>
+      </w:r>
+    </w:p>
+    <w:p>
+      <w:pPr>
+        <w:pStyle w:val="ListParagraph"/>
+        <w:numPr>
+          <w:ilvl w:val="1"/>
+          <w:numId w:val="19"/>
+        </w:numPr>
+      </w:pPr>
+      <w:r>
+        <w:t>System carries out all measurements prescribed by routine at given orientation.</w:t>
+      </w:r>
+    </w:p>
+    <w:p>
+      <w:pPr>
+        <w:pStyle w:val="ListParagraph"/>
+        <w:numPr>
+          <w:ilvl w:val="1"/>
+          <w:numId w:val="19"/>
+        </w:numPr>
+      </w:pPr>
+      <w:r>
+        <w:t>System saves data from measurements at the specified orientation.</w:t>
+      </w:r>
+    </w:p>
+    <w:p>
+      <w:pPr>
+        <w:pStyle w:val="ListParagraph"/>
+        <w:numPr>
+          <w:ilvl w:val="1"/>
+          <w:numId w:val="19"/>
+        </w:numPr>
+      </w:pPr>
+      <w:r>
+        <w:t>System repeats steps 3 through 5 until test routine is complete.</w:t>
       </w:r>
     </w:p>
     <w:p>
@@ -2980,6 +3725,159 @@
     </w:p>
     <w:p>
       <w:pPr>
+        <w:ind w:left="1440"/>
+      </w:pPr>
+      <w:r>
+        <w:t>2a. System is unable to calibrate.</w:t>
+      </w:r>
+    </w:p>
+    <w:p>
+      <w:pPr>
+        <w:pStyle w:val="ListParagraph"/>
+        <w:numPr>
+          <w:ilvl w:val="0"/>
+          <w:numId w:val="20"/>
+        </w:numPr>
+      </w:pPr>
+      <w:r>
+        <w:t>System cancels simulation routine.</w:t>
+      </w:r>
+    </w:p>
+    <w:p>
+      <w:pPr>
+        <w:pStyle w:val="ListParagraph"/>
+        <w:numPr>
+          <w:ilvl w:val="0"/>
+          <w:numId w:val="20"/>
+        </w:numPr>
+      </w:pPr>
+      <w:r>
+        <w:t>System notifies user that there is an error in the system calibration.</w:t>
+      </w:r>
+    </w:p>
+    <w:p>
+      <w:pPr>
+        <w:ind w:left="1440"/>
+      </w:pPr>
+      <w:r>
+        <w:t>3a. Antenna has not stabilized after 20 seconds of waiting.</w:t>
+      </w:r>
+    </w:p>
+    <w:p>
+      <w:pPr>
+        <w:pStyle w:val="ListParagraph"/>
+        <w:numPr>
+          <w:ilvl w:val="0"/>
+          <w:numId w:val="22"/>
+        </w:numPr>
+      </w:pPr>
+      <w:r>
+        <w:t>Automated script pauses measurement routine.</w:t>
+      </w:r>
+    </w:p>
+    <w:p>
+      <w:pPr>
+        <w:pStyle w:val="ListParagraph"/>
+        <w:numPr>
+          <w:ilvl w:val="0"/>
+          <w:numId w:val="22"/>
+        </w:numPr>
+      </w:pPr>
+      <w:r>
+        <w:t>Script notifies user of inability of antenna to stabilize at given position and asks user if they wish to either (1) proceed with measurements at current orientation despite lack of stabilization, (2) skip measurements at current orientation and move to next orientation, or (3) cancel entire measurement routine.</w:t>
+      </w:r>
+    </w:p>
+    <w:p>
+      <w:pPr>
+        <w:ind w:left="1440"/>
+      </w:pPr>
+      <w:r>
+        <w:t>5a. Invalid data received from system.</w:t>
+      </w:r>
+    </w:p>
+    <w:p>
+      <w:pPr>
+        <w:pStyle w:val="ListParagraph"/>
+        <w:numPr>
+          <w:ilvl w:val="0"/>
+          <w:numId w:val="21"/>
+        </w:numPr>
+      </w:pPr>
+      <w:r>
+        <w:t>User is notified to check signal integrity to system.</w:t>
+      </w:r>
+    </w:p>
+    <w:p>
+      <w:pPr>
+        <w:pStyle w:val="ListParagraph"/>
+        <w:numPr>
+          <w:ilvl w:val="0"/>
+          <w:numId w:val="21"/>
+        </w:numPr>
+      </w:pPr>
+      <w:r>
+        <w:t>User is prompted to continue test routine.</w:t>
+      </w:r>
+    </w:p>
+    <w:p>
+      <w:pPr>
+        <w:pStyle w:val="ListParagraph"/>
+        <w:numPr>
+          <w:ilvl w:val="0"/>
+          <w:numId w:val="21"/>
+        </w:numPr>
+      </w:pPr>
+      <w:r>
+        <w:t>System continues test routine as usual.</w:t>
+      </w:r>
+    </w:p>
+    <w:p>
+      <w:pPr>
+        <w:pStyle w:val="ListParagraph"/>
+        <w:numPr>
+          <w:ilvl w:val="1"/>
+          <w:numId w:val="21"/>
+        </w:numPr>
+      </w:pPr>
+      <w:r>
+        <w:t>System continues to receive invalid data.</w:t>
+      </w:r>
+    </w:p>
+    <w:p>
+      <w:pPr>
+        <w:pStyle w:val="ListParagraph"/>
+        <w:numPr>
+          <w:ilvl w:val="0"/>
+          <w:numId w:val="23"/>
+        </w:numPr>
+      </w:pPr>
+      <w:r>
+        <w:t>System cancels simulation routine.</w:t>
+      </w:r>
+    </w:p>
+    <w:p>
+      <w:pPr>
+        <w:pStyle w:val="ListParagraph"/>
+        <w:numPr>
+          <w:ilvl w:val="0"/>
+          <w:numId w:val="23"/>
+        </w:numPr>
+      </w:pPr>
+      <w:r>
+        <w:t>System notifies user that data signal is still not connected.</w:t>
+      </w:r>
+    </w:p>
+    <w:p>
+      <w:pPr>
+        <w:ind w:left="360"/>
+        <w:rPr>
+          <w:b/>
+          <w:bCs/>
+        </w:rPr>
+      </w:pPr>
+    </w:p>
+    <w:p>
+      <w:pPr>
         <w:pStyle w:val="ListParagraph"/>
         <w:numPr>
           <w:ilvl w:val="0"/>
@@ -3042,13 +3940,7 @@
         <w:t>4</w:t>
       </w:r>
       <w:r>
-        <w:t xml:space="preserve"> UC</w:t>
-      </w:r>
-      <w:r>
-        <w:t>4</w:t>
-      </w:r>
-      <w:r>
-        <w:t xml:space="preserve">: </w:t>
+        <w:t xml:space="preserve"> UC4: </w:t>
       </w:r>
       <w:r>
         <w:t>Power Off</w:t>
@@ -3072,7 +3964,10 @@
         <w:t>Primary Actor</w:t>
       </w:r>
       <w:r>
-        <w:t>: User (Researcher)</w:t>
+        <w:t xml:space="preserve">: </w:t>
+      </w:r>
+      <w:r>
+        <w:t>User</w:t>
       </w:r>
     </w:p>
     <w:p>
@@ -3101,9 +3996,20 @@
           <w:ilvl w:val="1"/>
           <w:numId w:val="11"/>
         </w:numPr>
-      </w:pPr>
-      <w:r>
-        <w:t>Fill out</w:t>
+        <w:rPr>
+          <w:b/>
+          <w:bCs/>
+        </w:rPr>
+      </w:pPr>
+      <w:r>
+        <w:rPr>
+          <w:i/>
+          <w:iCs/>
+        </w:rPr>
+        <w:t>User:</w:t>
+      </w:r>
+      <w:r>
+        <w:t xml:space="preserve"> Wants the system powered off and in a safe state for future use. </w:t>
       </w:r>
     </w:p>
     <w:p>
@@ -3135,7 +4041,19 @@
         </w:numPr>
       </w:pPr>
       <w:r>
-        <w:t>Fill out</w:t>
+        <w:t xml:space="preserve">The testing process has completed. </w:t>
+      </w:r>
+    </w:p>
+    <w:p>
+      <w:pPr>
+        <w:pStyle w:val="ListParagraph"/>
+        <w:numPr>
+          <w:ilvl w:val="1"/>
+          <w:numId w:val="11"/>
+        </w:numPr>
+      </w:pPr>
+      <w:r>
+        <w:t>The user has basic knowledge of the use of lab equipment and anechoic chamber access.</w:t>
       </w:r>
     </w:p>
     <w:p>
@@ -3166,7 +4084,7 @@
         </w:numPr>
       </w:pPr>
       <w:r>
-        <w:t>Fill out</w:t>
+        <w:t>All required equipment’s indicator lights are turned off and both antennas are removed from the mounts.</w:t>
       </w:r>
     </w:p>
     <w:p>
@@ -3193,11 +4111,59 @@
         <w:pStyle w:val="ListParagraph"/>
         <w:numPr>
           <w:ilvl w:val="0"/>
-          <w:numId w:val="13"/>
-        </w:numPr>
-      </w:pPr>
-      <w:r>
-        <w:t>Fill out</w:t>
+          <w:numId w:val="24"/>
+        </w:numPr>
+      </w:pPr>
+      <w:r>
+        <w:t xml:space="preserve">User turns off the motor controller system. </w:t>
+      </w:r>
+    </w:p>
+    <w:p>
+      <w:pPr>
+        <w:pStyle w:val="ListParagraph"/>
+        <w:numPr>
+          <w:ilvl w:val="0"/>
+          <w:numId w:val="24"/>
+        </w:numPr>
+      </w:pPr>
+      <w:r>
+        <w:t xml:space="preserve">User removes both antennas and returns them to a safe storage system. </w:t>
+      </w:r>
+    </w:p>
+    <w:p>
+      <w:pPr>
+        <w:pStyle w:val="ListParagraph"/>
+        <w:numPr>
+          <w:ilvl w:val="0"/>
+          <w:numId w:val="24"/>
+        </w:numPr>
+      </w:pPr>
+      <w:r>
+        <w:t xml:space="preserve">User turns off the function generator. </w:t>
+      </w:r>
+    </w:p>
+    <w:p>
+      <w:pPr>
+        <w:pStyle w:val="ListParagraph"/>
+        <w:numPr>
+          <w:ilvl w:val="0"/>
+          <w:numId w:val="24"/>
+        </w:numPr>
+      </w:pPr>
+      <w:r>
+        <w:t xml:space="preserve">User turns off the receiving power measurement device. </w:t>
+      </w:r>
+    </w:p>
+    <w:p>
+      <w:pPr>
+        <w:pStyle w:val="ListParagraph"/>
+        <w:numPr>
+          <w:ilvl w:val="0"/>
+          <w:numId w:val="24"/>
+        </w:numPr>
+      </w:pPr>
+      <w:r>
+        <w:t xml:space="preserve">User turns off the connected computer. </w:t>
       </w:r>
     </w:p>
     <w:p>
@@ -3218,6 +4184,38 @@
           <w:bCs/>
         </w:rPr>
         <w:t>Extensions:</w:t>
+      </w:r>
+    </w:p>
+    <w:p>
+      <w:pPr>
+        <w:ind w:left="1080" w:firstLine="360"/>
+      </w:pPr>
+      <w:r>
+        <w:t>1a. An antenna cannot be removed from its mount.</w:t>
+      </w:r>
+    </w:p>
+    <w:p>
+      <w:pPr>
+        <w:pStyle w:val="ListParagraph"/>
+        <w:numPr>
+          <w:ilvl w:val="0"/>
+          <w:numId w:val="26"/>
+        </w:numPr>
+      </w:pPr>
+      <w:r>
+        <w:t>Contact technician.</w:t>
+      </w:r>
+    </w:p>
+    <w:p>
+      <w:pPr>
+        <w:pStyle w:val="ListParagraph"/>
+        <w:numPr>
+          <w:ilvl w:val="0"/>
+          <w:numId w:val="26"/>
+        </w:numPr>
+      </w:pPr>
+      <w:r>
+        <w:t xml:space="preserve">Extract the antenna from the mount by any means necessary, including breaking the mount, but without damaging the antenna. Reprint the antenna mount and install it in the system prior to its next use. </w:t>
       </w:r>
     </w:p>
     <w:p>
@@ -3312,6 +4310,119 @@
 <file path=word/numbering.xml><?xml version="1.0" encoding="utf-8"?>
 <w:numbering xmlns:wpc="http://schemas.microsoft.com/office/word/2010/wordprocessingCanvas" xmlns:cx="http://schemas.microsoft.com/office/drawing/2014/chartex" xmlns:cx1="http://schemas.microsoft.com/office/drawing/2015/9/8/chartex" xmlns:cx2="http://schemas.microsoft.com/office/drawing/2015/10/21/chartex" xmlns:cx3="http://schemas.microsoft.com/office/drawing/2016/5/9/chartex" xmlns:cx4="http://schemas.microsoft.com/office/drawing/2016/5/10/chartex" xmlns:cx5="http://schemas.microsoft.com/office/drawing/2016/5/11/chartex" xmlns:cx6="http://schemas.microsoft.com/office/drawing/2016/5/12/chartex" xmlns:cx7="http://schemas.microsoft.com/office/drawing/2016/5/13/chartex" xmlns:cx8="http://schemas.microsoft.com/office/drawing/2016/5/14/chartex" xmlns:mc="http://schemas.openxmlformats.org/markup-compatibility/2006" xmlns:aink="http://schemas.microsoft.com/office/drawing/2016/ink" xmlns:am3d="http://schemas.microsoft.com/office/drawing/2017/model3d" xmlns:o="urn:schemas-microsoft-com:office:office" xmlns:r="http://schemas.openxmlformats.org/officeDocument/2006/relationships" xmlns:m="http://schemas.openxmlformats.org/officeDocument/2006/math" xmlns:v="urn:schemas-microsoft-com:vml" xmlns:wp14="http://schemas.microsoft.com/office/word/2010/wordprocessingDrawing" xmlns:wp="http://schemas.openxmlformats.org/drawingml/2006/wordprocessingDrawing" xmlns:w10="urn:schemas-microsoft-com:office:word" xmlns:w="http://schemas.openxmlformats.org/wordprocessingml/2006/main" xmlns:w14="http://schemas.microsoft.com/office/word/2010/wordml" xmlns:w15="http://schemas.microsoft.com/office/word/2012/wordml" xmlns:w16cex="http://schemas.microsoft.com/office/word/2018/wordml/cex" xmlns:w16cid="http://schemas.microsoft.com/office/word/2016/wordml/cid" xmlns:w16="http://schemas.microsoft.com/office/word/2018/wordml" xmlns:w16se="http://schemas.microsoft.com/office/word/2015/wordml/symex" xmlns:wpg="http://schemas.microsoft.com/office/word/2010/wordprocessingGroup" xmlns:wpi="http://schemas.microsoft.com/office/word/2010/wordprocessingInk" xmlns:wne="http://schemas.microsoft.com/office/word/2006/wordml" xmlns:wps="http://schemas.microsoft.com/office/word/2010/wordprocessingShape" mc:Ignorable="w14 w15 w16se w16cid w16 w16cex wp14">
   <w:abstractNum w:abstractNumId="0" w15:restartNumberingAfterBreak="0">
+    <w:nsid w:val="049A2E28"/>
+    <w:multiLevelType w:val="hybridMultilevel"/>
+    <w:tmpl w:val="E1FAB220"/>
+    <w:lvl w:ilvl="0" w:tplc="0409000F">
+      <w:start w:val="1"/>
+      <w:numFmt w:val="decimal"/>
+      <w:lvlText w:val="%1."/>
+      <w:lvlJc w:val="left"/>
+      <w:pPr>
+        <w:ind w:left="1440" w:hanging="360"/>
+      </w:pPr>
+      <w:rPr>
+        <w:rFonts w:hint="default"/>
+      </w:rPr>
+    </w:lvl>
+    <w:lvl w:ilvl="1" w:tplc="04090003">
+      <w:start w:val="1"/>
+      <w:numFmt w:val="bullet"/>
+      <w:lvlText w:val="o"/>
+      <w:lvlJc w:val="left"/>
+      <w:pPr>
+        <w:ind w:left="2160" w:hanging="360"/>
+      </w:pPr>
+      <w:rPr>
+        <w:rFonts w:ascii="Courier New" w:hAnsi="Courier New" w:cs="Courier New" w:hint="default"/>
+      </w:rPr>
+    </w:lvl>
+    <w:lvl w:ilvl="2" w:tplc="04090005">
+      <w:start w:val="1"/>
+      <w:numFmt w:val="bullet"/>
+      <w:lvlText w:val=""/>
+      <w:lvlJc w:val="left"/>
+      <w:pPr>
+        <w:ind w:left="2880" w:hanging="360"/>
+      </w:pPr>
+      <w:rPr>
+        <w:rFonts w:ascii="Wingdings" w:hAnsi="Wingdings" w:hint="default"/>
+      </w:rPr>
+    </w:lvl>
+    <w:lvl w:ilvl="3" w:tplc="04090001" w:tentative="1">
+      <w:start w:val="1"/>
+      <w:numFmt w:val="bullet"/>
+      <w:lvlText w:val=""/>
+      <w:lvlJc w:val="left"/>
+      <w:pPr>
+        <w:ind w:left="3600" w:hanging="360"/>
+      </w:pPr>
+      <w:rPr>
+        <w:rFonts w:ascii="Symbol" w:hAnsi="Symbol" w:hint="default"/>
+      </w:rPr>
+    </w:lvl>
+    <w:lvl w:ilvl="4" w:tplc="04090003" w:tentative="1">
+      <w:start w:val="1"/>
+      <w:numFmt w:val="bullet"/>
+      <w:lvlText w:val="o"/>
+      <w:lvlJc w:val="left"/>
+      <w:pPr>
+        <w:ind w:left="4320" w:hanging="360"/>
+      </w:pPr>
+      <w:rPr>
+        <w:rFonts w:ascii="Courier New" w:hAnsi="Courier New" w:cs="Courier New" w:hint="default"/>
+      </w:rPr>
+    </w:lvl>
+    <w:lvl w:ilvl="5" w:tplc="04090005" w:tentative="1">
+      <w:start w:val="1"/>
+      <w:numFmt w:val="bullet"/>
+      <w:lvlText w:val=""/>
+      <w:lvlJc w:val="left"/>
+      <w:pPr>
+        <w:ind w:left="5040" w:hanging="360"/>
+      </w:pPr>
+      <w:rPr>
+        <w:rFonts w:ascii="Wingdings" w:hAnsi="Wingdings" w:hint="default"/>
+      </w:rPr>
+    </w:lvl>
+    <w:lvl w:ilvl="6" w:tplc="04090001" w:tentative="1">
+      <w:start w:val="1"/>
+      <w:numFmt w:val="bullet"/>
+      <w:lvlText w:val=""/>
+      <w:lvlJc w:val="left"/>
+      <w:pPr>
+        <w:ind w:left="5760" w:hanging="360"/>
+      </w:pPr>
+      <w:rPr>
+        <w:rFonts w:ascii="Symbol" w:hAnsi="Symbol" w:hint="default"/>
+      </w:rPr>
+    </w:lvl>
+    <w:lvl w:ilvl="7" w:tplc="04090003" w:tentative="1">
+      <w:start w:val="1"/>
+      <w:numFmt w:val="bullet"/>
+      <w:lvlText w:val="o"/>
+      <w:lvlJc w:val="left"/>
+      <w:pPr>
+        <w:ind w:left="6480" w:hanging="360"/>
+      </w:pPr>
+      <w:rPr>
+        <w:rFonts w:ascii="Courier New" w:hAnsi="Courier New" w:cs="Courier New" w:hint="default"/>
+      </w:rPr>
+    </w:lvl>
+    <w:lvl w:ilvl="8" w:tplc="04090005" w:tentative="1">
+      <w:start w:val="1"/>
+      <w:numFmt w:val="bullet"/>
+      <w:lvlText w:val=""/>
+      <w:lvlJc w:val="left"/>
+      <w:pPr>
+        <w:ind w:left="7200" w:hanging="360"/>
+      </w:pPr>
+      <w:rPr>
+        <w:rFonts w:ascii="Wingdings" w:hAnsi="Wingdings" w:hint="default"/>
+      </w:rPr>
+    </w:lvl>
+  </w:abstractNum>
+  <w:abstractNum w:abstractNumId="1" w15:restartNumberingAfterBreak="0">
     <w:nsid w:val="14972B26"/>
     <w:multiLevelType w:val="multilevel"/>
     <w:tmpl w:val="02326F56"/>
@@ -3424,7 +4535,93 @@
       </w:rPr>
     </w:lvl>
   </w:abstractNum>
-  <w:abstractNum w:abstractNumId="1" w15:restartNumberingAfterBreak="0">
+  <w:abstractNum w:abstractNumId="2" w15:restartNumberingAfterBreak="0">
+    <w:nsid w:val="15C6068A"/>
+    <w:multiLevelType w:val="hybridMultilevel"/>
+    <w:tmpl w:val="267CD3C2"/>
+    <w:lvl w:ilvl="0" w:tplc="0409000F">
+      <w:start w:val="1"/>
+      <w:numFmt w:val="decimal"/>
+      <w:lvlText w:val="%1."/>
+      <w:lvlJc w:val="left"/>
+      <w:pPr>
+        <w:ind w:left="2160" w:hanging="360"/>
+      </w:pPr>
+    </w:lvl>
+    <w:lvl w:ilvl="1" w:tplc="04090019">
+      <w:start w:val="1"/>
+      <w:numFmt w:val="lowerLetter"/>
+      <w:lvlText w:val="%2."/>
+      <w:lvlJc w:val="left"/>
+      <w:pPr>
+        <w:ind w:left="2880" w:hanging="360"/>
+      </w:pPr>
+    </w:lvl>
+    <w:lvl w:ilvl="2" w:tplc="0409001B" w:tentative="1">
+      <w:start w:val="1"/>
+      <w:numFmt w:val="lowerRoman"/>
+      <w:lvlText w:val="%3."/>
+      <w:lvlJc w:val="right"/>
+      <w:pPr>
+        <w:ind w:left="3600" w:hanging="180"/>
+      </w:pPr>
+    </w:lvl>
+    <w:lvl w:ilvl="3" w:tplc="0409000F" w:tentative="1">
+      <w:start w:val="1"/>
+      <w:numFmt w:val="decimal"/>
+      <w:lvlText w:val="%4."/>
+      <w:lvlJc w:val="left"/>
+      <w:pPr>
+        <w:ind w:left="4320" w:hanging="360"/>
+      </w:pPr>
+    </w:lvl>
+    <w:lvl w:ilvl="4" w:tplc="04090019" w:tentative="1">
+      <w:start w:val="1"/>
+      <w:numFmt w:val="lowerLetter"/>
+      <w:lvlText w:val="%5."/>
+      <w:lvlJc w:val="left"/>
+      <w:pPr>
+        <w:ind w:left="5040" w:hanging="360"/>
+      </w:pPr>
+    </w:lvl>
+    <w:lvl w:ilvl="5" w:tplc="0409001B" w:tentative="1">
+      <w:start w:val="1"/>
+      <w:numFmt w:val="lowerRoman"/>
+      <w:lvlText w:val="%6."/>
+      <w:lvlJc w:val="right"/>
+      <w:pPr>
+        <w:ind w:left="5760" w:hanging="180"/>
+      </w:pPr>
+    </w:lvl>
+    <w:lvl w:ilvl="6" w:tplc="0409000F" w:tentative="1">
+      <w:start w:val="1"/>
+      <w:numFmt w:val="decimal"/>
+      <w:lvlText w:val="%7."/>
+      <w:lvlJc w:val="left"/>
+      <w:pPr>
+        <w:ind w:left="6480" w:hanging="360"/>
+      </w:pPr>
+    </w:lvl>
+    <w:lvl w:ilvl="7" w:tplc="04090019" w:tentative="1">
+      <w:start w:val="1"/>
+      <w:numFmt w:val="lowerLetter"/>
+      <w:lvlText w:val="%8."/>
+      <w:lvlJc w:val="left"/>
+      <w:pPr>
+        <w:ind w:left="7200" w:hanging="360"/>
+      </w:pPr>
+    </w:lvl>
+    <w:lvl w:ilvl="8" w:tplc="0409001B" w:tentative="1">
+      <w:start w:val="1"/>
+      <w:numFmt w:val="lowerRoman"/>
+      <w:lvlText w:val="%9."/>
+      <w:lvlJc w:val="right"/>
+      <w:pPr>
+        <w:ind w:left="7920" w:hanging="180"/>
+      </w:pPr>
+    </w:lvl>
+  </w:abstractNum>
+  <w:abstractNum w:abstractNumId="3" w15:restartNumberingAfterBreak="0">
     <w:nsid w:val="167E255D"/>
     <w:multiLevelType w:val="multilevel"/>
     <w:tmpl w:val="4C48D572"/>
@@ -3537,7 +4734,120 @@
       </w:rPr>
     </w:lvl>
   </w:abstractNum>
-  <w:abstractNum w:abstractNumId="2" w15:restartNumberingAfterBreak="0">
+  <w:abstractNum w:abstractNumId="4" w15:restartNumberingAfterBreak="0">
+    <w:nsid w:val="189E2C30"/>
+    <w:multiLevelType w:val="hybridMultilevel"/>
+    <w:tmpl w:val="DFD826F4"/>
+    <w:lvl w:ilvl="0" w:tplc="04090001">
+      <w:start w:val="1"/>
+      <w:numFmt w:val="bullet"/>
+      <w:lvlText w:val=""/>
+      <w:lvlJc w:val="left"/>
+      <w:pPr>
+        <w:ind w:left="720" w:hanging="360"/>
+      </w:pPr>
+      <w:rPr>
+        <w:rFonts w:ascii="Symbol" w:hAnsi="Symbol" w:hint="default"/>
+      </w:rPr>
+    </w:lvl>
+    <w:lvl w:ilvl="1" w:tplc="0409000F">
+      <w:start w:val="1"/>
+      <w:numFmt w:val="decimal"/>
+      <w:lvlText w:val="%2."/>
+      <w:lvlJc w:val="left"/>
+      <w:pPr>
+        <w:ind w:left="1440" w:hanging="360"/>
+      </w:pPr>
+      <w:rPr>
+        <w:rFonts w:hint="default"/>
+      </w:rPr>
+    </w:lvl>
+    <w:lvl w:ilvl="2" w:tplc="04090005">
+      <w:start w:val="1"/>
+      <w:numFmt w:val="bullet"/>
+      <w:lvlText w:val=""/>
+      <w:lvlJc w:val="left"/>
+      <w:pPr>
+        <w:ind w:left="2160" w:hanging="360"/>
+      </w:pPr>
+      <w:rPr>
+        <w:rFonts w:ascii="Wingdings" w:hAnsi="Wingdings" w:hint="default"/>
+      </w:rPr>
+    </w:lvl>
+    <w:lvl w:ilvl="3" w:tplc="04090001" w:tentative="1">
+      <w:start w:val="1"/>
+      <w:numFmt w:val="bullet"/>
+      <w:lvlText w:val=""/>
+      <w:lvlJc w:val="left"/>
+      <w:pPr>
+        <w:ind w:left="2880" w:hanging="360"/>
+      </w:pPr>
+      <w:rPr>
+        <w:rFonts w:ascii="Symbol" w:hAnsi="Symbol" w:hint="default"/>
+      </w:rPr>
+    </w:lvl>
+    <w:lvl w:ilvl="4" w:tplc="04090003" w:tentative="1">
+      <w:start w:val="1"/>
+      <w:numFmt w:val="bullet"/>
+      <w:lvlText w:val="o"/>
+      <w:lvlJc w:val="left"/>
+      <w:pPr>
+        <w:ind w:left="3600" w:hanging="360"/>
+      </w:pPr>
+      <w:rPr>
+        <w:rFonts w:ascii="Courier New" w:hAnsi="Courier New" w:cs="Courier New" w:hint="default"/>
+      </w:rPr>
+    </w:lvl>
+    <w:lvl w:ilvl="5" w:tplc="04090005" w:tentative="1">
+      <w:start w:val="1"/>
+      <w:numFmt w:val="bullet"/>
+      <w:lvlText w:val=""/>
+      <w:lvlJc w:val="left"/>
+      <w:pPr>
+        <w:ind w:left="4320" w:hanging="360"/>
+      </w:pPr>
+      <w:rPr>
+        <w:rFonts w:ascii="Wingdings" w:hAnsi="Wingdings" w:hint="default"/>
+      </w:rPr>
+    </w:lvl>
+    <w:lvl w:ilvl="6" w:tplc="04090001" w:tentative="1">
+      <w:start w:val="1"/>
+      <w:numFmt w:val="bullet"/>
+      <w:lvlText w:val=""/>
+      <w:lvlJc w:val="left"/>
+      <w:pPr>
+        <w:ind w:left="5040" w:hanging="360"/>
+      </w:pPr>
+      <w:rPr>
+        <w:rFonts w:ascii="Symbol" w:hAnsi="Symbol" w:hint="default"/>
+      </w:rPr>
+    </w:lvl>
+    <w:lvl w:ilvl="7" w:tplc="04090003" w:tentative="1">
+      <w:start w:val="1"/>
+      <w:numFmt w:val="bullet"/>
+      <w:lvlText w:val="o"/>
+      <w:lvlJc w:val="left"/>
+      <w:pPr>
+        <w:ind w:left="5760" w:hanging="360"/>
+      </w:pPr>
+      <w:rPr>
+        <w:rFonts w:ascii="Courier New" w:hAnsi="Courier New" w:cs="Courier New" w:hint="default"/>
+      </w:rPr>
+    </w:lvl>
+    <w:lvl w:ilvl="8" w:tplc="04090005" w:tentative="1">
+      <w:start w:val="1"/>
+      <w:numFmt w:val="bullet"/>
+      <w:lvlText w:val=""/>
+      <w:lvlJc w:val="left"/>
+      <w:pPr>
+        <w:ind w:left="6480" w:hanging="360"/>
+      </w:pPr>
+      <w:rPr>
+        <w:rFonts w:ascii="Wingdings" w:hAnsi="Wingdings" w:hint="default"/>
+      </w:rPr>
+    </w:lvl>
+  </w:abstractNum>
+  <w:abstractNum w:abstractNumId="5" w15:restartNumberingAfterBreak="0">
     <w:nsid w:val="1ACD4EBB"/>
     <w:multiLevelType w:val="hybridMultilevel"/>
     <w:tmpl w:val="D50009E4"/>
@@ -3626,7 +4936,7 @@
       </w:pPr>
     </w:lvl>
   </w:abstractNum>
-  <w:abstractNum w:abstractNumId="3" w15:restartNumberingAfterBreak="0">
+  <w:abstractNum w:abstractNumId="6" w15:restartNumberingAfterBreak="0">
     <w:nsid w:val="1F6C2948"/>
     <w:multiLevelType w:val="hybridMultilevel"/>
     <w:tmpl w:val="D6341916"/>
@@ -3712,7 +5022,93 @@
       </w:pPr>
     </w:lvl>
   </w:abstractNum>
-  <w:abstractNum w:abstractNumId="4" w15:restartNumberingAfterBreak="0">
+  <w:abstractNum w:abstractNumId="7" w15:restartNumberingAfterBreak="0">
+    <w:nsid w:val="277E4112"/>
+    <w:multiLevelType w:val="hybridMultilevel"/>
+    <w:tmpl w:val="13EA3EE6"/>
+    <w:lvl w:ilvl="0" w:tplc="0409000F">
+      <w:start w:val="1"/>
+      <w:numFmt w:val="decimal"/>
+      <w:lvlText w:val="%1."/>
+      <w:lvlJc w:val="left"/>
+      <w:pPr>
+        <w:ind w:left="2160" w:hanging="360"/>
+      </w:pPr>
+    </w:lvl>
+    <w:lvl w:ilvl="1" w:tplc="04090019" w:tentative="1">
+      <w:start w:val="1"/>
+      <w:numFmt w:val="lowerLetter"/>
+      <w:lvlText w:val="%2."/>
+      <w:lvlJc w:val="left"/>
+      <w:pPr>
+        <w:ind w:left="2880" w:hanging="360"/>
+      </w:pPr>
+    </w:lvl>
+    <w:lvl w:ilvl="2" w:tplc="0409001B" w:tentative="1">
+      <w:start w:val="1"/>
+      <w:numFmt w:val="lowerRoman"/>
+      <w:lvlText w:val="%3."/>
+      <w:lvlJc w:val="right"/>
+      <w:pPr>
+        <w:ind w:left="3600" w:hanging="180"/>
+      </w:pPr>
+    </w:lvl>
+    <w:lvl w:ilvl="3" w:tplc="0409000F" w:tentative="1">
+      <w:start w:val="1"/>
+      <w:numFmt w:val="decimal"/>
+      <w:lvlText w:val="%4."/>
+      <w:lvlJc w:val="left"/>
+      <w:pPr>
+        <w:ind w:left="4320" w:hanging="360"/>
+      </w:pPr>
+    </w:lvl>
+    <w:lvl w:ilvl="4" w:tplc="04090019" w:tentative="1">
+      <w:start w:val="1"/>
+      <w:numFmt w:val="lowerLetter"/>
+      <w:lvlText w:val="%5."/>
+      <w:lvlJc w:val="left"/>
+      <w:pPr>
+        <w:ind w:left="5040" w:hanging="360"/>
+      </w:pPr>
+    </w:lvl>
+    <w:lvl w:ilvl="5" w:tplc="0409001B" w:tentative="1">
+      <w:start w:val="1"/>
+      <w:numFmt w:val="lowerRoman"/>
+      <w:lvlText w:val="%6."/>
+      <w:lvlJc w:val="right"/>
+      <w:pPr>
+        <w:ind w:left="5760" w:hanging="180"/>
+      </w:pPr>
+    </w:lvl>
+    <w:lvl w:ilvl="6" w:tplc="0409000F" w:tentative="1">
+      <w:start w:val="1"/>
+      <w:numFmt w:val="decimal"/>
+      <w:lvlText w:val="%7."/>
+      <w:lvlJc w:val="left"/>
+      <w:pPr>
+        <w:ind w:left="6480" w:hanging="360"/>
+      </w:pPr>
+    </w:lvl>
+    <w:lvl w:ilvl="7" w:tplc="04090019" w:tentative="1">
+      <w:start w:val="1"/>
+      <w:numFmt w:val="lowerLetter"/>
+      <w:lvlText w:val="%8."/>
+      <w:lvlJc w:val="left"/>
+      <w:pPr>
+        <w:ind w:left="7200" w:hanging="360"/>
+      </w:pPr>
+    </w:lvl>
+    <w:lvl w:ilvl="8" w:tplc="0409001B" w:tentative="1">
+      <w:start w:val="1"/>
+      <w:numFmt w:val="lowerRoman"/>
+      <w:lvlText w:val="%9."/>
+      <w:lvlJc w:val="right"/>
+      <w:pPr>
+        <w:ind w:left="7920" w:hanging="180"/>
+      </w:pPr>
+    </w:lvl>
+  </w:abstractNum>
+  <w:abstractNum w:abstractNumId="8" w15:restartNumberingAfterBreak="0">
     <w:nsid w:val="28E2321C"/>
     <w:multiLevelType w:val="multilevel"/>
     <w:tmpl w:val="4306B17C"/>
@@ -3825,7 +5221,7 @@
       </w:rPr>
     </w:lvl>
   </w:abstractNum>
-  <w:abstractNum w:abstractNumId="5" w15:restartNumberingAfterBreak="0">
+  <w:abstractNum w:abstractNumId="9" w15:restartNumberingAfterBreak="0">
     <w:nsid w:val="36436FE6"/>
     <w:multiLevelType w:val="multilevel"/>
     <w:tmpl w:val="3216F3A8"/>
@@ -3938,7 +5334,7 @@
       </w:rPr>
     </w:lvl>
   </w:abstractNum>
-  <w:abstractNum w:abstractNumId="6" w15:restartNumberingAfterBreak="0">
+  <w:abstractNum w:abstractNumId="10" w15:restartNumberingAfterBreak="0">
     <w:nsid w:val="45714253"/>
     <w:multiLevelType w:val="multilevel"/>
     <w:tmpl w:val="42C27C34"/>
@@ -4051,7 +5447,7 @@
       </w:rPr>
     </w:lvl>
   </w:abstractNum>
-  <w:abstractNum w:abstractNumId="7" w15:restartNumberingAfterBreak="0">
+  <w:abstractNum w:abstractNumId="11" w15:restartNumberingAfterBreak="0">
     <w:nsid w:val="4F792120"/>
     <w:multiLevelType w:val="hybridMultilevel"/>
     <w:tmpl w:val="A38A5826"/>
@@ -4140,7 +5536,7 @@
       </w:pPr>
     </w:lvl>
   </w:abstractNum>
-  <w:abstractNum w:abstractNumId="8" w15:restartNumberingAfterBreak="0">
+  <w:abstractNum w:abstractNumId="12" w15:restartNumberingAfterBreak="0">
     <w:nsid w:val="54586C08"/>
     <w:multiLevelType w:val="hybridMultilevel"/>
     <w:tmpl w:val="66E26790"/>
@@ -4226,7 +5622,93 @@
       </w:pPr>
     </w:lvl>
   </w:abstractNum>
-  <w:abstractNum w:abstractNumId="9" w15:restartNumberingAfterBreak="0">
+  <w:abstractNum w:abstractNumId="13" w15:restartNumberingAfterBreak="0">
+    <w:nsid w:val="570D6710"/>
+    <w:multiLevelType w:val="hybridMultilevel"/>
+    <w:tmpl w:val="42564C5C"/>
+    <w:lvl w:ilvl="0" w:tplc="0409000F">
+      <w:start w:val="1"/>
+      <w:numFmt w:val="decimal"/>
+      <w:lvlText w:val="%1."/>
+      <w:lvlJc w:val="left"/>
+      <w:pPr>
+        <w:ind w:left="2160" w:hanging="360"/>
+      </w:pPr>
+    </w:lvl>
+    <w:lvl w:ilvl="1" w:tplc="04090019" w:tentative="1">
+      <w:start w:val="1"/>
+      <w:numFmt w:val="lowerLetter"/>
+      <w:lvlText w:val="%2."/>
+      <w:lvlJc w:val="left"/>
+      <w:pPr>
+        <w:ind w:left="2880" w:hanging="360"/>
+      </w:pPr>
+    </w:lvl>
+    <w:lvl w:ilvl="2" w:tplc="0409001B" w:tentative="1">
+      <w:start w:val="1"/>
+      <w:numFmt w:val="lowerRoman"/>
+      <w:lvlText w:val="%3."/>
+      <w:lvlJc w:val="right"/>
+      <w:pPr>
+        <w:ind w:left="3600" w:hanging="180"/>
+      </w:pPr>
+    </w:lvl>
+    <w:lvl w:ilvl="3" w:tplc="0409000F" w:tentative="1">
+      <w:start w:val="1"/>
+      <w:numFmt w:val="decimal"/>
+      <w:lvlText w:val="%4."/>
+      <w:lvlJc w:val="left"/>
+      <w:pPr>
+        <w:ind w:left="4320" w:hanging="360"/>
+      </w:pPr>
+    </w:lvl>
+    <w:lvl w:ilvl="4" w:tplc="04090019" w:tentative="1">
+      <w:start w:val="1"/>
+      <w:numFmt w:val="lowerLetter"/>
+      <w:lvlText w:val="%5."/>
+      <w:lvlJc w:val="left"/>
+      <w:pPr>
+        <w:ind w:left="5040" w:hanging="360"/>
+      </w:pPr>
+    </w:lvl>
+    <w:lvl w:ilvl="5" w:tplc="0409001B" w:tentative="1">
+      <w:start w:val="1"/>
+      <w:numFmt w:val="lowerRoman"/>
+      <w:lvlText w:val="%6."/>
+      <w:lvlJc w:val="right"/>
+      <w:pPr>
+        <w:ind w:left="5760" w:hanging="180"/>
+      </w:pPr>
+    </w:lvl>
+    <w:lvl w:ilvl="6" w:tplc="0409000F" w:tentative="1">
+      <w:start w:val="1"/>
+      <w:numFmt w:val="decimal"/>
+      <w:lvlText w:val="%7."/>
+      <w:lvlJc w:val="left"/>
+      <w:pPr>
+        <w:ind w:left="6480" w:hanging="360"/>
+      </w:pPr>
+    </w:lvl>
+    <w:lvl w:ilvl="7" w:tplc="04090019" w:tentative="1">
+      <w:start w:val="1"/>
+      <w:numFmt w:val="lowerLetter"/>
+      <w:lvlText w:val="%8."/>
+      <w:lvlJc w:val="left"/>
+      <w:pPr>
+        <w:ind w:left="7200" w:hanging="360"/>
+      </w:pPr>
+    </w:lvl>
+    <w:lvl w:ilvl="8" w:tplc="0409001B" w:tentative="1">
+      <w:start w:val="1"/>
+      <w:numFmt w:val="lowerRoman"/>
+      <w:lvlText w:val="%9."/>
+      <w:lvlJc w:val="right"/>
+      <w:pPr>
+        <w:ind w:left="7920" w:hanging="180"/>
+      </w:pPr>
+    </w:lvl>
+  </w:abstractNum>
+  <w:abstractNum w:abstractNumId="14" w15:restartNumberingAfterBreak="0">
     <w:nsid w:val="5BA47AD3"/>
     <w:multiLevelType w:val="hybridMultilevel"/>
     <w:tmpl w:val="686A34D6"/>
@@ -4312,7 +5794,120 @@
       </w:pPr>
     </w:lvl>
   </w:abstractNum>
-  <w:abstractNum w:abstractNumId="10" w15:restartNumberingAfterBreak="0">
+  <w:abstractNum w:abstractNumId="15" w15:restartNumberingAfterBreak="0">
+    <w:nsid w:val="5D4C07A4"/>
+    <w:multiLevelType w:val="hybridMultilevel"/>
+    <w:tmpl w:val="A870771E"/>
+    <w:lvl w:ilvl="0" w:tplc="04090001">
+      <w:start w:val="1"/>
+      <w:numFmt w:val="bullet"/>
+      <w:lvlText w:val=""/>
+      <w:lvlJc w:val="left"/>
+      <w:pPr>
+        <w:ind w:left="720" w:hanging="360"/>
+      </w:pPr>
+      <w:rPr>
+        <w:rFonts w:ascii="Symbol" w:hAnsi="Symbol" w:hint="default"/>
+      </w:rPr>
+    </w:lvl>
+    <w:lvl w:ilvl="1" w:tplc="0409000F">
+      <w:start w:val="1"/>
+      <w:numFmt w:val="decimal"/>
+      <w:lvlText w:val="%2."/>
+      <w:lvlJc w:val="left"/>
+      <w:pPr>
+        <w:ind w:left="1440" w:hanging="360"/>
+      </w:pPr>
+      <w:rPr>
+        <w:rFonts w:hint="default"/>
+      </w:rPr>
+    </w:lvl>
+    <w:lvl w:ilvl="2" w:tplc="04090005">
+      <w:start w:val="1"/>
+      <w:numFmt w:val="bullet"/>
+      <w:lvlText w:val=""/>
+      <w:lvlJc w:val="left"/>
+      <w:pPr>
+        <w:ind w:left="2160" w:hanging="360"/>
+      </w:pPr>
+      <w:rPr>
+        <w:rFonts w:ascii="Wingdings" w:hAnsi="Wingdings" w:hint="default"/>
+      </w:rPr>
+    </w:lvl>
+    <w:lvl w:ilvl="3" w:tplc="04090001" w:tentative="1">
+      <w:start w:val="1"/>
+      <w:numFmt w:val="bullet"/>
+      <w:lvlText w:val=""/>
+      <w:lvlJc w:val="left"/>
+      <w:pPr>
+        <w:ind w:left="2880" w:hanging="360"/>
+      </w:pPr>
+      <w:rPr>
+        <w:rFonts w:ascii="Symbol" w:hAnsi="Symbol" w:hint="default"/>
+      </w:rPr>
+    </w:lvl>
+    <w:lvl w:ilvl="4" w:tplc="04090003" w:tentative="1">
+      <w:start w:val="1"/>
+      <w:numFmt w:val="bullet"/>
+      <w:lvlText w:val="o"/>
+      <w:lvlJc w:val="left"/>
+      <w:pPr>
+        <w:ind w:left="3600" w:hanging="360"/>
+      </w:pPr>
+      <w:rPr>
+        <w:rFonts w:ascii="Courier New" w:hAnsi="Courier New" w:cs="Courier New" w:hint="default"/>
+      </w:rPr>
+    </w:lvl>
+    <w:lvl w:ilvl="5" w:tplc="04090005" w:tentative="1">
+      <w:start w:val="1"/>
+      <w:numFmt w:val="bullet"/>
+      <w:lvlText w:val=""/>
+      <w:lvlJc w:val="left"/>
+      <w:pPr>
+        <w:ind w:left="4320" w:hanging="360"/>
+      </w:pPr>
+      <w:rPr>
+        <w:rFonts w:ascii="Wingdings" w:hAnsi="Wingdings" w:hint="default"/>
+      </w:rPr>
+    </w:lvl>
+    <w:lvl w:ilvl="6" w:tplc="04090001" w:tentative="1">
+      <w:start w:val="1"/>
+      <w:numFmt w:val="bullet"/>
+      <w:lvlText w:val=""/>
+      <w:lvlJc w:val="left"/>
+      <w:pPr>
+        <w:ind w:left="5040" w:hanging="360"/>
+      </w:pPr>
+      <w:rPr>
+        <w:rFonts w:ascii="Symbol" w:hAnsi="Symbol" w:hint="default"/>
+      </w:rPr>
+    </w:lvl>
+    <w:lvl w:ilvl="7" w:tplc="04090003" w:tentative="1">
+      <w:start w:val="1"/>
+      <w:numFmt w:val="bullet"/>
+      <w:lvlText w:val="o"/>
+      <w:lvlJc w:val="left"/>
+      <w:pPr>
+        <w:ind w:left="5760" w:hanging="360"/>
+      </w:pPr>
+      <w:rPr>
+        <w:rFonts w:ascii="Courier New" w:hAnsi="Courier New" w:cs="Courier New" w:hint="default"/>
+      </w:rPr>
+    </w:lvl>
+    <w:lvl w:ilvl="8" w:tplc="04090005" w:tentative="1">
+      <w:start w:val="1"/>
+      <w:numFmt w:val="bullet"/>
+      <w:lvlText w:val=""/>
+      <w:lvlJc w:val="left"/>
+      <w:pPr>
+        <w:ind w:left="6480" w:hanging="360"/>
+      </w:pPr>
+      <w:rPr>
+        <w:rFonts w:ascii="Wingdings" w:hAnsi="Wingdings" w:hint="default"/>
+      </w:rPr>
+    </w:lvl>
+  </w:abstractNum>
+  <w:abstractNum w:abstractNumId="16" w15:restartNumberingAfterBreak="0">
     <w:nsid w:val="62D12673"/>
     <w:multiLevelType w:val="hybridMultilevel"/>
     <w:tmpl w:val="65C23D94"/>
@@ -4398,7 +5993,93 @@
       </w:pPr>
     </w:lvl>
   </w:abstractNum>
-  <w:abstractNum w:abstractNumId="11" w15:restartNumberingAfterBreak="0">
+  <w:abstractNum w:abstractNumId="17" w15:restartNumberingAfterBreak="0">
+    <w:nsid w:val="642408CF"/>
+    <w:multiLevelType w:val="hybridMultilevel"/>
+    <w:tmpl w:val="620AB9A6"/>
+    <w:lvl w:ilvl="0" w:tplc="0409000F">
+      <w:start w:val="1"/>
+      <w:numFmt w:val="decimal"/>
+      <w:lvlText w:val="%1."/>
+      <w:lvlJc w:val="left"/>
+      <w:pPr>
+        <w:ind w:left="3240" w:hanging="360"/>
+      </w:pPr>
+    </w:lvl>
+    <w:lvl w:ilvl="1" w:tplc="04090019" w:tentative="1">
+      <w:start w:val="1"/>
+      <w:numFmt w:val="lowerLetter"/>
+      <w:lvlText w:val="%2."/>
+      <w:lvlJc w:val="left"/>
+      <w:pPr>
+        <w:ind w:left="3960" w:hanging="360"/>
+      </w:pPr>
+    </w:lvl>
+    <w:lvl w:ilvl="2" w:tplc="0409001B" w:tentative="1">
+      <w:start w:val="1"/>
+      <w:numFmt w:val="lowerRoman"/>
+      <w:lvlText w:val="%3."/>
+      <w:lvlJc w:val="right"/>
+      <w:pPr>
+        <w:ind w:left="4680" w:hanging="180"/>
+      </w:pPr>
+    </w:lvl>
+    <w:lvl w:ilvl="3" w:tplc="0409000F" w:tentative="1">
+      <w:start w:val="1"/>
+      <w:numFmt w:val="decimal"/>
+      <w:lvlText w:val="%4."/>
+      <w:lvlJc w:val="left"/>
+      <w:pPr>
+        <w:ind w:left="5400" w:hanging="360"/>
+      </w:pPr>
+    </w:lvl>
+    <w:lvl w:ilvl="4" w:tplc="04090019" w:tentative="1">
+      <w:start w:val="1"/>
+      <w:numFmt w:val="lowerLetter"/>
+      <w:lvlText w:val="%5."/>
+      <w:lvlJc w:val="left"/>
+      <w:pPr>
+        <w:ind w:left="6120" w:hanging="360"/>
+      </w:pPr>
+    </w:lvl>
+    <w:lvl w:ilvl="5" w:tplc="0409001B" w:tentative="1">
+      <w:start w:val="1"/>
+      <w:numFmt w:val="lowerRoman"/>
+      <w:lvlText w:val="%6."/>
+      <w:lvlJc w:val="right"/>
+      <w:pPr>
+        <w:ind w:left="6840" w:hanging="180"/>
+      </w:pPr>
+    </w:lvl>
+    <w:lvl w:ilvl="6" w:tplc="0409000F" w:tentative="1">
+      <w:start w:val="1"/>
+      <w:numFmt w:val="decimal"/>
+      <w:lvlText w:val="%7."/>
+      <w:lvlJc w:val="left"/>
+      <w:pPr>
+        <w:ind w:left="7560" w:hanging="360"/>
+      </w:pPr>
+    </w:lvl>
+    <w:lvl w:ilvl="7" w:tplc="04090019" w:tentative="1">
+      <w:start w:val="1"/>
+      <w:numFmt w:val="lowerLetter"/>
+      <w:lvlText w:val="%8."/>
+      <w:lvlJc w:val="left"/>
+      <w:pPr>
+        <w:ind w:left="8280" w:hanging="360"/>
+      </w:pPr>
+    </w:lvl>
+    <w:lvl w:ilvl="8" w:tplc="0409001B" w:tentative="1">
+      <w:start w:val="1"/>
+      <w:numFmt w:val="lowerRoman"/>
+      <w:lvlText w:val="%9."/>
+      <w:lvlJc w:val="right"/>
+      <w:pPr>
+        <w:ind w:left="9000" w:hanging="180"/>
+      </w:pPr>
+    </w:lvl>
+  </w:abstractNum>
+  <w:abstractNum w:abstractNumId="18" w15:restartNumberingAfterBreak="0">
     <w:nsid w:val="67BE2D1F"/>
     <w:multiLevelType w:val="hybridMultilevel"/>
     <w:tmpl w:val="7ECA70CA"/>
@@ -4511,7 +6192,93 @@
       </w:rPr>
     </w:lvl>
   </w:abstractNum>
-  <w:abstractNum w:abstractNumId="12" w15:restartNumberingAfterBreak="0">
+  <w:abstractNum w:abstractNumId="19" w15:restartNumberingAfterBreak="0">
+    <w:nsid w:val="68FA7FE3"/>
+    <w:multiLevelType w:val="hybridMultilevel"/>
+    <w:tmpl w:val="03C05FA0"/>
+    <w:lvl w:ilvl="0" w:tplc="0409000F">
+      <w:start w:val="1"/>
+      <w:numFmt w:val="decimal"/>
+      <w:lvlText w:val="%1."/>
+      <w:lvlJc w:val="left"/>
+      <w:pPr>
+        <w:ind w:left="720" w:hanging="360"/>
+      </w:pPr>
+    </w:lvl>
+    <w:lvl w:ilvl="1" w:tplc="04090019" w:tentative="1">
+      <w:start w:val="1"/>
+      <w:numFmt w:val="lowerLetter"/>
+      <w:lvlText w:val="%2."/>
+      <w:lvlJc w:val="left"/>
+      <w:pPr>
+        <w:ind w:left="1440" w:hanging="360"/>
+      </w:pPr>
+    </w:lvl>
+    <w:lvl w:ilvl="2" w:tplc="0409001B">
+      <w:start w:val="1"/>
+      <w:numFmt w:val="lowerRoman"/>
+      <w:lvlText w:val="%3."/>
+      <w:lvlJc w:val="right"/>
+      <w:pPr>
+        <w:ind w:left="2160" w:hanging="180"/>
+      </w:pPr>
+    </w:lvl>
+    <w:lvl w:ilvl="3" w:tplc="0409000F">
+      <w:start w:val="1"/>
+      <w:numFmt w:val="decimal"/>
+      <w:lvlText w:val="%4."/>
+      <w:lvlJc w:val="left"/>
+      <w:pPr>
+        <w:ind w:left="2880" w:hanging="360"/>
+      </w:pPr>
+    </w:lvl>
+    <w:lvl w:ilvl="4" w:tplc="04090019" w:tentative="1">
+      <w:start w:val="1"/>
+      <w:numFmt w:val="lowerLetter"/>
+      <w:lvlText w:val="%5."/>
+      <w:lvlJc w:val="left"/>
+      <w:pPr>
+        <w:ind w:left="3600" w:hanging="360"/>
+      </w:pPr>
+    </w:lvl>
+    <w:lvl w:ilvl="5" w:tplc="0409001B" w:tentative="1">
+      <w:start w:val="1"/>
+      <w:numFmt w:val="lowerRoman"/>
+      <w:lvlText w:val="%6."/>
+      <w:lvlJc w:val="right"/>
+      <w:pPr>
+        <w:ind w:left="4320" w:hanging="180"/>
+      </w:pPr>
+    </w:lvl>
+    <w:lvl w:ilvl="6" w:tplc="0409000F" w:tentative="1">
+      <w:start w:val="1"/>
+      <w:numFmt w:val="decimal"/>
+      <w:lvlText w:val="%7."/>
+      <w:lvlJc w:val="left"/>
+      <w:pPr>
+        <w:ind w:left="5040" w:hanging="360"/>
+      </w:pPr>
+    </w:lvl>
+    <w:lvl w:ilvl="7" w:tplc="04090019" w:tentative="1">
+      <w:start w:val="1"/>
+      <w:numFmt w:val="lowerLetter"/>
+      <w:lvlText w:val="%8."/>
+      <w:lvlJc w:val="left"/>
+      <w:pPr>
+        <w:ind w:left="5760" w:hanging="360"/>
+      </w:pPr>
+    </w:lvl>
+    <w:lvl w:ilvl="8" w:tplc="0409001B" w:tentative="1">
+      <w:start w:val="1"/>
+      <w:numFmt w:val="lowerRoman"/>
+      <w:lvlText w:val="%9."/>
+      <w:lvlJc w:val="right"/>
+      <w:pPr>
+        <w:ind w:left="6480" w:hanging="180"/>
+      </w:pPr>
+    </w:lvl>
+  </w:abstractNum>
+  <w:abstractNum w:abstractNumId="20" w15:restartNumberingAfterBreak="0">
     <w:nsid w:val="6E2F6055"/>
     <w:multiLevelType w:val="multilevel"/>
     <w:tmpl w:val="C2D4EED0"/>
@@ -4632,7 +6399,292 @@
       </w:rPr>
     </w:lvl>
   </w:abstractNum>
-  <w:abstractNum w:abstractNumId="13" w15:restartNumberingAfterBreak="0">
+  <w:abstractNum w:abstractNumId="21" w15:restartNumberingAfterBreak="0">
+    <w:nsid w:val="714E00B3"/>
+    <w:multiLevelType w:val="hybridMultilevel"/>
+    <w:tmpl w:val="0C36DA70"/>
+    <w:lvl w:ilvl="0" w:tplc="0409000F">
+      <w:start w:val="1"/>
+      <w:numFmt w:val="decimal"/>
+      <w:lvlText w:val="%1."/>
+      <w:lvlJc w:val="left"/>
+      <w:pPr>
+        <w:ind w:left="1080" w:hanging="360"/>
+      </w:pPr>
+      <w:rPr>
+        <w:rFonts w:hint="default"/>
+      </w:rPr>
+    </w:lvl>
+    <w:lvl w:ilvl="1" w:tplc="04090003">
+      <w:start w:val="1"/>
+      <w:numFmt w:val="bullet"/>
+      <w:lvlText w:val="o"/>
+      <w:lvlJc w:val="left"/>
+      <w:pPr>
+        <w:ind w:left="1800" w:hanging="360"/>
+      </w:pPr>
+      <w:rPr>
+        <w:rFonts w:ascii="Courier New" w:hAnsi="Courier New" w:cs="Courier New" w:hint="default"/>
+      </w:rPr>
+    </w:lvl>
+    <w:lvl w:ilvl="2" w:tplc="04090005">
+      <w:start w:val="1"/>
+      <w:numFmt w:val="bullet"/>
+      <w:lvlText w:val=""/>
+      <w:lvlJc w:val="left"/>
+      <w:pPr>
+        <w:ind w:left="2520" w:hanging="360"/>
+      </w:pPr>
+      <w:rPr>
+        <w:rFonts w:ascii="Wingdings" w:hAnsi="Wingdings" w:hint="default"/>
+      </w:rPr>
+    </w:lvl>
+    <w:lvl w:ilvl="3" w:tplc="04090001" w:tentative="1">
+      <w:start w:val="1"/>
+      <w:numFmt w:val="bullet"/>
+      <w:lvlText w:val=""/>
+      <w:lvlJc w:val="left"/>
+      <w:pPr>
+        <w:ind w:left="3240" w:hanging="360"/>
+      </w:pPr>
+      <w:rPr>
+        <w:rFonts w:ascii="Symbol" w:hAnsi="Symbol" w:hint="default"/>
+      </w:rPr>
+    </w:lvl>
+    <w:lvl w:ilvl="4" w:tplc="04090003" w:tentative="1">
+      <w:start w:val="1"/>
+      <w:numFmt w:val="bullet"/>
+      <w:lvlText w:val="o"/>
+      <w:lvlJc w:val="left"/>
+      <w:pPr>
+        <w:ind w:left="3960" w:hanging="360"/>
+      </w:pPr>
+      <w:rPr>
+        <w:rFonts w:ascii="Courier New" w:hAnsi="Courier New" w:cs="Courier New" w:hint="default"/>
+      </w:rPr>
+    </w:lvl>
+    <w:lvl w:ilvl="5" w:tplc="04090005" w:tentative="1">
+      <w:start w:val="1"/>
+      <w:numFmt w:val="bullet"/>
+      <w:lvlText w:val=""/>
+      <w:lvlJc w:val="left"/>
+      <w:pPr>
+        <w:ind w:left="4680" w:hanging="360"/>
+      </w:pPr>
+      <w:rPr>
+        <w:rFonts w:ascii="Wingdings" w:hAnsi="Wingdings" w:hint="default"/>
+      </w:rPr>
+    </w:lvl>
+    <w:lvl w:ilvl="6" w:tplc="04090001" w:tentative="1">
+      <w:start w:val="1"/>
+      <w:numFmt w:val="bullet"/>
+      <w:lvlText w:val=""/>
+      <w:lvlJc w:val="left"/>
+      <w:pPr>
+        <w:ind w:left="5400" w:hanging="360"/>
+      </w:pPr>
+      <w:rPr>
+        <w:rFonts w:ascii="Symbol" w:hAnsi="Symbol" w:hint="default"/>
+      </w:rPr>
+    </w:lvl>
+    <w:lvl w:ilvl="7" w:tplc="04090003" w:tentative="1">
+      <w:start w:val="1"/>
+      <w:numFmt w:val="bullet"/>
+      <w:lvlText w:val="o"/>
+      <w:lvlJc w:val="left"/>
+      <w:pPr>
+        <w:ind w:left="6120" w:hanging="360"/>
+      </w:pPr>
+      <w:rPr>
+        <w:rFonts w:ascii="Courier New" w:hAnsi="Courier New" w:cs="Courier New" w:hint="default"/>
+      </w:rPr>
+    </w:lvl>
+    <w:lvl w:ilvl="8" w:tplc="04090005" w:tentative="1">
+      <w:start w:val="1"/>
+      <w:numFmt w:val="bullet"/>
+      <w:lvlText w:val=""/>
+      <w:lvlJc w:val="left"/>
+      <w:pPr>
+        <w:ind w:left="6840" w:hanging="360"/>
+      </w:pPr>
+      <w:rPr>
+        <w:rFonts w:ascii="Wingdings" w:hAnsi="Wingdings" w:hint="default"/>
+      </w:rPr>
+    </w:lvl>
+  </w:abstractNum>
+  <w:abstractNum w:abstractNumId="22" w15:restartNumberingAfterBreak="0">
+    <w:nsid w:val="71D137F9"/>
+    <w:multiLevelType w:val="hybridMultilevel"/>
+    <w:tmpl w:val="2B023CDC"/>
+    <w:lvl w:ilvl="0" w:tplc="0409000F">
+      <w:start w:val="1"/>
+      <w:numFmt w:val="decimal"/>
+      <w:lvlText w:val="%1."/>
+      <w:lvlJc w:val="left"/>
+      <w:pPr>
+        <w:ind w:left="1440" w:hanging="360"/>
+      </w:pPr>
+    </w:lvl>
+    <w:lvl w:ilvl="1" w:tplc="04090019" w:tentative="1">
+      <w:start w:val="1"/>
+      <w:numFmt w:val="lowerLetter"/>
+      <w:lvlText w:val="%2."/>
+      <w:lvlJc w:val="left"/>
+      <w:pPr>
+        <w:ind w:left="2160" w:hanging="360"/>
+      </w:pPr>
+    </w:lvl>
+    <w:lvl w:ilvl="2" w:tplc="0409001B" w:tentative="1">
+      <w:start w:val="1"/>
+      <w:numFmt w:val="lowerRoman"/>
+      <w:lvlText w:val="%3."/>
+      <w:lvlJc w:val="right"/>
+      <w:pPr>
+        <w:ind w:left="2880" w:hanging="180"/>
+      </w:pPr>
+    </w:lvl>
+    <w:lvl w:ilvl="3" w:tplc="0409000F" w:tentative="1">
+      <w:start w:val="1"/>
+      <w:numFmt w:val="decimal"/>
+      <w:lvlText w:val="%4."/>
+      <w:lvlJc w:val="left"/>
+      <w:pPr>
+        <w:ind w:left="3600" w:hanging="360"/>
+      </w:pPr>
+    </w:lvl>
+    <w:lvl w:ilvl="4" w:tplc="04090019" w:tentative="1">
+      <w:start w:val="1"/>
+      <w:numFmt w:val="lowerLetter"/>
+      <w:lvlText w:val="%5."/>
+      <w:lvlJc w:val="left"/>
+      <w:pPr>
+        <w:ind w:left="4320" w:hanging="360"/>
+      </w:pPr>
+    </w:lvl>
+    <w:lvl w:ilvl="5" w:tplc="0409001B" w:tentative="1">
+      <w:start w:val="1"/>
+      <w:numFmt w:val="lowerRoman"/>
+      <w:lvlText w:val="%6."/>
+      <w:lvlJc w:val="right"/>
+      <w:pPr>
+        <w:ind w:left="5040" w:hanging="180"/>
+      </w:pPr>
+    </w:lvl>
+    <w:lvl w:ilvl="6" w:tplc="0409000F" w:tentative="1">
+      <w:start w:val="1"/>
+      <w:numFmt w:val="decimal"/>
+      <w:lvlText w:val="%7."/>
+      <w:lvlJc w:val="left"/>
+      <w:pPr>
+        <w:ind w:left="5760" w:hanging="360"/>
+      </w:pPr>
+    </w:lvl>
+    <w:lvl w:ilvl="7" w:tplc="04090019" w:tentative="1">
+      <w:start w:val="1"/>
+      <w:numFmt w:val="lowerLetter"/>
+      <w:lvlText w:val="%8."/>
+      <w:lvlJc w:val="left"/>
+      <w:pPr>
+        <w:ind w:left="6480" w:hanging="360"/>
+      </w:pPr>
+    </w:lvl>
+    <w:lvl w:ilvl="8" w:tplc="0409001B" w:tentative="1">
+      <w:start w:val="1"/>
+      <w:numFmt w:val="lowerRoman"/>
+      <w:lvlText w:val="%9."/>
+      <w:lvlJc w:val="right"/>
+      <w:pPr>
+        <w:ind w:left="7200" w:hanging="180"/>
+      </w:pPr>
+    </w:lvl>
+  </w:abstractNum>
+  <w:abstractNum w:abstractNumId="23" w15:restartNumberingAfterBreak="0">
+    <w:nsid w:val="73BB1EF5"/>
+    <w:multiLevelType w:val="hybridMultilevel"/>
+    <w:tmpl w:val="A2E0FACA"/>
+    <w:lvl w:ilvl="0" w:tplc="0409000F">
+      <w:start w:val="1"/>
+      <w:numFmt w:val="decimal"/>
+      <w:lvlText w:val="%1."/>
+      <w:lvlJc w:val="left"/>
+      <w:pPr>
+        <w:ind w:left="2160" w:hanging="360"/>
+      </w:pPr>
+    </w:lvl>
+    <w:lvl w:ilvl="1" w:tplc="04090019" w:tentative="1">
+      <w:start w:val="1"/>
+      <w:numFmt w:val="lowerLetter"/>
+      <w:lvlText w:val="%2."/>
+      <w:lvlJc w:val="left"/>
+      <w:pPr>
+        <w:ind w:left="2880" w:hanging="360"/>
+      </w:pPr>
+    </w:lvl>
+    <w:lvl w:ilvl="2" w:tplc="0409001B" w:tentative="1">
+      <w:start w:val="1"/>
+      <w:numFmt w:val="lowerRoman"/>
+      <w:lvlText w:val="%3."/>
+      <w:lvlJc w:val="right"/>
+      <w:pPr>
+        <w:ind w:left="3600" w:hanging="180"/>
+      </w:pPr>
+    </w:lvl>
+    <w:lvl w:ilvl="3" w:tplc="0409000F" w:tentative="1">
+      <w:start w:val="1"/>
+      <w:numFmt w:val="decimal"/>
+      <w:lvlText w:val="%4."/>
+      <w:lvlJc w:val="left"/>
+      <w:pPr>
+        <w:ind w:left="4320" w:hanging="360"/>
+      </w:pPr>
+    </w:lvl>
+    <w:lvl w:ilvl="4" w:tplc="04090019" w:tentative="1">
+      <w:start w:val="1"/>
+      <w:numFmt w:val="lowerLetter"/>
+      <w:lvlText w:val="%5."/>
+      <w:lvlJc w:val="left"/>
+      <w:pPr>
+        <w:ind w:left="5040" w:hanging="360"/>
+      </w:pPr>
+    </w:lvl>
+    <w:lvl w:ilvl="5" w:tplc="0409001B" w:tentative="1">
+      <w:start w:val="1"/>
+      <w:numFmt w:val="lowerRoman"/>
+      <w:lvlText w:val="%6."/>
+      <w:lvlJc w:val="right"/>
+      <w:pPr>
+        <w:ind w:left="5760" w:hanging="180"/>
+      </w:pPr>
+    </w:lvl>
+    <w:lvl w:ilvl="6" w:tplc="0409000F" w:tentative="1">
+      <w:start w:val="1"/>
+      <w:numFmt w:val="decimal"/>
+      <w:lvlText w:val="%7."/>
+      <w:lvlJc w:val="left"/>
+      <w:pPr>
+        <w:ind w:left="6480" w:hanging="360"/>
+      </w:pPr>
+    </w:lvl>
+    <w:lvl w:ilvl="7" w:tplc="04090019" w:tentative="1">
+      <w:start w:val="1"/>
+      <w:numFmt w:val="lowerLetter"/>
+      <w:lvlText w:val="%8."/>
+      <w:lvlJc w:val="left"/>
+      <w:pPr>
+        <w:ind w:left="7200" w:hanging="360"/>
+      </w:pPr>
+    </w:lvl>
+    <w:lvl w:ilvl="8" w:tplc="0409001B" w:tentative="1">
+      <w:start w:val="1"/>
+      <w:numFmt w:val="lowerRoman"/>
+      <w:lvlText w:val="%9."/>
+      <w:lvlJc w:val="right"/>
+      <w:pPr>
+        <w:ind w:left="7920" w:hanging="180"/>
+      </w:pPr>
+    </w:lvl>
+  </w:abstractNum>
+  <w:abstractNum w:abstractNumId="24" w15:restartNumberingAfterBreak="0">
     <w:nsid w:val="7B3E4F7F"/>
     <w:multiLevelType w:val="multilevel"/>
     <w:tmpl w:val="E09425B6"/>
@@ -4745,7 +6797,7 @@
       </w:rPr>
     </w:lvl>
   </w:abstractNum>
-  <w:abstractNum w:abstractNumId="14" w15:restartNumberingAfterBreak="0">
+  <w:abstractNum w:abstractNumId="25" w15:restartNumberingAfterBreak="0">
     <w:nsid w:val="7CE831B4"/>
     <w:multiLevelType w:val="hybridMultilevel"/>
     <w:tmpl w:val="FF96B9CA"/>
@@ -4859,49 +6911,82 @@
     </w:lvl>
   </w:abstractNum>
   <w:num w:numId="1">
-    <w:abstractNumId w:val="7"/>
+    <w:abstractNumId w:val="11"/>
   </w:num>
   <w:num w:numId="2">
+    <w:abstractNumId w:val="24"/>
+  </w:num>
+  <w:num w:numId="3">
+    <w:abstractNumId w:val="20"/>
+  </w:num>
+  <w:num w:numId="4">
+    <w:abstractNumId w:val="5"/>
+  </w:num>
+  <w:num w:numId="5">
+    <w:abstractNumId w:val="3"/>
+  </w:num>
+  <w:num w:numId="6">
+    <w:abstractNumId w:val="8"/>
+  </w:num>
+  <w:num w:numId="7">
+    <w:abstractNumId w:val="9"/>
+  </w:num>
+  <w:num w:numId="8">
+    <w:abstractNumId w:val="10"/>
+  </w:num>
+  <w:num w:numId="9">
+    <w:abstractNumId w:val="1"/>
+  </w:num>
+  <w:num w:numId="10">
+    <w:abstractNumId w:val="12"/>
+  </w:num>
+  <w:num w:numId="11">
+    <w:abstractNumId w:val="25"/>
+  </w:num>
+  <w:num w:numId="12">
+    <w:abstractNumId w:val="18"/>
+  </w:num>
+  <w:num w:numId="13">
+    <w:abstractNumId w:val="16"/>
+  </w:num>
+  <w:num w:numId="14">
+    <w:abstractNumId w:val="14"/>
+  </w:num>
+  <w:num w:numId="15">
+    <w:abstractNumId w:val="6"/>
+  </w:num>
+  <w:num w:numId="16">
+    <w:abstractNumId w:val="22"/>
+  </w:num>
+  <w:num w:numId="17">
+    <w:abstractNumId w:val="4"/>
+  </w:num>
+  <w:num w:numId="18">
+    <w:abstractNumId w:val="21"/>
+  </w:num>
+  <w:num w:numId="19">
+    <w:abstractNumId w:val="15"/>
+  </w:num>
+  <w:num w:numId="20">
     <w:abstractNumId w:val="13"/>
   </w:num>
-  <w:num w:numId="3">
-    <w:abstractNumId w:val="12"/>
-  </w:num>
-  <w:num w:numId="4">
+  <w:num w:numId="21">
     <w:abstractNumId w:val="2"/>
   </w:num>
-  <w:num w:numId="5">
-    <w:abstractNumId w:val="1"/>
+  <w:num w:numId="22">
+    <w:abstractNumId w:val="23"/>
   </w:num>
-  <w:num w:numId="6">
-    <w:abstractNumId w:val="4"/>
+  <w:num w:numId="23">
+    <w:abstractNumId w:val="17"/>
   </w:num>
-  <w:num w:numId="7">
-    <w:abstractNumId w:val="5"/>
-  </w:num>
-  <w:num w:numId="8">
-    <w:abstractNumId w:val="6"/>
-  </w:num>
-  <w:num w:numId="9">
+  <w:num w:numId="24">
     <w:abstractNumId w:val="0"/>
   </w:num>
-  <w:num w:numId="10">
-    <w:abstractNumId w:val="8"/>
+  <w:num w:numId="25">
+    <w:abstractNumId w:val="19"/>
   </w:num>
-  <w:num w:numId="11">
-    <w:abstractNumId w:val="14"/>
-  </w:num>
-  <w:num w:numId="12">
-    <w:abstractNumId w:val="11"/>
-  </w:num>
-  <w:num w:numId="13">
-    <w:abstractNumId w:val="10"/>
-  </w:num>
-  <w:num w:numId="14">
-    <w:abstractNumId w:val="9"/>
-  </w:num>
-  <w:num w:numId="15">
-    <w:abstractNumId w:val="3"/>
+  <w:num w:numId="26">
+    <w:abstractNumId w:val="7"/>
   </w:num>
 </w:numbering>
 </file>

</xml_diff>